<commit_message>
SLoWMoTIoN Ver 1.18.4: report -> 4 -1
</commit_message>
<xml_diff>
--- a/SLoWMoTIoN/RES/report/4/4-1問題與解決方法.docx
+++ b/SLoWMoTIoN/RES/report/4/4-1問題與解決方法.docx
@@ -153,7 +153,7 @@
     <w:p>
       <w:pPr>
         <w:rPr>
-          <w:rFonts w:ascii="標楷體" w:eastAsia="標楷體" w:hAnsi="標楷體" w:hint="eastAsia"/>
+          <w:rFonts w:ascii="標楷體" w:eastAsia="標楷體" w:hAnsi="標楷體"/>
         </w:rPr>
       </w:pPr>
       <w:r>
@@ -286,7 +286,7 @@
     <w:p>
       <w:pPr>
         <w:rPr>
-          <w:rFonts w:ascii="標楷體" w:eastAsia="標楷體" w:hAnsi="標楷體" w:hint="eastAsia"/>
+          <w:rFonts w:ascii="標楷體" w:eastAsia="標楷體" w:hAnsi="標楷體"/>
         </w:rPr>
       </w:pPr>
     </w:p>
@@ -576,7 +576,21 @@
         <w:rPr>
           <w:rFonts w:ascii="標楷體" w:eastAsia="標楷體" w:hAnsi="標楷體" w:hint="eastAsia"/>
         </w:rPr>
-        <w:t>(例如物件A要顯示在物件B上面，就要在OnShow()</w:t>
+        <w:t>(例如物件A要顯示在物件B上面，就要在</w:t>
+      </w:r>
+      <w:proofErr w:type="spellStart"/>
+      <w:r>
+        <w:rPr>
+          <w:rFonts w:ascii="標楷體" w:eastAsia="標楷體" w:hAnsi="標楷體" w:hint="eastAsia"/>
+        </w:rPr>
+        <w:t>OnShow</w:t>
+      </w:r>
+      <w:proofErr w:type="spellEnd"/>
+      <w:r>
+        <w:rPr>
+          <w:rFonts w:ascii="標楷體" w:eastAsia="標楷體" w:hAnsi="標楷體" w:hint="eastAsia"/>
+        </w:rPr>
+        <w:t>()</w:t>
       </w:r>
       <w:r>
         <w:rPr>
@@ -627,12 +641,14 @@
         </w:rPr>
         <w:t>解決方法：製作</w:t>
       </w:r>
+      <w:proofErr w:type="spellStart"/>
       <w:r>
         <w:rPr>
           <w:rFonts w:ascii="標楷體" w:eastAsia="標楷體" w:hAnsi="標楷體"/>
         </w:rPr>
         <w:t>layerManager</w:t>
       </w:r>
+      <w:proofErr w:type="spellEnd"/>
       <w:r>
         <w:rPr>
           <w:rFonts w:ascii="標楷體" w:eastAsia="標楷體" w:hAnsi="標楷體" w:hint="eastAsia"/>
@@ -952,14 +968,30 @@
         <w:rPr>
           <w:rFonts w:ascii="標楷體" w:eastAsia="標楷體" w:hAnsi="標楷體" w:hint="eastAsia"/>
         </w:rPr>
-        <w:t>時間計算統合整理成一類別：CTimer</w:t>
-      </w:r>
-      <w:r>
-        <w:rPr>
-          <w:rFonts w:ascii="標楷體" w:eastAsia="標楷體" w:hAnsi="標楷體" w:hint="eastAsia"/>
-        </w:rPr>
-        <w:t>，CTimer</w:t>
-      </w:r>
+        <w:t>時間計算統合整理成一類別：</w:t>
+      </w:r>
+      <w:proofErr w:type="spellStart"/>
+      <w:r>
+        <w:rPr>
+          <w:rFonts w:ascii="標楷體" w:eastAsia="標楷體" w:hAnsi="標楷體" w:hint="eastAsia"/>
+        </w:rPr>
+        <w:t>CTimer</w:t>
+      </w:r>
+      <w:proofErr w:type="spellEnd"/>
+      <w:r>
+        <w:rPr>
+          <w:rFonts w:ascii="標楷體" w:eastAsia="標楷體" w:hAnsi="標楷體" w:hint="eastAsia"/>
+        </w:rPr>
+        <w:t>，</w:t>
+      </w:r>
+      <w:proofErr w:type="spellStart"/>
+      <w:r>
+        <w:rPr>
+          <w:rFonts w:ascii="標楷體" w:eastAsia="標楷體" w:hAnsi="標楷體" w:hint="eastAsia"/>
+        </w:rPr>
+        <w:t>CTimer</w:t>
+      </w:r>
+      <w:proofErr w:type="spellEnd"/>
       <w:r>
         <w:rPr>
           <w:rFonts w:ascii="標楷體" w:eastAsia="標楷體" w:hAnsi="標楷體" w:hint="eastAsia"/>
@@ -970,7 +1002,14 @@
         <w:rPr>
           <w:rFonts w:ascii="標楷體" w:eastAsia="標楷體" w:hAnsi="標楷體" w:hint="eastAsia"/>
         </w:rPr>
-        <w:t>使用時透過其函式C</w:t>
+        <w:t>使用時透過其函式</w:t>
+      </w:r>
+      <w:proofErr w:type="spellStart"/>
+      <w:r>
+        <w:rPr>
+          <w:rFonts w:ascii="標楷體" w:eastAsia="標楷體" w:hAnsi="標楷體" w:hint="eastAsia"/>
+        </w:rPr>
+        <w:t>C</w:t>
       </w:r>
       <w:r>
         <w:rPr>
@@ -978,6 +1017,7 @@
         </w:rPr>
         <w:t>ountDown</w:t>
       </w:r>
+      <w:proofErr w:type="spellEnd"/>
       <w:r>
         <w:rPr>
           <w:rFonts w:ascii="標楷體" w:eastAsia="標楷體" w:hAnsi="標楷體" w:hint="eastAsia"/>
@@ -988,13 +1028,27 @@
         <w:rPr>
           <w:rFonts w:ascii="標楷體" w:eastAsia="標楷體" w:hAnsi="標楷體" w:hint="eastAsia"/>
         </w:rPr>
-        <w:t>計數-1，同時使用Is</w:t>
-      </w:r>
-      <w:r>
-        <w:rPr>
-          <w:rFonts w:ascii="標楷體" w:eastAsia="標楷體" w:hAnsi="標楷體"/>
-        </w:rPr>
-        <w:t>TimeOut()</w:t>
+        <w:t>計數-1，同時使用</w:t>
+      </w:r>
+      <w:proofErr w:type="spellStart"/>
+      <w:r>
+        <w:rPr>
+          <w:rFonts w:ascii="標楷體" w:eastAsia="標楷體" w:hAnsi="標楷體" w:hint="eastAsia"/>
+        </w:rPr>
+        <w:t>Is</w:t>
+      </w:r>
+      <w:r>
+        <w:rPr>
+          <w:rFonts w:ascii="標楷體" w:eastAsia="標楷體" w:hAnsi="標楷體"/>
+        </w:rPr>
+        <w:t>TimeOut</w:t>
+      </w:r>
+      <w:proofErr w:type="spellEnd"/>
+      <w:r>
+        <w:rPr>
+          <w:rFonts w:ascii="標楷體" w:eastAsia="標楷體" w:hAnsi="標楷體"/>
+        </w:rPr>
+        <w:t>()</w:t>
       </w:r>
       <w:r>
         <w:rPr>
@@ -1012,13 +1066,27 @@
         <w:rPr>
           <w:rFonts w:ascii="標楷體" w:eastAsia="標楷體" w:hAnsi="標楷體" w:hint="eastAsia"/>
         </w:rPr>
-        <w:t>，若計時完成，則執行自定義的程式，同時透過R</w:t>
-      </w:r>
-      <w:r>
-        <w:rPr>
-          <w:rFonts w:ascii="標楷體" w:eastAsia="標楷體" w:hAnsi="標楷體"/>
-        </w:rPr>
-        <w:t>esetTime()</w:t>
+        <w:t>，若計時完成，則執行自定義的程式，同時透過</w:t>
+      </w:r>
+      <w:proofErr w:type="spellStart"/>
+      <w:r>
+        <w:rPr>
+          <w:rFonts w:ascii="標楷體" w:eastAsia="標楷體" w:hAnsi="標楷體" w:hint="eastAsia"/>
+        </w:rPr>
+        <w:t>R</w:t>
+      </w:r>
+      <w:r>
+        <w:rPr>
+          <w:rFonts w:ascii="標楷體" w:eastAsia="標楷體" w:hAnsi="標楷體"/>
+        </w:rPr>
+        <w:t>esetTime</w:t>
+      </w:r>
+      <w:proofErr w:type="spellEnd"/>
+      <w:r>
+        <w:rPr>
+          <w:rFonts w:ascii="標楷體" w:eastAsia="標楷體" w:hAnsi="標楷體"/>
+        </w:rPr>
+        <w:t>()</w:t>
       </w:r>
       <w:r>
         <w:rPr>
@@ -1054,7 +1122,7 @@
     <w:p>
       <w:pPr>
         <w:rPr>
-          <w:rFonts w:ascii="標楷體" w:eastAsia="標楷體" w:hAnsi="標楷體" w:hint="eastAsia"/>
+          <w:rFonts w:ascii="標楷體" w:eastAsia="標楷體" w:hAnsi="標楷體"/>
         </w:rPr>
       </w:pPr>
     </w:p>
@@ -1130,20 +1198,70 @@
         <w:rPr>
           <w:rFonts w:ascii="標楷體" w:eastAsia="標楷體" w:hAnsi="標楷體" w:hint="eastAsia"/>
         </w:rPr>
-        <w:t>MFC自帶CRect，用來表示矩形的位置</w:t>
-      </w:r>
-      <w:r>
-        <w:rPr>
-          <w:rFonts w:ascii="標楷體" w:eastAsia="標楷體" w:hAnsi="標楷體" w:hint="eastAsia"/>
-        </w:rPr>
-        <w:t>，因此我們製作函式IsPointInRect(CPoint,</w:t>
-      </w:r>
-      <w:r>
-        <w:rPr>
-          <w:rFonts w:ascii="標楷體" w:eastAsia="標楷體" w:hAnsi="標楷體"/>
-        </w:rPr>
-        <w:t xml:space="preserve"> CRect</w:t>
-      </w:r>
+        <w:t>MFC自帶</w:t>
+      </w:r>
+      <w:proofErr w:type="spellStart"/>
+      <w:r>
+        <w:rPr>
+          <w:rFonts w:ascii="標楷體" w:eastAsia="標楷體" w:hAnsi="標楷體" w:hint="eastAsia"/>
+        </w:rPr>
+        <w:t>CRect</w:t>
+      </w:r>
+      <w:proofErr w:type="spellEnd"/>
+      <w:r>
+        <w:rPr>
+          <w:rFonts w:ascii="標楷體" w:eastAsia="標楷體" w:hAnsi="標楷體" w:hint="eastAsia"/>
+        </w:rPr>
+        <w:t>，用來表示矩形的位置</w:t>
+      </w:r>
+      <w:r>
+        <w:rPr>
+          <w:rFonts w:ascii="標楷體" w:eastAsia="標楷體" w:hAnsi="標楷體" w:hint="eastAsia"/>
+        </w:rPr>
+        <w:t>，因此我們製作函式</w:t>
+      </w:r>
+      <w:proofErr w:type="spellStart"/>
+      <w:r>
+        <w:rPr>
+          <w:rFonts w:ascii="標楷體" w:eastAsia="標楷體" w:hAnsi="標楷體" w:hint="eastAsia"/>
+        </w:rPr>
+        <w:t>IsPointInRect</w:t>
+      </w:r>
+      <w:proofErr w:type="spellEnd"/>
+      <w:r>
+        <w:rPr>
+          <w:rFonts w:ascii="標楷體" w:eastAsia="標楷體" w:hAnsi="標楷體" w:hint="eastAsia"/>
+        </w:rPr>
+        <w:t>(</w:t>
+      </w:r>
+      <w:proofErr w:type="spellStart"/>
+      <w:r>
+        <w:rPr>
+          <w:rFonts w:ascii="標楷體" w:eastAsia="標楷體" w:hAnsi="標楷體" w:hint="eastAsia"/>
+        </w:rPr>
+        <w:t>CPoint</w:t>
+      </w:r>
+      <w:proofErr w:type="spellEnd"/>
+      <w:r>
+        <w:rPr>
+          <w:rFonts w:ascii="標楷體" w:eastAsia="標楷體" w:hAnsi="標楷體" w:hint="eastAsia"/>
+        </w:rPr>
+        <w:t>,</w:t>
+      </w:r>
+      <w:r>
+        <w:rPr>
+          <w:rFonts w:ascii="標楷體" w:eastAsia="標楷體" w:hAnsi="標楷體"/>
+        </w:rPr>
+        <w:t xml:space="preserve"> </w:t>
+      </w:r>
+      <w:proofErr w:type="spellStart"/>
+      <w:r>
+        <w:rPr>
+          <w:rFonts w:ascii="標楷體" w:eastAsia="標楷體" w:hAnsi="標楷體"/>
+        </w:rPr>
+        <w:t>CRect</w:t>
+      </w:r>
+      <w:proofErr w:type="spellEnd"/>
       <w:r>
         <w:rPr>
           <w:rFonts w:ascii="標楷體" w:eastAsia="標楷體" w:hAnsi="標楷體" w:hint="eastAsia"/>
@@ -1174,11 +1292,33 @@
         </w:rPr>
         <w:t>然後擴展成另一個函式</w:t>
       </w:r>
-      <w:r>
-        <w:rPr>
-          <w:rFonts w:ascii="標楷體" w:eastAsia="標楷體" w:hAnsi="標楷體"/>
-        </w:rPr>
-        <w:t>IsRectCollision(CRect,CRect)</w:t>
+      <w:proofErr w:type="spellStart"/>
+      <w:r>
+        <w:rPr>
+          <w:rFonts w:ascii="標楷體" w:eastAsia="標楷體" w:hAnsi="標楷體"/>
+        </w:rPr>
+        <w:t>IsRectCollision</w:t>
+      </w:r>
+      <w:proofErr w:type="spellEnd"/>
+      <w:r>
+        <w:rPr>
+          <w:rFonts w:ascii="標楷體" w:eastAsia="標楷體" w:hAnsi="標楷體"/>
+        </w:rPr>
+        <w:t>(</w:t>
+      </w:r>
+      <w:proofErr w:type="spellStart"/>
+      <w:r>
+        <w:rPr>
+          <w:rFonts w:ascii="標楷體" w:eastAsia="標楷體" w:hAnsi="標楷體"/>
+        </w:rPr>
+        <w:t>CRect,CRect</w:t>
+      </w:r>
+      <w:proofErr w:type="spellEnd"/>
+      <w:r>
+        <w:rPr>
+          <w:rFonts w:ascii="標楷體" w:eastAsia="標楷體" w:hAnsi="標楷體"/>
+        </w:rPr>
+        <w:t>)</w:t>
       </w:r>
       <w:r>
         <w:rPr>
@@ -1204,12 +1344,14 @@
         </w:rPr>
         <w:t>，透過</w:t>
       </w:r>
+      <w:proofErr w:type="spellStart"/>
       <w:r>
         <w:rPr>
           <w:rFonts w:ascii="標楷體" w:eastAsia="標楷體" w:hAnsi="標楷體" w:hint="eastAsia"/>
         </w:rPr>
         <w:t>IsPointInRect</w:t>
       </w:r>
+      <w:proofErr w:type="spellEnd"/>
       <w:r>
         <w:rPr>
           <w:rFonts w:ascii="標楷體" w:eastAsia="標楷體" w:hAnsi="標楷體" w:hint="eastAsia"/>
@@ -1245,7 +1387,20 @@
         <w:rPr>
           <w:rFonts w:ascii="標楷體" w:eastAsia="標楷體" w:hAnsi="標楷體" w:hint="eastAsia"/>
         </w:rPr>
-        <w:t>該矩形的好處是，由於CMo</w:t>
+        <w:t>該函式</w:t>
+      </w:r>
+      <w:r>
+        <w:rPr>
+          <w:rFonts w:ascii="標楷體" w:eastAsia="標楷體" w:hAnsi="標楷體" w:hint="eastAsia"/>
+        </w:rPr>
+        <w:t>的好處是，由於</w:t>
+      </w:r>
+      <w:proofErr w:type="spellStart"/>
+      <w:r>
+        <w:rPr>
+          <w:rFonts w:ascii="標楷體" w:eastAsia="標楷體" w:hAnsi="標楷體" w:hint="eastAsia"/>
+        </w:rPr>
+        <w:t>CMo</w:t>
       </w:r>
       <w:r>
         <w:rPr>
@@ -1253,6 +1408,7 @@
         </w:rPr>
         <w:t>vingBitmap</w:t>
       </w:r>
+      <w:proofErr w:type="spellEnd"/>
       <w:r>
         <w:rPr>
           <w:rFonts w:ascii="標楷體" w:eastAsia="標楷體" w:hAnsi="標楷體" w:hint="eastAsia"/>
@@ -1263,7 +1419,13 @@
         <w:rPr>
           <w:rFonts w:ascii="標楷體" w:eastAsia="標楷體" w:hAnsi="標楷體" w:hint="eastAsia"/>
         </w:rPr>
-        <w:t>表示位置的矩形，因此只要將該矩形取出，</w:t>
+        <w:t>表示位置的矩形，因此只要將</w:t>
+      </w:r>
+      <w:r>
+        <w:rPr>
+          <w:rFonts w:ascii="標楷體" w:eastAsia="標楷體" w:hAnsi="標楷體" w:hint="eastAsia"/>
+        </w:rPr>
+        <w:t>矩形取出，</w:t>
       </w:r>
       <w:r>
         <w:rPr>
@@ -1299,7 +1461,13 @@
         <w:rPr>
           <w:rFonts w:ascii="標楷體" w:eastAsia="標楷體" w:hAnsi="標楷體" w:hint="eastAsia"/>
         </w:rPr>
-        <w:t>自己的矩形</w:t>
+        <w:t>矩形</w:t>
+      </w:r>
+      <w:r>
+        <w:rPr>
+          <w:rFonts w:ascii="標楷體" w:eastAsia="標楷體" w:hAnsi="標楷體" w:hint="eastAsia"/>
+        </w:rPr>
+        <w:t>的範圍</w:t>
       </w:r>
       <w:r>
         <w:rPr>
@@ -1317,7 +1485,7 @@
     <w:p>
       <w:pPr>
         <w:rPr>
-          <w:rFonts w:ascii="標楷體" w:eastAsia="標楷體" w:hAnsi="標楷體" w:hint="eastAsia"/>
+          <w:rFonts w:ascii="標楷體" w:eastAsia="標楷體" w:hAnsi="標楷體"/>
         </w:rPr>
       </w:pPr>
     </w:p>
@@ -1349,8 +1517,30 @@
         <w:rPr>
           <w:rFonts w:ascii="標楷體" w:eastAsia="標楷體" w:hAnsi="標楷體" w:hint="eastAsia"/>
         </w:rPr>
-        <w:t>有時候執行程式時，會馬上彈出CDDraw的某個東西為nullptr</w:t>
-      </w:r>
+        <w:t>有時候執行程式時，會馬上彈出</w:t>
+      </w:r>
+      <w:proofErr w:type="spellStart"/>
+      <w:r>
+        <w:rPr>
+          <w:rFonts w:ascii="標楷體" w:eastAsia="標楷體" w:hAnsi="標楷體" w:hint="eastAsia"/>
+        </w:rPr>
+        <w:t>CDDraw</w:t>
+      </w:r>
+      <w:proofErr w:type="spellEnd"/>
+      <w:r>
+        <w:rPr>
+          <w:rFonts w:ascii="標楷體" w:eastAsia="標楷體" w:hAnsi="標楷體" w:hint="eastAsia"/>
+        </w:rPr>
+        <w:t>的某個東西為</w:t>
+      </w:r>
+      <w:proofErr w:type="spellStart"/>
+      <w:r>
+        <w:rPr>
+          <w:rFonts w:ascii="標楷體" w:eastAsia="標楷體" w:hAnsi="標楷體" w:hint="eastAsia"/>
+        </w:rPr>
+        <w:t>nullptr</w:t>
+      </w:r>
+      <w:proofErr w:type="spellEnd"/>
       <w:r>
         <w:rPr>
           <w:rFonts w:ascii="標楷體" w:eastAsia="標楷體" w:hAnsi="標楷體" w:hint="eastAsia"/>
@@ -1416,7 +1606,14 @@
         <w:rPr>
           <w:rFonts w:ascii="標楷體" w:eastAsia="標楷體" w:hAnsi="標楷體" w:hint="eastAsia"/>
         </w:rPr>
-        <w:t>移出，另外做個L</w:t>
+        <w:t>移出，另外做個</w:t>
+      </w:r>
+      <w:proofErr w:type="spellStart"/>
+      <w:r>
+        <w:rPr>
+          <w:rFonts w:ascii="標楷體" w:eastAsia="標楷體" w:hAnsi="標楷體" w:hint="eastAsia"/>
+        </w:rPr>
+        <w:t>L</w:t>
       </w:r>
       <w:r>
         <w:rPr>
@@ -1424,23 +1621,45 @@
         </w:rPr>
         <w:t>oadImg</w:t>
       </w:r>
-      <w:r>
-        <w:rPr>
-          <w:rFonts w:ascii="標楷體" w:eastAsia="標楷體" w:hAnsi="標楷體" w:hint="eastAsia"/>
-        </w:rPr>
-        <w:t>的函式，並在遊戲的O</w:t>
-      </w:r>
-      <w:r>
-        <w:rPr>
-          <w:rFonts w:ascii="標楷體" w:eastAsia="標楷體" w:hAnsi="標楷體"/>
-        </w:rPr>
-        <w:t>nInit()</w:t>
-      </w:r>
-      <w:r>
-        <w:rPr>
-          <w:rFonts w:ascii="標楷體" w:eastAsia="標楷體" w:hAnsi="標楷體" w:hint="eastAsia"/>
-        </w:rPr>
-        <w:t>呼叫Lo</w:t>
+      <w:proofErr w:type="spellEnd"/>
+      <w:r>
+        <w:rPr>
+          <w:rFonts w:ascii="標楷體" w:eastAsia="標楷體" w:hAnsi="標楷體" w:hint="eastAsia"/>
+        </w:rPr>
+        <w:t>的函式，並在遊戲的</w:t>
+      </w:r>
+      <w:proofErr w:type="spellStart"/>
+      <w:r>
+        <w:rPr>
+          <w:rFonts w:ascii="標楷體" w:eastAsia="標楷體" w:hAnsi="標楷體" w:hint="eastAsia"/>
+        </w:rPr>
+        <w:t>O</w:t>
+      </w:r>
+      <w:r>
+        <w:rPr>
+          <w:rFonts w:ascii="標楷體" w:eastAsia="標楷體" w:hAnsi="標楷體"/>
+        </w:rPr>
+        <w:t>nInit</w:t>
+      </w:r>
+      <w:proofErr w:type="spellEnd"/>
+      <w:r>
+        <w:rPr>
+          <w:rFonts w:ascii="標楷體" w:eastAsia="標楷體" w:hAnsi="標楷體"/>
+        </w:rPr>
+        <w:t>()</w:t>
+      </w:r>
+      <w:r>
+        <w:rPr>
+          <w:rFonts w:ascii="標楷體" w:eastAsia="標楷體" w:hAnsi="標楷體" w:hint="eastAsia"/>
+        </w:rPr>
+        <w:t>呼叫</w:t>
+      </w:r>
+      <w:proofErr w:type="spellStart"/>
+      <w:r>
+        <w:rPr>
+          <w:rFonts w:ascii="標楷體" w:eastAsia="標楷體" w:hAnsi="標楷體" w:hint="eastAsia"/>
+        </w:rPr>
+        <w:t>Lo</w:t>
       </w:r>
       <w:r>
         <w:rPr>
@@ -1452,7 +1671,14 @@
         <w:rPr>
           <w:rFonts w:ascii="標楷體" w:eastAsia="標楷體" w:hAnsi="標楷體" w:hint="eastAsia"/>
         </w:rPr>
-        <w:t>g來載入圖片。</w:t>
+        <w:t>g</w:t>
+      </w:r>
+      <w:proofErr w:type="spellEnd"/>
+      <w:r>
+        <w:rPr>
+          <w:rFonts w:ascii="標楷體" w:eastAsia="標楷體" w:hAnsi="標楷體" w:hint="eastAsia"/>
+        </w:rPr>
+        <w:t>來載入圖片。</w:t>
       </w:r>
     </w:p>
     <w:p>
@@ -1484,7 +1710,49 @@
         <w:rPr>
           <w:rFonts w:ascii="標楷體" w:eastAsia="標楷體" w:hAnsi="標楷體" w:hint="eastAsia"/>
         </w:rPr>
-        <w:t>：CGameStateInit的OnInit跟OnBeginState()</w:t>
+        <w:t>：</w:t>
+      </w:r>
+      <w:proofErr w:type="spellStart"/>
+      <w:r>
+        <w:rPr>
+          <w:rFonts w:ascii="標楷體" w:eastAsia="標楷體" w:hAnsi="標楷體" w:hint="eastAsia"/>
+        </w:rPr>
+        <w:t>CGameStateInit</w:t>
+      </w:r>
+      <w:proofErr w:type="spellEnd"/>
+      <w:r>
+        <w:rPr>
+          <w:rFonts w:ascii="標楷體" w:eastAsia="標楷體" w:hAnsi="標楷體" w:hint="eastAsia"/>
+        </w:rPr>
+        <w:t>的</w:t>
+      </w:r>
+      <w:proofErr w:type="spellStart"/>
+      <w:r>
+        <w:rPr>
+          <w:rFonts w:ascii="標楷體" w:eastAsia="標楷體" w:hAnsi="標楷體" w:hint="eastAsia"/>
+        </w:rPr>
+        <w:t>OnInit</w:t>
+      </w:r>
+      <w:proofErr w:type="spellEnd"/>
+      <w:r>
+        <w:rPr>
+          <w:rFonts w:ascii="標楷體" w:eastAsia="標楷體" w:hAnsi="標楷體" w:hint="eastAsia"/>
+        </w:rPr>
+        <w:t>跟</w:t>
+      </w:r>
+      <w:proofErr w:type="spellStart"/>
+      <w:r>
+        <w:rPr>
+          <w:rFonts w:ascii="標楷體" w:eastAsia="標楷體" w:hAnsi="標楷體" w:hint="eastAsia"/>
+        </w:rPr>
+        <w:t>OnBeginState</w:t>
+      </w:r>
+      <w:proofErr w:type="spellEnd"/>
+      <w:r>
+        <w:rPr>
+          <w:rFonts w:ascii="標楷體" w:eastAsia="標楷體" w:hAnsi="標楷體" w:hint="eastAsia"/>
+        </w:rPr>
+        <w:t>()</w:t>
       </w:r>
       <w:r>
         <w:rPr>
@@ -1496,7 +1764,14 @@
         <w:rPr>
           <w:rFonts w:ascii="標楷體" w:eastAsia="標楷體" w:hAnsi="標楷體" w:hint="eastAsia"/>
         </w:rPr>
-        <w:t>，因此在O</w:t>
+        <w:t>，因此在</w:t>
+      </w:r>
+      <w:proofErr w:type="spellStart"/>
+      <w:r>
+        <w:rPr>
+          <w:rFonts w:ascii="標楷體" w:eastAsia="標楷體" w:hAnsi="標楷體" w:hint="eastAsia"/>
+        </w:rPr>
+        <w:t>O</w:t>
       </w:r>
       <w:r>
         <w:rPr>
@@ -1504,18 +1779,21 @@
         </w:rPr>
         <w:t>nInit</w:t>
       </w:r>
+      <w:proofErr w:type="spellEnd"/>
       <w:r>
         <w:rPr>
           <w:rFonts w:ascii="標楷體" w:eastAsia="標楷體" w:hAnsi="標楷體" w:hint="eastAsia"/>
         </w:rPr>
         <w:t>()載入圖片，在</w:t>
       </w:r>
+      <w:proofErr w:type="spellStart"/>
       <w:r>
         <w:rPr>
           <w:rFonts w:ascii="標楷體" w:eastAsia="標楷體" w:hAnsi="標楷體" w:hint="eastAsia"/>
         </w:rPr>
         <w:t>OnBeginState</w:t>
       </w:r>
+      <w:proofErr w:type="spellEnd"/>
       <w:r>
         <w:rPr>
           <w:rFonts w:ascii="標楷體" w:eastAsia="標楷體" w:hAnsi="標楷體" w:hint="eastAsia"/>
@@ -1575,19 +1853,35 @@
         <w:rPr>
           <w:rFonts w:ascii="標楷體" w:eastAsia="標楷體" w:hAnsi="標楷體" w:hint="eastAsia"/>
         </w:rPr>
-        <w:t>，因此我們架空OnInit()，將所有程式碼移到</w:t>
-      </w:r>
-      <w:r>
-        <w:rPr>
-          <w:rFonts w:ascii="標楷體" w:eastAsia="標楷體" w:hAnsi="標楷體" w:hint="eastAsia"/>
-        </w:rPr>
-        <w:t>OnBeginState()</w:t>
-      </w:r>
-      <w:r>
-        <w:rPr>
-          <w:rFonts w:ascii="標楷體" w:eastAsia="標楷體" w:hAnsi="標楷體" w:hint="eastAsia"/>
-        </w:rPr>
-        <w:t>，並使用布林變數判斷</w:t>
+        <w:t>，因此我們架空</w:t>
+      </w:r>
+      <w:proofErr w:type="spellStart"/>
+      <w:r>
+        <w:rPr>
+          <w:rFonts w:ascii="標楷體" w:eastAsia="標楷體" w:hAnsi="標楷體" w:hint="eastAsia"/>
+        </w:rPr>
+        <w:t>OnInit</w:t>
+      </w:r>
+      <w:proofErr w:type="spellEnd"/>
+      <w:r>
+        <w:rPr>
+          <w:rFonts w:ascii="標楷體" w:eastAsia="標楷體" w:hAnsi="標楷體" w:hint="eastAsia"/>
+        </w:rPr>
+        <w:t>()，將所有程式碼移到</w:t>
+      </w:r>
+      <w:proofErr w:type="spellStart"/>
+      <w:r>
+        <w:rPr>
+          <w:rFonts w:ascii="標楷體" w:eastAsia="標楷體" w:hAnsi="標楷體" w:hint="eastAsia"/>
+        </w:rPr>
+        <w:t>OnBeginState</w:t>
+      </w:r>
+      <w:proofErr w:type="spellEnd"/>
+      <w:r>
+        <w:rPr>
+          <w:rFonts w:ascii="標楷體" w:eastAsia="標楷體" w:hAnsi="標楷體" w:hint="eastAsia"/>
+        </w:rPr>
+        <w:t>()，並使用布林變數判斷</w:t>
       </w:r>
       <w:r>
         <w:rPr>
@@ -1686,7 +1980,14 @@
         <w:rPr>
           <w:rFonts w:ascii="標楷體" w:eastAsia="標楷體" w:hAnsi="標楷體" w:hint="eastAsia"/>
         </w:rPr>
-        <w:t>透過f</w:t>
+        <w:t>透過</w:t>
+      </w:r>
+      <w:proofErr w:type="spellStart"/>
+      <w:r>
+        <w:rPr>
+          <w:rFonts w:ascii="標楷體" w:eastAsia="標楷體" w:hAnsi="標楷體" w:hint="eastAsia"/>
+        </w:rPr>
+        <w:t>f</w:t>
       </w:r>
       <w:r>
         <w:rPr>
@@ -1694,6 +1995,7 @@
         </w:rPr>
         <w:t>stream</w:t>
       </w:r>
+      <w:proofErr w:type="spellEnd"/>
       <w:r>
         <w:rPr>
           <w:rFonts w:ascii="標楷體" w:eastAsia="標楷體" w:hAnsi="標楷體" w:hint="eastAsia"/>
@@ -1710,44 +2012,78 @@
         <w:rPr>
           <w:rFonts w:ascii="標楷體" w:eastAsia="標楷體" w:hAnsi="標楷體" w:hint="eastAsia"/>
         </w:rPr>
-        <w:t>檔，並將其內容讀給自定義的類別CDialog，</w:t>
-      </w:r>
-      <w:r>
-        <w:rPr>
-          <w:rFonts w:ascii="標楷體" w:eastAsia="標楷體" w:hAnsi="標楷體" w:hint="eastAsia"/>
-        </w:rPr>
-        <w:t>同時透過CDialogManager管理所有的</w:t>
-      </w:r>
+        <w:t>檔，並將其內容讀給自定義的類別</w:t>
+      </w:r>
+      <w:proofErr w:type="spellStart"/>
       <w:r>
         <w:rPr>
           <w:rFonts w:ascii="標楷體" w:eastAsia="標楷體" w:hAnsi="標楷體" w:hint="eastAsia"/>
         </w:rPr>
         <w:t>CDialog</w:t>
       </w:r>
+      <w:proofErr w:type="spellEnd"/>
+      <w:r>
+        <w:rPr>
+          <w:rFonts w:ascii="標楷體" w:eastAsia="標楷體" w:hAnsi="標楷體" w:hint="eastAsia"/>
+        </w:rPr>
+        <w:t>，</w:t>
+      </w:r>
+      <w:r>
+        <w:rPr>
+          <w:rFonts w:ascii="標楷體" w:eastAsia="標楷體" w:hAnsi="標楷體" w:hint="eastAsia"/>
+        </w:rPr>
+        <w:t>同時透過</w:t>
+      </w:r>
+      <w:proofErr w:type="spellStart"/>
+      <w:r>
+        <w:rPr>
+          <w:rFonts w:ascii="標楷體" w:eastAsia="標楷體" w:hAnsi="標楷體" w:hint="eastAsia"/>
+        </w:rPr>
+        <w:t>CDialogManager</w:t>
+      </w:r>
+      <w:proofErr w:type="spellEnd"/>
+      <w:r>
+        <w:rPr>
+          <w:rFonts w:ascii="標楷體" w:eastAsia="標楷體" w:hAnsi="標楷體" w:hint="eastAsia"/>
+        </w:rPr>
+        <w:t>管理所有的</w:t>
+      </w:r>
+      <w:proofErr w:type="spellStart"/>
+      <w:r>
+        <w:rPr>
+          <w:rFonts w:ascii="標楷體" w:eastAsia="標楷體" w:hAnsi="標楷體" w:hint="eastAsia"/>
+        </w:rPr>
+        <w:t>CDialog</w:t>
+      </w:r>
+      <w:proofErr w:type="spellEnd"/>
       <w:r>
         <w:rPr>
           <w:rFonts w:ascii="標楷體" w:eastAsia="標楷體" w:hAnsi="標楷體" w:hint="eastAsia"/>
         </w:rPr>
         <w:t>，要開啟對話的時候透過</w:t>
       </w:r>
+      <w:proofErr w:type="spellStart"/>
+      <w:r>
+        <w:rPr>
+          <w:rFonts w:ascii="標楷體" w:eastAsia="標楷體" w:hAnsi="標楷體" w:hint="eastAsia"/>
+        </w:rPr>
+        <w:t>CDialogManager</w:t>
+      </w:r>
+      <w:proofErr w:type="spellEnd"/>
+      <w:r>
+        <w:rPr>
+          <w:rFonts w:ascii="標楷體" w:eastAsia="標楷體" w:hAnsi="標楷體" w:hint="eastAsia"/>
+        </w:rPr>
+        <w:t>開啟指定的</w:t>
+      </w:r>
+      <w:proofErr w:type="spellStart"/>
       <w:r>
         <w:rPr>
           <w:rFonts w:ascii="標楷體" w:eastAsia="標楷體" w:hAnsi="標楷體" w:hint="eastAsia"/>
         </w:rPr>
         <w:t>CDialog</w:t>
       </w:r>
-      <w:r>
-        <w:rPr>
-          <w:rFonts w:ascii="標楷體" w:eastAsia="標楷體" w:hAnsi="標楷體" w:hint="eastAsia"/>
-        </w:rPr>
-        <w:t>Manager開啟指定的</w:t>
-      </w:r>
-      <w:r>
-        <w:rPr>
-          <w:rFonts w:ascii="標楷體" w:eastAsia="標楷體" w:hAnsi="標楷體" w:hint="eastAsia"/>
-        </w:rPr>
-        <w:t>CDialog</w:t>
-      </w:r>
+      <w:proofErr w:type="spellEnd"/>
       <w:r>
         <w:rPr>
           <w:rFonts w:ascii="標楷體" w:eastAsia="標楷體" w:hAnsi="標楷體" w:hint="eastAsia"/>
@@ -1796,8 +2132,16 @@
         <w:rPr>
           <w:rFonts w:ascii="標楷體" w:eastAsia="標楷體" w:hAnsi="標楷體" w:hint="eastAsia"/>
         </w:rPr>
-        <w:t>對話，如果每個要觸發對話的物件都必須擁有CDialogManager</w:t>
-      </w:r>
+        <w:t>對話，如果每個要觸發對話的物件都必須擁有</w:t>
+      </w:r>
+      <w:proofErr w:type="spellStart"/>
+      <w:r>
+        <w:rPr>
+          <w:rFonts w:ascii="標楷體" w:eastAsia="標楷體" w:hAnsi="標楷體" w:hint="eastAsia"/>
+        </w:rPr>
+        <w:t>CDialogManager</w:t>
+      </w:r>
+      <w:proofErr w:type="spellEnd"/>
       <w:r>
         <w:rPr>
           <w:rFonts w:ascii="標楷體" w:eastAsia="標楷體" w:hAnsi="標楷體" w:hint="eastAsia"/>
@@ -1845,7 +2189,21 @@
         <w:rPr>
           <w:rFonts w:ascii="標楷體" w:eastAsia="標楷體" w:hAnsi="標楷體" w:hint="eastAsia"/>
         </w:rPr>
-        <w:t>參考前人所作之CAudio，</w:t>
+        <w:t>參考前人所作之</w:t>
+      </w:r>
+      <w:proofErr w:type="spellStart"/>
+      <w:r>
+        <w:rPr>
+          <w:rFonts w:ascii="標楷體" w:eastAsia="標楷體" w:hAnsi="標楷體" w:hint="eastAsia"/>
+        </w:rPr>
+        <w:t>CAudio</w:t>
+      </w:r>
+      <w:proofErr w:type="spellEnd"/>
+      <w:r>
+        <w:rPr>
+          <w:rFonts w:ascii="標楷體" w:eastAsia="標楷體" w:hAnsi="標楷體" w:hint="eastAsia"/>
+        </w:rPr>
+        <w:t>，</w:t>
       </w:r>
       <w:r>
         <w:rPr>
@@ -1853,12 +2211,14 @@
         </w:rPr>
         <w:t>將</w:t>
       </w:r>
+      <w:proofErr w:type="spellStart"/>
       <w:r>
         <w:rPr>
           <w:rFonts w:ascii="標楷體" w:eastAsia="標楷體" w:hAnsi="標楷體" w:hint="eastAsia"/>
         </w:rPr>
         <w:t>CDialogManager</w:t>
       </w:r>
+      <w:proofErr w:type="spellEnd"/>
       <w:r>
         <w:rPr>
           <w:rFonts w:ascii="標楷體" w:eastAsia="標楷體" w:hAnsi="標楷體" w:hint="eastAsia"/>
@@ -1925,7 +2285,14 @@
         <w:rPr>
           <w:rFonts w:ascii="標楷體" w:eastAsia="標楷體" w:hAnsi="標楷體" w:hint="eastAsia"/>
         </w:rPr>
-        <w:t>：CD</w:t>
+        <w:t>：</w:t>
+      </w:r>
+      <w:proofErr w:type="spellStart"/>
+      <w:r>
+        <w:rPr>
+          <w:rFonts w:ascii="標楷體" w:eastAsia="標楷體" w:hAnsi="標楷體" w:hint="eastAsia"/>
+        </w:rPr>
+        <w:t>CD</w:t>
       </w:r>
       <w:r>
         <w:rPr>
@@ -1933,6 +2300,7 @@
         </w:rPr>
         <w:t>ialog</w:t>
       </w:r>
+      <w:proofErr w:type="spellEnd"/>
       <w:r>
         <w:rPr>
           <w:rFonts w:ascii="標楷體" w:eastAsia="標楷體" w:hAnsi="標楷體" w:hint="eastAsia"/>
@@ -2079,7 +2447,21 @@
         <w:rPr>
           <w:rFonts w:ascii="標楷體" w:eastAsia="標楷體" w:hAnsi="標楷體" w:hint="eastAsia"/>
         </w:rPr>
-        <w:t>承問題十二，CDialog對話在換行</w:t>
+        <w:t>承問題十二，</w:t>
+      </w:r>
+      <w:proofErr w:type="spellStart"/>
+      <w:r>
+        <w:rPr>
+          <w:rFonts w:ascii="標楷體" w:eastAsia="標楷體" w:hAnsi="標楷體" w:hint="eastAsia"/>
+        </w:rPr>
+        <w:t>CDialog</w:t>
+      </w:r>
+      <w:proofErr w:type="spellEnd"/>
+      <w:r>
+        <w:rPr>
+          <w:rFonts w:ascii="標楷體" w:eastAsia="標楷體" w:hAnsi="標楷體" w:hint="eastAsia"/>
+        </w:rPr>
+        <w:t>對話在換行</w:t>
       </w:r>
       <w:r>
         <w:rPr>
@@ -2182,7 +2564,37 @@
         <w:rPr>
           <w:rFonts w:ascii="標楷體" w:eastAsia="標楷體" w:hAnsi="標楷體" w:hint="eastAsia"/>
         </w:rPr>
-        <w:t>在一起才能正常顯示</w:t>
+        <w:t>在一起才能正常顯示，</w:t>
+      </w:r>
+      <w:r>
+        <w:rPr>
+          <w:rFonts w:ascii="標楷體" w:eastAsia="標楷體" w:hAnsi="標楷體" w:hint="eastAsia"/>
+        </w:rPr>
+        <w:t>如果正好將中文切成2bytes，第一行的末尾拿到第一個b</w:t>
+      </w:r>
+      <w:r>
+        <w:rPr>
+          <w:rFonts w:ascii="標楷體" w:eastAsia="標楷體" w:hAnsi="標楷體"/>
+        </w:rPr>
+        <w:t>yte</w:t>
+      </w:r>
+      <w:r>
+        <w:rPr>
+          <w:rFonts w:ascii="標楷體" w:eastAsia="標楷體" w:hAnsi="標楷體" w:hint="eastAsia"/>
+        </w:rPr>
+        <w:t>，第二行開頭</w:t>
+      </w:r>
+      <w:r>
+        <w:rPr>
+          <w:rFonts w:ascii="標楷體" w:eastAsia="標楷體" w:hAnsi="標楷體" w:hint="eastAsia"/>
+        </w:rPr>
+        <w:t>拿到第二個b</w:t>
+      </w:r>
+      <w:r>
+        <w:rPr>
+          <w:rFonts w:ascii="標楷體" w:eastAsia="標楷體" w:hAnsi="標楷體"/>
+        </w:rPr>
+        <w:t>yte</w:t>
       </w:r>
       <w:r>
         <w:rPr>
@@ -2194,32 +2606,295 @@
         <w:rPr>
           <w:rFonts w:ascii="標楷體" w:eastAsia="標楷體" w:hAnsi="標楷體" w:hint="eastAsia"/>
         </w:rPr>
-        <w:t>如果正好將中文切成2bytes，第一行的末尾拿到第一個b</w:t>
-      </w:r>
-      <w:r>
-        <w:rPr>
-          <w:rFonts w:ascii="標楷體" w:eastAsia="標楷體" w:hAnsi="標楷體"/>
-        </w:rPr>
-        <w:t>yte</w:t>
-      </w:r>
-      <w:r>
-        <w:rPr>
-          <w:rFonts w:ascii="標楷體" w:eastAsia="標楷體" w:hAnsi="標楷體" w:hint="eastAsia"/>
-        </w:rPr>
-        <w:t>，第二行開頭</w:t>
-      </w:r>
-      <w:r>
-        <w:rPr>
-          <w:rFonts w:ascii="標楷體" w:eastAsia="標楷體" w:hAnsi="標楷體" w:hint="eastAsia"/>
-        </w:rPr>
-        <w:t>拿到第二個b</w:t>
-      </w:r>
-      <w:r>
-        <w:rPr>
-          <w:rFonts w:ascii="標楷體" w:eastAsia="標楷體" w:hAnsi="標楷體"/>
-        </w:rPr>
-        <w:t>yte</w:t>
-      </w:r>
+        <w:t>則該中文的編碼則沒有連續，因此產生亂碼。解決方法是</w:t>
+      </w:r>
+      <w:r>
+        <w:rPr>
+          <w:rFonts w:ascii="標楷體" w:eastAsia="標楷體" w:hAnsi="標楷體" w:hint="eastAsia"/>
+        </w:rPr>
+        <w:t>判斷</w:t>
+      </w:r>
+      <w:r>
+        <w:rPr>
+          <w:rFonts w:ascii="標楷體" w:eastAsia="標楷體" w:hAnsi="標楷體" w:hint="eastAsia"/>
+        </w:rPr>
+        <w:t>「如果拿了這個中文字，會不會導致</w:t>
+      </w:r>
+      <w:r>
+        <w:rPr>
+          <w:rFonts w:ascii="標楷體" w:eastAsia="標楷體" w:hAnsi="標楷體" w:hint="eastAsia"/>
+        </w:rPr>
+        <w:t>這行</w:t>
+      </w:r>
+      <w:r>
+        <w:rPr>
+          <w:rFonts w:ascii="標楷體" w:eastAsia="標楷體" w:hAnsi="標楷體" w:hint="eastAsia"/>
+        </w:rPr>
+        <w:t>的總b</w:t>
+      </w:r>
+      <w:r>
+        <w:rPr>
+          <w:rFonts w:ascii="標楷體" w:eastAsia="標楷體" w:hAnsi="標楷體"/>
+        </w:rPr>
+        <w:t>ytes</w:t>
+      </w:r>
+      <w:r>
+        <w:rPr>
+          <w:rFonts w:ascii="標楷體" w:eastAsia="標楷體" w:hAnsi="標楷體" w:hint="eastAsia"/>
+        </w:rPr>
+        <w:t>數</w:t>
+      </w:r>
+      <w:r>
+        <w:rPr>
+          <w:rFonts w:ascii="標楷體" w:eastAsia="標楷體" w:hAnsi="標楷體" w:hint="eastAsia"/>
+        </w:rPr>
+        <w:t>」</w:t>
+      </w:r>
+      <w:r>
+        <w:rPr>
+          <w:rFonts w:ascii="標楷體" w:eastAsia="標楷體" w:hAnsi="標楷體" w:hint="eastAsia"/>
+        </w:rPr>
+        <w:t>，如果會超標，則把該中文字放到下一行顯示。</w:t>
+      </w:r>
+    </w:p>
+    <w:p>
+      <w:pPr>
+        <w:rPr>
+          <w:rFonts w:ascii="標楷體" w:eastAsia="標楷體" w:hAnsi="標楷體"/>
+        </w:rPr>
+      </w:pPr>
+    </w:p>
+    <w:p>
+      <w:pPr>
+        <w:rPr>
+          <w:rFonts w:ascii="標楷體" w:eastAsia="標楷體" w:hAnsi="標楷體"/>
+        </w:rPr>
+      </w:pPr>
+      <w:r>
+        <w:rPr>
+          <w:rFonts w:ascii="標楷體" w:eastAsia="標楷體" w:hAnsi="標楷體" w:hint="eastAsia"/>
+        </w:rPr>
+        <w:t>問題十四：</w:t>
+      </w:r>
+      <w:proofErr w:type="spellStart"/>
+      <w:r>
+        <w:rPr>
+          <w:rFonts w:ascii="標楷體" w:eastAsia="標楷體" w:hAnsi="標楷體" w:hint="eastAsia"/>
+        </w:rPr>
+        <w:t>CDialog</w:t>
+      </w:r>
+      <w:proofErr w:type="spellEnd"/>
+      <w:r>
+        <w:rPr>
+          <w:rFonts w:ascii="標楷體" w:eastAsia="標楷體" w:hAnsi="標楷體" w:hint="eastAsia"/>
+        </w:rPr>
+        <w:t>對話在進行的時候，該如何讓文字逐字顯示</w:t>
+      </w:r>
+      <w:r>
+        <w:rPr>
+          <w:rFonts w:ascii="標楷體" w:eastAsia="標楷體" w:hAnsi="標楷體" w:hint="eastAsia"/>
+        </w:rPr>
+        <w:t>？</w:t>
+      </w:r>
+    </w:p>
+    <w:p>
+      <w:pPr>
+        <w:rPr>
+          <w:rFonts w:ascii="標楷體" w:eastAsia="標楷體" w:hAnsi="標楷體"/>
+        </w:rPr>
+      </w:pPr>
+      <w:r>
+        <w:rPr>
+          <w:rFonts w:ascii="標楷體" w:eastAsia="標楷體" w:hAnsi="標楷體" w:hint="eastAsia"/>
+        </w:rPr>
+        <w:t>解決方法：</w:t>
+      </w:r>
+      <w:r>
+        <w:rPr>
+          <w:rFonts w:ascii="標楷體" w:eastAsia="標楷體" w:hAnsi="標楷體" w:hint="eastAsia"/>
+        </w:rPr>
+        <w:t>將</w:t>
+      </w:r>
+      <w:proofErr w:type="spellStart"/>
+      <w:r>
+        <w:rPr>
+          <w:rFonts w:ascii="標楷體" w:eastAsia="標楷體" w:hAnsi="標楷體" w:hint="eastAsia"/>
+        </w:rPr>
+        <w:t>CDialog</w:t>
+      </w:r>
+      <w:proofErr w:type="spellEnd"/>
+      <w:r>
+        <w:rPr>
+          <w:rFonts w:ascii="標楷體" w:eastAsia="標楷體" w:hAnsi="標楷體" w:hint="eastAsia"/>
+        </w:rPr>
+        <w:t>讀取到的字串</w:t>
+      </w:r>
+      <w:r>
+        <w:rPr>
+          <w:rFonts w:ascii="標楷體" w:eastAsia="標楷體" w:hAnsi="標楷體" w:hint="eastAsia"/>
+        </w:rPr>
+        <w:t>切成長度為k的子字串，而k的值隨著時間逐漸增加，</w:t>
+      </w:r>
+      <w:r>
+        <w:rPr>
+          <w:rFonts w:ascii="標楷體" w:eastAsia="標楷體" w:hAnsi="標楷體" w:hint="eastAsia"/>
+        </w:rPr>
+        <w:t>而在</w:t>
+      </w:r>
+      <w:r>
+        <w:rPr>
+          <w:rFonts w:ascii="標楷體" w:eastAsia="標楷體" w:hAnsi="標楷體" w:hint="eastAsia"/>
+        </w:rPr>
+        <w:t>在輸出文字的時候選擇子字串輸出。</w:t>
+      </w:r>
+    </w:p>
+    <w:p>
+      <w:pPr>
+        <w:rPr>
+          <w:rFonts w:ascii="標楷體" w:eastAsia="標楷體" w:hAnsi="標楷體"/>
+        </w:rPr>
+      </w:pPr>
+    </w:p>
+    <w:p>
+      <w:pPr>
+        <w:rPr>
+          <w:rFonts w:ascii="標楷體" w:eastAsia="標楷體" w:hAnsi="標楷體"/>
+        </w:rPr>
+      </w:pPr>
+      <w:r>
+        <w:rPr>
+          <w:rFonts w:ascii="標楷體" w:eastAsia="標楷體" w:hAnsi="標楷體" w:hint="eastAsia"/>
+        </w:rPr>
+        <w:t>問題十五：</w:t>
+      </w:r>
+      <w:r>
+        <w:rPr>
+          <w:rFonts w:ascii="標楷體" w:eastAsia="標楷體" w:hAnsi="標楷體" w:hint="eastAsia"/>
+        </w:rPr>
+        <w:t>地圖上的小怪物如何重生？</w:t>
+      </w:r>
+    </w:p>
+    <w:p>
+      <w:pPr>
+        <w:rPr>
+          <w:rFonts w:ascii="標楷體" w:eastAsia="標楷體" w:hAnsi="標楷體"/>
+        </w:rPr>
+      </w:pPr>
+      <w:r>
+        <w:rPr>
+          <w:rFonts w:ascii="標楷體" w:eastAsia="標楷體" w:hAnsi="標楷體" w:hint="eastAsia"/>
+        </w:rPr>
+        <w:t>解決方法：</w:t>
+      </w:r>
+      <w:r>
+        <w:rPr>
+          <w:rFonts w:ascii="標楷體" w:eastAsia="標楷體" w:hAnsi="標楷體" w:hint="eastAsia"/>
+        </w:rPr>
+        <w:t>當子彈與小怪物碰撞時，將刪除小怪物並將其從vector中移除，</w:t>
+      </w:r>
+      <w:r>
+        <w:rPr>
+          <w:rFonts w:ascii="標楷體" w:eastAsia="標楷體" w:hAnsi="標楷體" w:hint="eastAsia"/>
+        </w:rPr>
+        <w:t>與此同時在vector中new一個新的小怪物，</w:t>
+      </w:r>
+      <w:r>
+        <w:rPr>
+          <w:rFonts w:ascii="標楷體" w:eastAsia="標楷體" w:hAnsi="標楷體" w:hint="eastAsia"/>
+        </w:rPr>
+        <w:t>並賦予新的小怪物一亂數時間，當時間到的時候</w:t>
+      </w:r>
+      <w:r>
+        <w:rPr>
+          <w:rFonts w:ascii="標楷體" w:eastAsia="標楷體" w:hAnsi="標楷體" w:hint="eastAsia"/>
+        </w:rPr>
+        <w:t>才讓小怪物顯示在地圖上，如此就有一種重生的效果。</w:t>
+      </w:r>
+    </w:p>
+    <w:p>
+      <w:pPr>
+        <w:rPr>
+          <w:rFonts w:ascii="標楷體" w:eastAsia="標楷體" w:hAnsi="標楷體"/>
+        </w:rPr>
+      </w:pPr>
+    </w:p>
+    <w:p>
+      <w:pPr>
+        <w:rPr>
+          <w:rFonts w:ascii="標楷體" w:eastAsia="標楷體" w:hAnsi="標楷體"/>
+        </w:rPr>
+      </w:pPr>
+      <w:r>
+        <w:rPr>
+          <w:rFonts w:ascii="標楷體" w:eastAsia="標楷體" w:hAnsi="標楷體" w:hint="eastAsia"/>
+        </w:rPr>
+        <w:t>問題十六：</w:t>
+      </w:r>
+      <w:proofErr w:type="spellStart"/>
+      <w:r>
+        <w:rPr>
+          <w:rFonts w:ascii="標楷體" w:eastAsia="標楷體" w:hAnsi="標楷體" w:hint="eastAsia"/>
+        </w:rPr>
+        <w:t>CAudio</w:t>
+      </w:r>
+      <w:proofErr w:type="spellEnd"/>
+      <w:r>
+        <w:rPr>
+          <w:rFonts w:ascii="標楷體" w:eastAsia="標楷體" w:hAnsi="標楷體" w:hint="eastAsia"/>
+        </w:rPr>
+        <w:t>對</w:t>
+      </w:r>
+      <w:r>
+        <w:rPr>
+          <w:rFonts w:ascii="標楷體" w:eastAsia="標楷體" w:hAnsi="標楷體" w:hint="eastAsia"/>
+        </w:rPr>
+        <w:t>使用何種音效的定義寫在mygame.cpp，</w:t>
+      </w:r>
+      <w:r>
+        <w:rPr>
+          <w:rFonts w:ascii="標楷體" w:eastAsia="標楷體" w:hAnsi="標楷體" w:hint="eastAsia"/>
+        </w:rPr>
+        <w:t>若要在mygame.cpp以外的地方使用</w:t>
+      </w:r>
+      <w:r>
+        <w:rPr>
+          <w:rFonts w:ascii="標楷體" w:eastAsia="標楷體" w:hAnsi="標楷體" w:hint="eastAsia"/>
+        </w:rPr>
+        <w:t>要把該定義</w:t>
+      </w:r>
+      <w:r>
+        <w:rPr>
+          <w:rFonts w:ascii="標楷體" w:eastAsia="標楷體" w:hAnsi="標楷體" w:hint="eastAsia"/>
+        </w:rPr>
+        <w:t>傳來傳去很不方便。</w:t>
+      </w:r>
+    </w:p>
+    <w:p>
+      <w:pPr>
+        <w:rPr>
+          <w:rFonts w:ascii="標楷體" w:eastAsia="標楷體" w:hAnsi="標楷體"/>
+        </w:rPr>
+      </w:pPr>
+      <w:r>
+        <w:rPr>
+          <w:rFonts w:ascii="標楷體" w:eastAsia="標楷體" w:hAnsi="標楷體" w:hint="eastAsia"/>
+        </w:rPr>
+        <w:t>解決方法：</w:t>
+      </w:r>
+      <w:r>
+        <w:rPr>
+          <w:rFonts w:ascii="標楷體" w:eastAsia="標楷體" w:hAnsi="標楷體" w:hint="eastAsia"/>
+        </w:rPr>
+        <w:t>改寫</w:t>
+      </w:r>
+      <w:proofErr w:type="spellStart"/>
+      <w:r>
+        <w:rPr>
+          <w:rFonts w:ascii="標楷體" w:eastAsia="標楷體" w:hAnsi="標楷體" w:hint="eastAsia"/>
+        </w:rPr>
+        <w:t>CAudio</w:t>
+      </w:r>
+      <w:proofErr w:type="spellEnd"/>
       <w:r>
         <w:rPr>
           <w:rFonts w:ascii="標楷體" w:eastAsia="標楷體" w:hAnsi="標楷體" w:hint="eastAsia"/>
@@ -2230,43 +2905,1584 @@
         <w:rPr>
           <w:rFonts w:ascii="標楷體" w:eastAsia="標楷體" w:hAnsi="標楷體" w:hint="eastAsia"/>
         </w:rPr>
-        <w:t>則該中文的編碼則沒有連續，因此產生亂碼。解決方法是</w:t>
-      </w:r>
-      <w:r>
-        <w:rPr>
-          <w:rFonts w:ascii="標楷體" w:eastAsia="標楷體" w:hAnsi="標楷體" w:hint="eastAsia"/>
-        </w:rPr>
-        <w:t>判斷</w:t>
-      </w:r>
-      <w:r>
-        <w:rPr>
-          <w:rFonts w:ascii="標楷體" w:eastAsia="標楷體" w:hAnsi="標楷體" w:hint="eastAsia"/>
-        </w:rPr>
-        <w:t>「如果拿了這個中文字，會不會導致</w:t>
-      </w:r>
-      <w:r>
-        <w:rPr>
-          <w:rFonts w:ascii="標楷體" w:eastAsia="標楷體" w:hAnsi="標楷體" w:hint="eastAsia"/>
-        </w:rPr>
-        <w:t>這行</w:t>
-      </w:r>
-      <w:r>
-        <w:rPr>
-          <w:rFonts w:ascii="標楷體" w:eastAsia="標楷體" w:hAnsi="標楷體" w:hint="eastAsia"/>
-        </w:rPr>
-        <w:t>的總b</w:t>
-      </w:r>
-      <w:r>
-        <w:rPr>
-          <w:rFonts w:ascii="標楷體" w:eastAsia="標楷體" w:hAnsi="標楷體"/>
-        </w:rPr>
-        <w:t>ytes</w:t>
-      </w:r>
-      <w:r>
-        <w:rPr>
-          <w:rFonts w:ascii="標楷體" w:eastAsia="標楷體" w:hAnsi="標楷體" w:hint="eastAsia"/>
-        </w:rPr>
-        <w:t>數</w:t>
+        <w:t>將</w:t>
+      </w:r>
+      <w:r>
+        <w:rPr>
+          <w:rFonts w:ascii="標楷體" w:eastAsia="標楷體" w:hAnsi="標楷體" w:hint="eastAsia"/>
+        </w:rPr>
+        <w:t>使用到的</w:t>
+      </w:r>
+      <w:r>
+        <w:rPr>
+          <w:rFonts w:ascii="標楷體" w:eastAsia="標楷體" w:hAnsi="標楷體" w:hint="eastAsia"/>
+        </w:rPr>
+        <w:t>音效以map的方式儲存起來，</w:t>
+      </w:r>
+      <w:r>
+        <w:rPr>
+          <w:rFonts w:ascii="標楷體" w:eastAsia="標楷體" w:hAnsi="標楷體" w:hint="eastAsia"/>
+        </w:rPr>
+        <w:t>並</w:t>
+      </w:r>
+      <w:r>
+        <w:rPr>
+          <w:rFonts w:ascii="標楷體" w:eastAsia="標楷體" w:hAnsi="標楷體" w:hint="eastAsia"/>
+        </w:rPr>
+        <w:t>利用多型新增Play(</w:t>
+      </w:r>
+      <w:r>
+        <w:rPr>
+          <w:rFonts w:ascii="標楷體" w:eastAsia="標楷體" w:hAnsi="標楷體"/>
+        </w:rPr>
+        <w:t>string</w:t>
+      </w:r>
+      <w:r>
+        <w:rPr>
+          <w:rFonts w:ascii="標楷體" w:eastAsia="標楷體" w:hAnsi="標楷體" w:hint="eastAsia"/>
+        </w:rPr>
+        <w:t>)，</w:t>
+      </w:r>
+      <w:r>
+        <w:rPr>
+          <w:rFonts w:ascii="標楷體" w:eastAsia="標楷體" w:hAnsi="標楷體" w:hint="eastAsia"/>
+        </w:rPr>
+        <w:t>令</w:t>
+      </w:r>
+      <w:proofErr w:type="spellStart"/>
+      <w:r>
+        <w:rPr>
+          <w:rFonts w:ascii="標楷體" w:eastAsia="標楷體" w:hAnsi="標楷體" w:hint="eastAsia"/>
+        </w:rPr>
+        <w:t>CAuido</w:t>
+      </w:r>
+      <w:proofErr w:type="spellEnd"/>
+      <w:r>
+        <w:rPr>
+          <w:rFonts w:ascii="標楷體" w:eastAsia="標楷體" w:hAnsi="標楷體" w:hint="eastAsia"/>
+        </w:rPr>
+        <w:t>可以</w:t>
+      </w:r>
+      <w:r>
+        <w:rPr>
+          <w:rFonts w:ascii="標楷體" w:eastAsia="標楷體" w:hAnsi="標楷體" w:hint="eastAsia"/>
+        </w:rPr>
+        <w:t>使用字串當map的</w:t>
+      </w:r>
+      <w:r>
+        <w:rPr>
+          <w:rFonts w:ascii="標楷體" w:eastAsia="標楷體" w:hAnsi="標楷體" w:hint="eastAsia"/>
+        </w:rPr>
+        <w:t>k</w:t>
+      </w:r>
+      <w:r>
+        <w:rPr>
+          <w:rFonts w:ascii="標楷體" w:eastAsia="標楷體" w:hAnsi="標楷體" w:hint="eastAsia"/>
+        </w:rPr>
+        <w:t>ey來使用音效。</w:t>
+      </w:r>
+    </w:p>
+    <w:p>
+      <w:pPr>
+        <w:rPr>
+          <w:rFonts w:ascii="標楷體" w:eastAsia="標楷體" w:hAnsi="標楷體"/>
+        </w:rPr>
+      </w:pPr>
+    </w:p>
+    <w:p>
+      <w:pPr>
+        <w:rPr>
+          <w:rFonts w:ascii="標楷體" w:eastAsia="標楷體" w:hAnsi="標楷體"/>
+        </w:rPr>
+      </w:pPr>
+      <w:r>
+        <w:rPr>
+          <w:rFonts w:ascii="標楷體" w:eastAsia="標楷體" w:hAnsi="標楷體" w:hint="eastAsia"/>
+        </w:rPr>
+        <w:t>問題十七：</w:t>
+      </w:r>
+      <w:proofErr w:type="spellStart"/>
+      <w:r>
+        <w:rPr>
+          <w:rFonts w:ascii="標楷體" w:eastAsia="標楷體" w:hAnsi="標楷體" w:hint="eastAsia"/>
+        </w:rPr>
+        <w:t>CAudio</w:t>
+      </w:r>
+      <w:proofErr w:type="spellEnd"/>
+      <w:r>
+        <w:rPr>
+          <w:rFonts w:ascii="標楷體" w:eastAsia="標楷體" w:hAnsi="標楷體" w:hint="eastAsia"/>
+        </w:rPr>
+        <w:t>每次多一條音效時都要</w:t>
+      </w:r>
+      <w:r>
+        <w:rPr>
+          <w:rFonts w:ascii="標楷體" w:eastAsia="標楷體" w:hAnsi="標楷體" w:hint="eastAsia"/>
+        </w:rPr>
+        <w:t>多</w:t>
+      </w:r>
+      <w:r>
+        <w:rPr>
+          <w:rFonts w:ascii="標楷體" w:eastAsia="標楷體" w:hAnsi="標楷體" w:hint="eastAsia"/>
+        </w:rPr>
+        <w:t>寫一行載入</w:t>
+      </w:r>
+      <w:r>
+        <w:rPr>
+          <w:rFonts w:ascii="標楷體" w:eastAsia="標楷體" w:hAnsi="標楷體" w:hint="eastAsia"/>
+        </w:rPr>
+        <w:t>程式來</w:t>
+      </w:r>
+      <w:r>
+        <w:rPr>
+          <w:rFonts w:ascii="標楷體" w:eastAsia="標楷體" w:hAnsi="標楷體" w:hint="eastAsia"/>
+        </w:rPr>
+        <w:t>載入</w:t>
+      </w:r>
+      <w:r>
+        <w:rPr>
+          <w:rFonts w:ascii="標楷體" w:eastAsia="標楷體" w:hAnsi="標楷體" w:hint="eastAsia"/>
+        </w:rPr>
+        <w:t>音效</w:t>
+      </w:r>
+      <w:r>
+        <w:rPr>
+          <w:rFonts w:ascii="標楷體" w:eastAsia="標楷體" w:hAnsi="標楷體" w:hint="eastAsia"/>
+        </w:rPr>
+        <w:t>，挺麻煩的。</w:t>
+      </w:r>
+    </w:p>
+    <w:p>
+      <w:pPr>
+        <w:rPr>
+          <w:rFonts w:ascii="標楷體" w:eastAsia="標楷體" w:hAnsi="標楷體"/>
+        </w:rPr>
+      </w:pPr>
+      <w:r>
+        <w:rPr>
+          <w:rFonts w:ascii="標楷體" w:eastAsia="標楷體" w:hAnsi="標楷體" w:hint="eastAsia"/>
+        </w:rPr>
+        <w:t>解決方式：使用</w:t>
+      </w:r>
+      <w:proofErr w:type="spellStart"/>
+      <w:r>
+        <w:rPr>
+          <w:rFonts w:ascii="標楷體" w:eastAsia="標楷體" w:hAnsi="標楷體" w:hint="eastAsia"/>
+        </w:rPr>
+        <w:t>dirent.h</w:t>
+      </w:r>
+      <w:proofErr w:type="spellEnd"/>
+      <w:r>
+        <w:rPr>
+          <w:rFonts w:ascii="標楷體" w:eastAsia="標楷體" w:hAnsi="標楷體" w:hint="eastAsia"/>
+        </w:rPr>
+        <w:t>取得</w:t>
+      </w:r>
+      <w:r>
+        <w:rPr>
+          <w:rFonts w:ascii="標楷體" w:eastAsia="標楷體" w:hAnsi="標楷體" w:hint="eastAsia"/>
+        </w:rPr>
+        <w:t>指定資料夾中的所有檔名，</w:t>
+      </w:r>
+      <w:r>
+        <w:rPr>
+          <w:rFonts w:ascii="標楷體" w:eastAsia="標楷體" w:hAnsi="標楷體" w:hint="eastAsia"/>
+        </w:rPr>
+        <w:t>如此一來就可以一次</w:t>
+      </w:r>
+      <w:r>
+        <w:rPr>
+          <w:rFonts w:ascii="標楷體" w:eastAsia="標楷體" w:hAnsi="標楷體" w:hint="eastAsia"/>
+        </w:rPr>
+        <w:t>載入</w:t>
+      </w:r>
+      <w:r>
+        <w:rPr>
+          <w:rFonts w:ascii="標楷體" w:eastAsia="標楷體" w:hAnsi="標楷體" w:hint="eastAsia"/>
+        </w:rPr>
+        <w:t>所有音效，每當新增一條音效的時候只要將音效放進指定的資料夾即可自動</w:t>
+      </w:r>
+      <w:r>
+        <w:rPr>
+          <w:rFonts w:ascii="標楷體" w:eastAsia="標楷體" w:hAnsi="標楷體" w:hint="eastAsia"/>
+        </w:rPr>
+        <w:t>載入</w:t>
+      </w:r>
+      <w:r>
+        <w:rPr>
+          <w:rFonts w:ascii="標楷體" w:eastAsia="標楷體" w:hAnsi="標楷體" w:hint="eastAsia"/>
+        </w:rPr>
+        <w:t>。</w:t>
+      </w:r>
+    </w:p>
+    <w:p>
+      <w:pPr>
+        <w:rPr>
+          <w:rFonts w:ascii="標楷體" w:eastAsia="標楷體" w:hAnsi="標楷體"/>
+        </w:rPr>
+      </w:pPr>
+      <w:proofErr w:type="spellStart"/>
+      <w:r>
+        <w:rPr>
+          <w:rFonts w:ascii="標楷體" w:eastAsia="標楷體" w:hAnsi="標楷體" w:hint="eastAsia"/>
+        </w:rPr>
+        <w:t>dirent.</w:t>
+      </w:r>
+      <w:r>
+        <w:rPr>
+          <w:rFonts w:ascii="標楷體" w:eastAsia="標楷體" w:hAnsi="標楷體"/>
+        </w:rPr>
+        <w:t>h</w:t>
+      </w:r>
+      <w:proofErr w:type="spellEnd"/>
+      <w:r>
+        <w:rPr>
+          <w:rFonts w:ascii="標楷體" w:eastAsia="標楷體" w:hAnsi="標楷體" w:hint="eastAsia"/>
+        </w:rPr>
+        <w:t>為</w:t>
+      </w:r>
+      <w:proofErr w:type="spellStart"/>
+      <w:r>
+        <w:rPr>
+          <w:rFonts w:ascii="標楷體" w:eastAsia="標楷體" w:hAnsi="標楷體" w:hint="eastAsia"/>
+        </w:rPr>
+        <w:t>unix</w:t>
+      </w:r>
+      <w:proofErr w:type="spellEnd"/>
+      <w:r>
+        <w:rPr>
+          <w:rFonts w:ascii="標楷體" w:eastAsia="標楷體" w:hAnsi="標楷體" w:hint="eastAsia"/>
+        </w:rPr>
+        <w:t>系統下，C/C++自帶的library，</w:t>
+      </w:r>
+      <w:r>
+        <w:rPr>
+          <w:rFonts w:ascii="標楷體" w:eastAsia="標楷體" w:hAnsi="標楷體" w:hint="eastAsia"/>
+        </w:rPr>
+        <w:t>能夠操作資料夾，但windows的library並不支援，</w:t>
+      </w:r>
+      <w:r>
+        <w:rPr>
+          <w:rFonts w:ascii="標楷體" w:eastAsia="標楷體" w:hAnsi="標楷體" w:hint="eastAsia"/>
+        </w:rPr>
+        <w:t>因此本程式使用</w:t>
+      </w:r>
+      <w:r>
+        <w:rPr>
+          <w:rFonts w:ascii="標楷體" w:eastAsia="標楷體" w:hAnsi="標楷體" w:hint="eastAsia"/>
+        </w:rPr>
+        <w:t>他人</w:t>
+      </w:r>
+      <w:r>
+        <w:rPr>
+          <w:rFonts w:ascii="標楷體" w:eastAsia="標楷體" w:hAnsi="標楷體" w:hint="eastAsia"/>
+        </w:rPr>
+        <w:t>改寫自可相容</w:t>
+      </w:r>
+      <w:r>
+        <w:rPr>
+          <w:rFonts w:ascii="標楷體" w:eastAsia="標楷體" w:hAnsi="標楷體" w:hint="eastAsia"/>
+        </w:rPr>
+        <w:t>windows</w:t>
+      </w:r>
+      <w:r>
+        <w:rPr>
+          <w:rFonts w:ascii="標楷體" w:eastAsia="標楷體" w:hAnsi="標楷體" w:hint="eastAsia"/>
+        </w:rPr>
+        <w:t>的</w:t>
+      </w:r>
+      <w:proofErr w:type="spellStart"/>
+      <w:r>
+        <w:rPr>
+          <w:rFonts w:ascii="標楷體" w:eastAsia="標楷體" w:hAnsi="標楷體" w:hint="eastAsia"/>
+        </w:rPr>
+        <w:t>dirent.h</w:t>
+      </w:r>
+      <w:proofErr w:type="spellEnd"/>
+      <w:r>
+        <w:rPr>
+          <w:rFonts w:ascii="標楷體" w:eastAsia="標楷體" w:hAnsi="標楷體" w:hint="eastAsia"/>
+        </w:rPr>
+        <w:t>。</w:t>
+      </w:r>
+    </w:p>
+    <w:p>
+      <w:pPr>
+        <w:rPr>
+          <w:rFonts w:ascii="標楷體" w:eastAsia="標楷體" w:hAnsi="標楷體"/>
+        </w:rPr>
+      </w:pPr>
+      <w:proofErr w:type="spellStart"/>
+      <w:r>
+        <w:rPr>
+          <w:rFonts w:ascii="標楷體" w:eastAsia="標楷體" w:hAnsi="標楷體"/>
+        </w:rPr>
+        <w:t>github</w:t>
+      </w:r>
+      <w:proofErr w:type="spellEnd"/>
+      <w:r>
+        <w:rPr>
+          <w:rFonts w:ascii="標楷體" w:eastAsia="標楷體" w:hAnsi="標楷體" w:hint="eastAsia"/>
+        </w:rPr>
+        <w:t>：</w:t>
+      </w:r>
+      <w:r>
+        <w:rPr>
+          <w:rFonts w:ascii="標楷體" w:eastAsia="標楷體" w:hAnsi="標楷體"/>
+        </w:rPr>
+        <w:fldChar w:fldCharType="begin"/>
+      </w:r>
+      <w:r>
+        <w:rPr>
+          <w:rFonts w:ascii="標楷體" w:eastAsia="標楷體" w:hAnsi="標楷體"/>
+        </w:rPr>
+        <w:instrText xml:space="preserve"> HYPERLINK "</w:instrText>
+      </w:r>
+      <w:r>
+        <w:rPr>
+          <w:rFonts w:ascii="標楷體" w:eastAsia="標楷體" w:hAnsi="標楷體"/>
+        </w:rPr>
+        <w:instrText>https://github.com/tronkko/dirent</w:instrText>
+      </w:r>
+      <w:r>
+        <w:rPr>
+          <w:rFonts w:ascii="標楷體" w:eastAsia="標楷體" w:hAnsi="標楷體"/>
+        </w:rPr>
+        <w:instrText xml:space="preserve">" </w:instrText>
+      </w:r>
+      <w:r>
+        <w:rPr>
+          <w:rFonts w:ascii="標楷體" w:eastAsia="標楷體" w:hAnsi="標楷體"/>
+        </w:rPr>
+        <w:fldChar w:fldCharType="separate"/>
+      </w:r>
+      <w:r>
+        <w:rPr>
+          <w:rStyle w:val="aa"/>
+          <w:rFonts w:ascii="標楷體" w:eastAsia="標楷體" w:hAnsi="標楷體"/>
+        </w:rPr>
+        <w:t>https://github.com/tronkko/dirent</w:t>
+      </w:r>
+      <w:r>
+        <w:rPr>
+          <w:rFonts w:ascii="標楷體" w:eastAsia="標楷體" w:hAnsi="標楷體"/>
+        </w:rPr>
+        <w:fldChar w:fldCharType="end"/>
+      </w:r>
+    </w:p>
+    <w:p>
+      <w:pPr>
+        <w:rPr>
+          <w:rFonts w:ascii="標楷體" w:eastAsia="標楷體" w:hAnsi="標楷體"/>
+        </w:rPr>
+      </w:pPr>
+    </w:p>
+    <w:p>
+      <w:pPr>
+        <w:rPr>
+          <w:rFonts w:ascii="標楷體" w:eastAsia="標楷體" w:hAnsi="標楷體"/>
+        </w:rPr>
+      </w:pPr>
+      <w:r>
+        <w:rPr>
+          <w:rFonts w:ascii="標楷體" w:eastAsia="標楷體" w:hAnsi="標楷體" w:hint="eastAsia"/>
+        </w:rPr>
+        <w:t>問題十八：</w:t>
+      </w:r>
+      <w:proofErr w:type="spellStart"/>
+      <w:r>
+        <w:rPr>
+          <w:rFonts w:ascii="標楷體" w:eastAsia="標楷體" w:hAnsi="標楷體" w:hint="eastAsia"/>
+        </w:rPr>
+        <w:t>CDialog</w:t>
+      </w:r>
+      <w:proofErr w:type="spellEnd"/>
+      <w:r>
+        <w:rPr>
+          <w:rFonts w:ascii="標楷體" w:eastAsia="標楷體" w:hAnsi="標楷體" w:hint="eastAsia"/>
+        </w:rPr>
+        <w:t>對話</w:t>
+      </w:r>
+      <w:r>
+        <w:rPr>
+          <w:rFonts w:ascii="標楷體" w:eastAsia="標楷體" w:hAnsi="標楷體" w:hint="eastAsia"/>
+        </w:rPr>
+        <w:t>每次新增新的文本(</w:t>
+      </w:r>
+      <w:r>
+        <w:rPr>
+          <w:rFonts w:ascii="標楷體" w:eastAsia="標楷體" w:hAnsi="標楷體"/>
+        </w:rPr>
+        <w:t>txt</w:t>
+      </w:r>
+      <w:r>
+        <w:rPr>
+          <w:rFonts w:ascii="標楷體" w:eastAsia="標楷體" w:hAnsi="標楷體" w:hint="eastAsia"/>
+        </w:rPr>
+        <w:t>)或是人物頭像時都要</w:t>
+      </w:r>
+      <w:r>
+        <w:rPr>
+          <w:rFonts w:ascii="標楷體" w:eastAsia="標楷體" w:hAnsi="標楷體" w:hint="eastAsia"/>
+        </w:rPr>
+        <w:t>多寫一行</w:t>
+      </w:r>
+      <w:r>
+        <w:rPr>
+          <w:rFonts w:ascii="標楷體" w:eastAsia="標楷體" w:hAnsi="標楷體" w:hint="eastAsia"/>
+        </w:rPr>
+        <w:t>程式來</w:t>
+      </w:r>
+      <w:r>
+        <w:rPr>
+          <w:rFonts w:ascii="標楷體" w:eastAsia="標楷體" w:hAnsi="標楷體" w:hint="eastAsia"/>
+        </w:rPr>
+        <w:t>載入</w:t>
+      </w:r>
+      <w:r>
+        <w:rPr>
+          <w:rFonts w:ascii="標楷體" w:eastAsia="標楷體" w:hAnsi="標楷體" w:hint="eastAsia"/>
+        </w:rPr>
+        <w:t>文本或圖片，</w:t>
+      </w:r>
+      <w:r>
+        <w:rPr>
+          <w:rFonts w:ascii="標楷體" w:eastAsia="標楷體" w:hAnsi="標楷體" w:hint="eastAsia"/>
+        </w:rPr>
+        <w:t>很</w:t>
+      </w:r>
+      <w:r>
+        <w:rPr>
+          <w:rFonts w:ascii="標楷體" w:eastAsia="標楷體" w:hAnsi="標楷體" w:hint="eastAsia"/>
+        </w:rPr>
+        <w:t>不方便</w:t>
+      </w:r>
+      <w:r>
+        <w:rPr>
+          <w:rFonts w:ascii="標楷體" w:eastAsia="標楷體" w:hAnsi="標楷體" w:hint="eastAsia"/>
+        </w:rPr>
+        <w:t>。</w:t>
+      </w:r>
+    </w:p>
+    <w:p>
+      <w:pPr>
+        <w:rPr>
+          <w:rFonts w:ascii="標楷體" w:eastAsia="標楷體" w:hAnsi="標楷體"/>
+        </w:rPr>
+      </w:pPr>
+      <w:r>
+        <w:rPr>
+          <w:rFonts w:ascii="標楷體" w:eastAsia="標楷體" w:hAnsi="標楷體" w:hint="eastAsia"/>
+        </w:rPr>
+        <w:t>解決方法：</w:t>
+      </w:r>
+      <w:r>
+        <w:rPr>
+          <w:rFonts w:ascii="標楷體" w:eastAsia="標楷體" w:hAnsi="標楷體" w:hint="eastAsia"/>
+        </w:rPr>
+        <w:t>呈問題十七之解，透過資料夾操作取得指定資料夾的所有檔名，</w:t>
+      </w:r>
+      <w:r>
+        <w:rPr>
+          <w:rFonts w:ascii="標楷體" w:eastAsia="標楷體" w:hAnsi="標楷體" w:hint="eastAsia"/>
+        </w:rPr>
+        <w:t>一次性</w:t>
+      </w:r>
+      <w:r>
+        <w:rPr>
+          <w:rFonts w:ascii="標楷體" w:eastAsia="標楷體" w:hAnsi="標楷體" w:hint="eastAsia"/>
+        </w:rPr>
+        <w:t>載入</w:t>
+      </w:r>
+      <w:r>
+        <w:rPr>
+          <w:rFonts w:ascii="標楷體" w:eastAsia="標楷體" w:hAnsi="標楷體" w:hint="eastAsia"/>
+        </w:rPr>
+        <w:t>所有文本、人物頭像</w:t>
+      </w:r>
+      <w:r>
+        <w:rPr>
+          <w:rFonts w:ascii="標楷體" w:eastAsia="標楷體" w:hAnsi="標楷體" w:hint="eastAsia"/>
+        </w:rPr>
+        <w:t>，如此一來</w:t>
+      </w:r>
+      <w:r>
+        <w:rPr>
+          <w:rFonts w:ascii="標楷體" w:eastAsia="標楷體" w:hAnsi="標楷體" w:hint="eastAsia"/>
+        </w:rPr>
+        <w:t>只要將檔案放進</w:t>
+      </w:r>
+      <w:r>
+        <w:rPr>
+          <w:rFonts w:ascii="標楷體" w:eastAsia="標楷體" w:hAnsi="標楷體" w:hint="eastAsia"/>
+        </w:rPr>
+        <w:t>指定的資料夾就可以使</w:t>
+      </w:r>
+      <w:r>
+        <w:rPr>
+          <w:rFonts w:ascii="標楷體" w:eastAsia="標楷體" w:hAnsi="標楷體" w:hint="eastAsia"/>
+        </w:rPr>
+        <w:lastRenderedPageBreak/>
+        <w:t>用。</w:t>
+      </w:r>
+    </w:p>
+    <w:p>
+      <w:pPr>
+        <w:rPr>
+          <w:rFonts w:ascii="標楷體" w:eastAsia="標楷體" w:hAnsi="標楷體"/>
+        </w:rPr>
+      </w:pPr>
+      <w:r>
+        <w:rPr>
+          <w:rFonts w:ascii="標楷體" w:eastAsia="標楷體" w:hAnsi="標楷體" w:hint="eastAsia"/>
+        </w:rPr>
+        <w:t>問題十九：</w:t>
+      </w:r>
+      <w:r>
+        <w:rPr>
+          <w:rFonts w:ascii="標楷體" w:eastAsia="標楷體" w:hAnsi="標楷體" w:hint="eastAsia"/>
+        </w:rPr>
+        <w:t>製作</w:t>
+      </w:r>
+      <w:r>
+        <w:rPr>
+          <w:rFonts w:ascii="標楷體" w:eastAsia="標楷體" w:hAnsi="標楷體" w:hint="eastAsia"/>
+        </w:rPr>
+        <w:t>完</w:t>
+      </w:r>
+      <w:r>
+        <w:rPr>
+          <w:rFonts w:ascii="標楷體" w:eastAsia="標楷體" w:hAnsi="標楷體" w:hint="eastAsia"/>
+        </w:rPr>
+        <w:t>Boss以及NPC之後</w:t>
+      </w:r>
+      <w:r>
+        <w:rPr>
+          <w:rFonts w:ascii="標楷體" w:eastAsia="標楷體" w:hAnsi="標楷體" w:hint="eastAsia"/>
+        </w:rPr>
+        <w:t>，已經確定所有new出來的空間都有正確delete掉，但還是</w:t>
+      </w:r>
+      <w:r>
+        <w:rPr>
+          <w:rFonts w:ascii="標楷體" w:eastAsia="標楷體" w:hAnsi="標楷體" w:hint="eastAsia"/>
+        </w:rPr>
+        <w:t>莫名其妙多出很多memory leaks</w:t>
+      </w:r>
+      <w:r>
+        <w:rPr>
+          <w:rFonts w:ascii="標楷體" w:eastAsia="標楷體" w:hAnsi="標楷體" w:hint="eastAsia"/>
+        </w:rPr>
+        <w:t>。</w:t>
+      </w:r>
+    </w:p>
+    <w:p>
+      <w:pPr>
+        <w:rPr>
+          <w:rFonts w:ascii="標楷體" w:eastAsia="標楷體" w:hAnsi="標楷體"/>
+        </w:rPr>
+      </w:pPr>
+      <w:r>
+        <w:rPr>
+          <w:rFonts w:ascii="標楷體" w:eastAsia="標楷體" w:hAnsi="標楷體" w:hint="eastAsia"/>
+        </w:rPr>
+        <w:t>解決方法：</w:t>
+      </w:r>
+      <w:r>
+        <w:rPr>
+          <w:rFonts w:ascii="標楷體" w:eastAsia="標楷體" w:hAnsi="標楷體" w:hint="eastAsia"/>
+        </w:rPr>
+        <w:t>因為Boss以及NPC是virtual class，底下有</w:t>
+      </w:r>
+      <w:r>
+        <w:rPr>
+          <w:rFonts w:ascii="標楷體" w:eastAsia="標楷體" w:hAnsi="標楷體" w:hint="eastAsia"/>
+        </w:rPr>
+        <w:t>個別的子類別繼承他們倆，而製作的時候忘記virtual class的</w:t>
+      </w:r>
+      <w:proofErr w:type="spellStart"/>
+      <w:r>
+        <w:rPr>
+          <w:rFonts w:ascii="標楷體" w:eastAsia="標楷體" w:hAnsi="標楷體" w:hint="eastAsia"/>
+        </w:rPr>
+        <w:t>deconstructor</w:t>
+      </w:r>
+      <w:proofErr w:type="spellEnd"/>
+      <w:r>
+        <w:rPr>
+          <w:rFonts w:ascii="標楷體" w:eastAsia="標楷體" w:hAnsi="標楷體" w:hint="eastAsia"/>
+        </w:rPr>
+        <w:t xml:space="preserve">也要變成virtual </w:t>
+      </w:r>
+      <w:r>
+        <w:rPr>
+          <w:rFonts w:ascii="標楷體" w:eastAsia="標楷體" w:hAnsi="標楷體"/>
+        </w:rPr>
+        <w:t>function</w:t>
+      </w:r>
+      <w:r>
+        <w:rPr>
+          <w:rFonts w:ascii="標楷體" w:eastAsia="標楷體" w:hAnsi="標楷體" w:hint="eastAsia"/>
+        </w:rPr>
+        <w:t>，否則只會</w:t>
+      </w:r>
+      <w:r>
+        <w:rPr>
+          <w:rFonts w:ascii="標楷體" w:eastAsia="標楷體" w:hAnsi="標楷體" w:hint="eastAsia"/>
+        </w:rPr>
+        <w:t>解構</w:t>
+      </w:r>
+      <w:r>
+        <w:rPr>
+          <w:rFonts w:ascii="標楷體" w:eastAsia="標楷體" w:hAnsi="標楷體" w:hint="eastAsia"/>
+        </w:rPr>
+        <w:t>父類別，而不會解構到子類別。</w:t>
+      </w:r>
+    </w:p>
+    <w:p>
+      <w:pPr>
+        <w:rPr>
+          <w:rFonts w:ascii="標楷體" w:eastAsia="標楷體" w:hAnsi="標楷體"/>
+        </w:rPr>
+      </w:pPr>
+    </w:p>
+    <w:p>
+      <w:pPr>
+        <w:rPr>
+          <w:rFonts w:ascii="標楷體" w:eastAsia="標楷體" w:hAnsi="標楷體"/>
+        </w:rPr>
+      </w:pPr>
+      <w:r>
+        <w:rPr>
+          <w:rFonts w:ascii="標楷體" w:eastAsia="標楷體" w:hAnsi="標楷體" w:hint="eastAsia"/>
+        </w:rPr>
+        <w:t>問題二十：</w:t>
+      </w:r>
+      <w:proofErr w:type="spellStart"/>
+      <w:r>
+        <w:rPr>
+          <w:rFonts w:ascii="標楷體" w:eastAsia="標楷體" w:hAnsi="標楷體" w:hint="eastAsia"/>
+        </w:rPr>
+        <w:t>CMovingBitmap</w:t>
+      </w:r>
+      <w:proofErr w:type="spellEnd"/>
+      <w:r>
+        <w:rPr>
+          <w:rFonts w:ascii="標楷體" w:eastAsia="標楷體" w:hAnsi="標楷體" w:hint="eastAsia"/>
+        </w:rPr>
+        <w:t>只能讀bmp，但又想要讓</w:t>
+      </w:r>
+      <w:r>
+        <w:rPr>
+          <w:rFonts w:ascii="標楷體" w:eastAsia="標楷體" w:hAnsi="標楷體" w:hint="eastAsia"/>
+        </w:rPr>
+        <w:t>結局的</w:t>
+      </w:r>
+      <w:r>
+        <w:rPr>
+          <w:rFonts w:ascii="標楷體" w:eastAsia="標楷體" w:hAnsi="標楷體" w:hint="eastAsia"/>
+        </w:rPr>
+        <w:t>圖片有透明效果</w:t>
+      </w:r>
+      <w:r>
+        <w:rPr>
+          <w:rFonts w:ascii="標楷體" w:eastAsia="標楷體" w:hAnsi="標楷體"/>
+        </w:rPr>
+        <w:t xml:space="preserve"> </w:t>
+      </w:r>
+    </w:p>
+    <w:p>
+      <w:pPr>
+        <w:rPr>
+          <w:rFonts w:ascii="標楷體" w:eastAsia="標楷體" w:hAnsi="標楷體"/>
+        </w:rPr>
+      </w:pPr>
+      <w:r>
+        <w:rPr>
+          <w:rFonts w:ascii="標楷體" w:eastAsia="標楷體" w:hAnsi="標楷體" w:hint="eastAsia"/>
+        </w:rPr>
+        <w:t>解決方法：</w:t>
+      </w:r>
+      <w:proofErr w:type="spellStart"/>
+      <w:r>
+        <w:rPr>
+          <w:rFonts w:ascii="標楷體" w:eastAsia="標楷體" w:hAnsi="標楷體" w:hint="eastAsia"/>
+        </w:rPr>
+        <w:t>CMovingBitmap</w:t>
+      </w:r>
+      <w:proofErr w:type="spellEnd"/>
+      <w:r>
+        <w:rPr>
+          <w:rFonts w:ascii="標楷體" w:eastAsia="標楷體" w:hAnsi="標楷體" w:hint="eastAsia"/>
+        </w:rPr>
+        <w:t>在讀取的那一瞬間就已經決定好圖片的</w:t>
+      </w:r>
+      <w:r>
+        <w:rPr>
+          <w:rFonts w:ascii="標楷體" w:eastAsia="標楷體" w:hAnsi="標楷體" w:hint="eastAsia"/>
+        </w:rPr>
+        <w:t>透明色、底色，</w:t>
+      </w:r>
+      <w:r>
+        <w:rPr>
+          <w:rFonts w:ascii="標楷體" w:eastAsia="標楷體" w:hAnsi="標楷體" w:hint="eastAsia"/>
+        </w:rPr>
+        <w:t>即使套用CDC的</w:t>
+      </w:r>
+      <w:proofErr w:type="spellStart"/>
+      <w:r>
+        <w:rPr>
+          <w:rFonts w:ascii="標楷體" w:eastAsia="標楷體" w:hAnsi="標楷體" w:hint="eastAsia"/>
+        </w:rPr>
+        <w:t>alphaBlend</w:t>
+      </w:r>
+      <w:proofErr w:type="spellEnd"/>
+      <w:r>
+        <w:rPr>
+          <w:rFonts w:ascii="標楷體" w:eastAsia="標楷體" w:hAnsi="標楷體" w:hint="eastAsia"/>
+        </w:rPr>
+        <w:t>，也只會得到背景是黑色的透明色，</w:t>
+      </w:r>
+      <w:r>
+        <w:rPr>
+          <w:rFonts w:ascii="標楷體" w:eastAsia="標楷體" w:hAnsi="標楷體" w:hint="eastAsia"/>
+        </w:rPr>
+        <w:t>因此</w:t>
+      </w:r>
+      <w:r>
+        <w:rPr>
+          <w:rFonts w:ascii="標楷體" w:eastAsia="標楷體" w:hAnsi="標楷體" w:hint="eastAsia"/>
+        </w:rPr>
+        <w:t>在做有透明效果的圖片時採用MFC原本的</w:t>
+      </w:r>
+      <w:proofErr w:type="spellStart"/>
+      <w:r>
+        <w:rPr>
+          <w:rFonts w:ascii="標楷體" w:eastAsia="標楷體" w:hAnsi="標楷體" w:hint="eastAsia"/>
+        </w:rPr>
+        <w:t>CBitmap</w:t>
+      </w:r>
+      <w:proofErr w:type="spellEnd"/>
+      <w:r>
+        <w:rPr>
+          <w:rFonts w:ascii="標楷體" w:eastAsia="標楷體" w:hAnsi="標楷體" w:hint="eastAsia"/>
+        </w:rPr>
+        <w:t>，並搭配</w:t>
+      </w:r>
+      <w:r>
+        <w:rPr>
+          <w:rFonts w:ascii="標楷體" w:eastAsia="標楷體" w:hAnsi="標楷體" w:hint="eastAsia"/>
+        </w:rPr>
+        <w:t>CDC的</w:t>
+      </w:r>
+      <w:proofErr w:type="spellStart"/>
+      <w:r>
+        <w:rPr>
+          <w:rFonts w:ascii="標楷體" w:eastAsia="標楷體" w:hAnsi="標楷體" w:hint="eastAsia"/>
+        </w:rPr>
+        <w:t>alphaBlend</w:t>
+      </w:r>
+      <w:proofErr w:type="spellEnd"/>
+      <w:r>
+        <w:rPr>
+          <w:rFonts w:ascii="標楷體" w:eastAsia="標楷體" w:hAnsi="標楷體" w:hint="eastAsia"/>
+        </w:rPr>
+        <w:t>轉換透明</w:t>
+      </w:r>
+      <w:r>
+        <w:rPr>
+          <w:rFonts w:ascii="標楷體" w:eastAsia="標楷體" w:hAnsi="標楷體" w:hint="eastAsia"/>
+        </w:rPr>
+        <w:t>度，缺點是硬體設備不夠好的電腦</w:t>
+      </w:r>
+      <w:r>
+        <w:rPr>
+          <w:rFonts w:ascii="標楷體" w:eastAsia="標楷體" w:hAnsi="標楷體" w:hint="eastAsia"/>
+        </w:rPr>
+        <w:t>執行速度可能會有點慢</w:t>
+      </w:r>
+      <w:r>
+        <w:rPr>
+          <w:rFonts w:ascii="標楷體" w:eastAsia="標楷體" w:hAnsi="標楷體" w:hint="eastAsia"/>
+        </w:rPr>
+        <w:t>。</w:t>
+      </w:r>
+    </w:p>
+    <w:p>
+      <w:pPr>
+        <w:rPr>
+          <w:rFonts w:ascii="標楷體" w:eastAsia="標楷體" w:hAnsi="標楷體"/>
+        </w:rPr>
+      </w:pPr>
+    </w:p>
+    <w:p>
+      <w:pPr>
+        <w:rPr>
+          <w:rFonts w:ascii="標楷體" w:eastAsia="標楷體" w:hAnsi="標楷體"/>
+        </w:rPr>
+      </w:pPr>
+      <w:r>
+        <w:rPr>
+          <w:rFonts w:ascii="標楷體" w:eastAsia="標楷體" w:hAnsi="標楷體" w:hint="eastAsia"/>
+        </w:rPr>
+        <w:t>問題二十一：</w:t>
+      </w:r>
+      <w:r>
+        <w:rPr>
+          <w:rFonts w:ascii="標楷體" w:eastAsia="標楷體" w:hAnsi="標楷體" w:hint="eastAsia"/>
+        </w:rPr>
+        <w:t>想要</w:t>
+      </w:r>
+      <w:r>
+        <w:rPr>
+          <w:rFonts w:ascii="標楷體" w:eastAsia="標楷體" w:hAnsi="標楷體" w:hint="eastAsia"/>
+        </w:rPr>
+        <w:t>在關掉程式後依然能夠存取已經</w:t>
+      </w:r>
+      <w:r>
+        <w:rPr>
+          <w:rFonts w:ascii="標楷體" w:eastAsia="標楷體" w:hAnsi="標楷體" w:hint="eastAsia"/>
+        </w:rPr>
+        <w:t>擁有的結局。</w:t>
+      </w:r>
+      <w:r>
+        <w:rPr>
+          <w:rFonts w:ascii="標楷體" w:eastAsia="標楷體" w:hAnsi="標楷體"/>
+        </w:rPr>
+        <w:t xml:space="preserve"> </w:t>
+      </w:r>
+    </w:p>
+    <w:p>
+      <w:pPr>
+        <w:rPr>
+          <w:rFonts w:ascii="標楷體" w:eastAsia="標楷體" w:hAnsi="標楷體"/>
+        </w:rPr>
+      </w:pPr>
+      <w:r>
+        <w:rPr>
+          <w:rFonts w:ascii="標楷體" w:eastAsia="標楷體" w:hAnsi="標楷體" w:hint="eastAsia"/>
+        </w:rPr>
+        <w:t>解決方法：</w:t>
+      </w:r>
+      <w:r>
+        <w:rPr>
+          <w:rFonts w:ascii="標楷體" w:eastAsia="標楷體" w:hAnsi="標楷體" w:hint="eastAsia"/>
+        </w:rPr>
+        <w:t>在離開遊戲</w:t>
+      </w:r>
+      <w:r>
+        <w:rPr>
+          <w:rFonts w:ascii="標楷體" w:eastAsia="標楷體" w:hAnsi="標楷體" w:hint="eastAsia"/>
+        </w:rPr>
+        <w:t>的時候將「目前擁有的結局」透過</w:t>
+      </w:r>
+      <w:proofErr w:type="spellStart"/>
+      <w:r>
+        <w:rPr>
+          <w:rFonts w:ascii="標楷體" w:eastAsia="標楷體" w:hAnsi="標楷體" w:hint="eastAsia"/>
+        </w:rPr>
+        <w:t>fstream</w:t>
+      </w:r>
+      <w:proofErr w:type="spellEnd"/>
+      <w:r>
+        <w:rPr>
+          <w:rFonts w:ascii="標楷體" w:eastAsia="標楷體" w:hAnsi="標楷體" w:hint="eastAsia"/>
+        </w:rPr>
+        <w:t>寫入txt檔儲存</w:t>
+      </w:r>
+      <w:r>
+        <w:rPr>
+          <w:rFonts w:ascii="標楷體" w:eastAsia="標楷體" w:hAnsi="標楷體" w:hint="eastAsia"/>
+        </w:rPr>
+        <w:t>。</w:t>
+      </w:r>
+    </w:p>
+    <w:p>
+      <w:pPr>
+        <w:rPr>
+          <w:rFonts w:ascii="標楷體" w:eastAsia="標楷體" w:hAnsi="標楷體"/>
+        </w:rPr>
+      </w:pPr>
+    </w:p>
+    <w:p>
+      <w:pPr>
+        <w:rPr>
+          <w:rFonts w:ascii="標楷體" w:eastAsia="標楷體" w:hAnsi="標楷體"/>
+        </w:rPr>
+      </w:pPr>
+      <w:r>
+        <w:rPr>
+          <w:rFonts w:ascii="標楷體" w:eastAsia="標楷體" w:hAnsi="標楷體" w:hint="eastAsia"/>
+        </w:rPr>
+        <w:t>問題二十二：能在擁有結局的頁面中透過點擊的方式看結局的劇情。</w:t>
+      </w:r>
+    </w:p>
+    <w:p>
+      <w:pPr>
+        <w:rPr>
+          <w:rFonts w:ascii="標楷體" w:eastAsia="標楷體" w:hAnsi="標楷體"/>
+        </w:rPr>
+      </w:pPr>
+      <w:r>
+        <w:rPr>
+          <w:rFonts w:ascii="標楷體" w:eastAsia="標楷體" w:hAnsi="標楷體" w:hint="eastAsia"/>
+        </w:rPr>
+        <w:t>解決方</w:t>
+      </w:r>
+      <w:r>
+        <w:rPr>
+          <w:rFonts w:ascii="標楷體" w:eastAsia="標楷體" w:hAnsi="標楷體" w:hint="eastAsia"/>
+        </w:rPr>
+        <w:t>法：擁有結局的頁面中</w:t>
+      </w:r>
+      <w:r>
+        <w:rPr>
+          <w:rFonts w:ascii="標楷體" w:eastAsia="標楷體" w:hAnsi="標楷體" w:hint="eastAsia"/>
+        </w:rPr>
+        <w:t>放入自行製作的</w:t>
+      </w:r>
+      <w:proofErr w:type="spellStart"/>
+      <w:r>
+        <w:rPr>
+          <w:rFonts w:ascii="標楷體" w:eastAsia="標楷體" w:hAnsi="標楷體" w:hint="eastAsia"/>
+        </w:rPr>
+        <w:t>CB</w:t>
+      </w:r>
+      <w:r>
+        <w:rPr>
+          <w:rFonts w:ascii="標楷體" w:eastAsia="標楷體" w:hAnsi="標楷體"/>
+        </w:rPr>
+        <w:t>utton</w:t>
+      </w:r>
+      <w:proofErr w:type="spellEnd"/>
+      <w:r>
+        <w:rPr>
+          <w:rFonts w:ascii="標楷體" w:eastAsia="標楷體" w:hAnsi="標楷體" w:hint="eastAsia"/>
+        </w:rPr>
+        <w:t>，令其具有點擊事件，</w:t>
+      </w:r>
+      <w:r>
+        <w:rPr>
+          <w:rFonts w:ascii="標楷體" w:eastAsia="標楷體" w:hAnsi="標楷體" w:hint="eastAsia"/>
+        </w:rPr>
+        <w:t>並在點擊的時候判斷是否擁有該結局，如果有，則透過</w:t>
+      </w:r>
+      <w:proofErr w:type="spellStart"/>
+      <w:r>
+        <w:rPr>
+          <w:rFonts w:ascii="標楷體" w:eastAsia="標楷體" w:hAnsi="標楷體" w:hint="eastAsia"/>
+        </w:rPr>
+        <w:t>CEndManager</w:t>
+      </w:r>
+      <w:proofErr w:type="spellEnd"/>
+      <w:r>
+        <w:rPr>
+          <w:rFonts w:ascii="標楷體" w:eastAsia="標楷體" w:hAnsi="標楷體" w:hint="eastAsia"/>
+        </w:rPr>
+        <w:t>播放對應的結局劇情。</w:t>
+      </w:r>
+    </w:p>
+    <w:p>
+      <w:pPr>
+        <w:rPr>
+          <w:rFonts w:ascii="標楷體" w:eastAsia="標楷體" w:hAnsi="標楷體"/>
+        </w:rPr>
+      </w:pPr>
+    </w:p>
+    <w:p>
+      <w:pPr>
+        <w:rPr>
+          <w:rFonts w:ascii="標楷體" w:eastAsia="標楷體" w:hAnsi="標楷體"/>
+        </w:rPr>
+      </w:pPr>
+      <w:r>
+        <w:rPr>
+          <w:rFonts w:ascii="標楷體" w:eastAsia="標楷體" w:hAnsi="標楷體" w:hint="eastAsia"/>
+        </w:rPr>
+        <w:t>問題二十三：</w:t>
+      </w:r>
+      <w:r>
+        <w:rPr>
+          <w:rFonts w:ascii="標楷體" w:eastAsia="標楷體" w:hAnsi="標楷體"/>
+        </w:rPr>
+        <w:br/>
+      </w:r>
+      <w:r>
+        <w:rPr>
+          <w:rFonts w:ascii="標楷體" w:eastAsia="標楷體" w:hAnsi="標楷體" w:hint="eastAsia"/>
+        </w:rPr>
+        <w:t>兩個.</w:t>
+      </w:r>
+      <w:r>
+        <w:rPr>
+          <w:rFonts w:ascii="標楷體" w:eastAsia="標楷體" w:hAnsi="標楷體"/>
+        </w:rPr>
+        <w:t>h</w:t>
+      </w:r>
+      <w:r>
+        <w:rPr>
+          <w:rFonts w:ascii="標楷體" w:eastAsia="標楷體" w:hAnsi="標楷體" w:hint="eastAsia"/>
+        </w:rPr>
+        <w:t>互相</w:t>
+      </w:r>
+      <w:r>
+        <w:rPr>
+          <w:rFonts w:ascii="標楷體" w:eastAsia="標楷體" w:hAnsi="標楷體" w:hint="eastAsia"/>
+        </w:rPr>
+        <w:t>引入對</w:t>
+      </w:r>
+      <w:r>
+        <w:rPr>
+          <w:rFonts w:ascii="標楷體" w:eastAsia="標楷體" w:hAnsi="標楷體" w:hint="eastAsia"/>
+        </w:rPr>
+        <w:t>方</w:t>
+      </w:r>
+      <w:r>
+        <w:rPr>
+          <w:rFonts w:ascii="標楷體" w:eastAsia="標楷體" w:hAnsi="標楷體" w:hint="eastAsia"/>
+        </w:rPr>
+        <w:t>，例如想在role所在的</w:t>
+      </w:r>
+      <w:proofErr w:type="spellStart"/>
+      <w:r>
+        <w:rPr>
+          <w:rFonts w:ascii="標楷體" w:eastAsia="標楷體" w:hAnsi="標楷體" w:hint="eastAsia"/>
+        </w:rPr>
+        <w:t>CEraser</w:t>
+      </w:r>
+      <w:proofErr w:type="spellEnd"/>
+      <w:r>
+        <w:rPr>
+          <w:rFonts w:ascii="標楷體" w:eastAsia="標楷體" w:hAnsi="標楷體" w:hint="eastAsia"/>
+        </w:rPr>
+        <w:t>中，引入投擲物</w:t>
+      </w:r>
+      <w:proofErr w:type="spellStart"/>
+      <w:r>
+        <w:rPr>
+          <w:rFonts w:ascii="標楷體" w:eastAsia="標楷體" w:hAnsi="標楷體" w:hint="eastAsia"/>
+        </w:rPr>
+        <w:t>CBall</w:t>
+      </w:r>
+      <w:proofErr w:type="spellEnd"/>
+      <w:r>
+        <w:rPr>
+          <w:rFonts w:ascii="標楷體" w:eastAsia="標楷體" w:hAnsi="標楷體" w:hint="eastAsia"/>
+        </w:rPr>
+        <w:t>，又想在</w:t>
+      </w:r>
+      <w:proofErr w:type="spellStart"/>
+      <w:r>
+        <w:rPr>
+          <w:rFonts w:ascii="標楷體" w:eastAsia="標楷體" w:hAnsi="標楷體" w:hint="eastAsia"/>
+        </w:rPr>
+        <w:t>C</w:t>
+      </w:r>
+      <w:r>
+        <w:rPr>
+          <w:rFonts w:ascii="標楷體" w:eastAsia="標楷體" w:hAnsi="標楷體"/>
+        </w:rPr>
+        <w:t>B</w:t>
+      </w:r>
+      <w:r>
+        <w:rPr>
+          <w:rFonts w:ascii="標楷體" w:eastAsia="標楷體" w:hAnsi="標楷體"/>
+        </w:rPr>
+        <w:t>al</w:t>
+      </w:r>
+      <w:r>
+        <w:rPr>
+          <w:rFonts w:ascii="標楷體" w:eastAsia="標楷體" w:hAnsi="標楷體" w:hint="eastAsia"/>
+        </w:rPr>
+        <w:t>l</w:t>
+      </w:r>
+      <w:proofErr w:type="spellEnd"/>
+      <w:r>
+        <w:rPr>
+          <w:rFonts w:ascii="標楷體" w:eastAsia="標楷體" w:hAnsi="標楷體" w:hint="eastAsia"/>
+        </w:rPr>
+        <w:t>中取用</w:t>
+      </w:r>
+      <w:r>
+        <w:rPr>
+          <w:rFonts w:ascii="標楷體" w:eastAsia="標楷體" w:hAnsi="標楷體" w:hint="eastAsia"/>
+        </w:rPr>
+        <w:t>ro</w:t>
+      </w:r>
+      <w:r>
+        <w:rPr>
+          <w:rFonts w:ascii="標楷體" w:eastAsia="標楷體" w:hAnsi="標楷體" w:hint="eastAsia"/>
+        </w:rPr>
+        <w:t>le目前的位置，就需要交</w:t>
+      </w:r>
+      <w:r>
+        <w:rPr>
+          <w:rFonts w:ascii="標楷體" w:eastAsia="標楷體" w:hAnsi="標楷體" w:hint="eastAsia"/>
+        </w:rPr>
+        <w:t>互</w:t>
+      </w:r>
+      <w:r>
+        <w:rPr>
+          <w:rFonts w:ascii="標楷體" w:eastAsia="標楷體" w:hAnsi="標楷體" w:hint="eastAsia"/>
+        </w:rPr>
+        <w:t>引入兩個標頭檔</w:t>
+      </w:r>
+      <w:r>
+        <w:rPr>
+          <w:rFonts w:ascii="標楷體" w:eastAsia="標楷體" w:hAnsi="標楷體" w:hint="eastAsia"/>
+        </w:rPr>
+        <w:t>。</w:t>
+      </w:r>
+    </w:p>
+    <w:p>
+      <w:pPr>
+        <w:rPr>
+          <w:rFonts w:ascii="標楷體" w:eastAsia="標楷體" w:hAnsi="標楷體"/>
+        </w:rPr>
+      </w:pPr>
+      <w:r>
+        <w:rPr>
+          <w:rFonts w:ascii="標楷體" w:eastAsia="標楷體" w:hAnsi="標楷體" w:hint="eastAsia"/>
+        </w:rPr>
+        <w:t>解決方法：</w:t>
+      </w:r>
+      <w:r>
+        <w:rPr>
+          <w:rFonts w:ascii="標楷體" w:eastAsia="標楷體" w:hAnsi="標楷體" w:hint="eastAsia"/>
+        </w:rPr>
+        <w:t xml:space="preserve">根據上述例子，交互引入對方後，在宣告class </w:t>
+      </w:r>
+      <w:proofErr w:type="spellStart"/>
+      <w:r>
+        <w:rPr>
+          <w:rFonts w:ascii="標楷體" w:eastAsia="標楷體" w:hAnsi="標楷體" w:hint="eastAsia"/>
+        </w:rPr>
+        <w:t>C</w:t>
+      </w:r>
+      <w:r>
+        <w:rPr>
+          <w:rFonts w:ascii="標楷體" w:eastAsia="標楷體" w:hAnsi="標楷體" w:hint="eastAsia"/>
+        </w:rPr>
+        <w:t>Ball</w:t>
+      </w:r>
+      <w:proofErr w:type="spellEnd"/>
+      <w:r>
+        <w:rPr>
+          <w:rFonts w:ascii="標楷體" w:eastAsia="標楷體" w:hAnsi="標楷體" w:hint="eastAsia"/>
+        </w:rPr>
+        <w:t>之前</w:t>
+      </w:r>
+      <w:r>
+        <w:rPr>
+          <w:rFonts w:ascii="標楷體" w:eastAsia="標楷體" w:hAnsi="標楷體" w:hint="eastAsia"/>
+        </w:rPr>
+        <w:t>使用</w:t>
+      </w:r>
+      <w:r>
+        <w:rPr>
+          <w:rFonts w:ascii="標楷體" w:eastAsia="標楷體" w:hAnsi="標楷體" w:hint="eastAsia"/>
+        </w:rPr>
+        <w:t>先</w:t>
+      </w:r>
+      <w:r>
+        <w:rPr>
+          <w:rFonts w:ascii="標楷體" w:eastAsia="標楷體" w:hAnsi="標楷體" w:hint="eastAsia"/>
+        </w:rPr>
+        <w:t>前置</w:t>
+      </w:r>
+      <w:r>
+        <w:rPr>
+          <w:rFonts w:ascii="標楷體" w:eastAsia="標楷體" w:hAnsi="標楷體" w:hint="eastAsia"/>
+        </w:rPr>
+        <w:t xml:space="preserve">宣告class </w:t>
+      </w:r>
+      <w:proofErr w:type="spellStart"/>
+      <w:r>
+        <w:rPr>
+          <w:rFonts w:ascii="標楷體" w:eastAsia="標楷體" w:hAnsi="標楷體" w:hint="eastAsia"/>
+        </w:rPr>
+        <w:t>CEraser</w:t>
+      </w:r>
+      <w:proofErr w:type="spellEnd"/>
+      <w:r>
+        <w:rPr>
+          <w:rFonts w:ascii="標楷體" w:eastAsia="標楷體" w:hAnsi="標楷體" w:hint="eastAsia"/>
+        </w:rPr>
+        <w:t>即可</w:t>
+      </w:r>
+      <w:r>
+        <w:rPr>
+          <w:rFonts w:ascii="標楷體" w:eastAsia="標楷體" w:hAnsi="標楷體" w:hint="eastAsia"/>
+        </w:rPr>
+        <w:t>。</w:t>
+      </w:r>
+    </w:p>
+    <w:p>
+      <w:pPr>
+        <w:rPr>
+          <w:rFonts w:ascii="標楷體" w:eastAsia="標楷體" w:hAnsi="標楷體"/>
+        </w:rPr>
+      </w:pPr>
+    </w:p>
+    <w:p>
+      <w:pPr>
+        <w:rPr>
+          <w:rFonts w:ascii="標楷體" w:eastAsia="標楷體" w:hAnsi="標楷體"/>
+        </w:rPr>
+      </w:pPr>
+      <w:r>
+        <w:rPr>
+          <w:rFonts w:ascii="標楷體" w:eastAsia="標楷體" w:hAnsi="標楷體" w:hint="eastAsia"/>
+        </w:rPr>
+        <w:t>問題二十四：</w:t>
+      </w:r>
+      <w:r>
+        <w:rPr>
+          <w:rFonts w:ascii="標楷體" w:eastAsia="標楷體" w:hAnsi="標楷體"/>
+        </w:rPr>
+        <w:t>string</w:t>
+      </w:r>
+      <w:r>
+        <w:rPr>
+          <w:rFonts w:ascii="標楷體" w:eastAsia="標楷體" w:hAnsi="標楷體" w:hint="eastAsia"/>
+        </w:rPr>
+        <w:t>如何以空白切割字串？</w:t>
+      </w:r>
+    </w:p>
+    <w:p>
+      <w:pPr>
+        <w:rPr>
+          <w:rFonts w:ascii="標楷體" w:eastAsia="標楷體" w:hAnsi="標楷體" w:hint="eastAsia"/>
+        </w:rPr>
+      </w:pPr>
+      <w:r>
+        <w:rPr>
+          <w:rFonts w:ascii="標楷體" w:eastAsia="標楷體" w:hAnsi="標楷體" w:hint="eastAsia"/>
+        </w:rPr>
+        <w:t>解決方法：透過C++的</w:t>
+      </w:r>
+      <w:proofErr w:type="spellStart"/>
+      <w:r>
+        <w:rPr>
+          <w:rFonts w:ascii="標楷體" w:eastAsia="標楷體" w:hAnsi="標楷體" w:hint="eastAsia"/>
+        </w:rPr>
+        <w:t>s</w:t>
+      </w:r>
+      <w:r>
+        <w:rPr>
+          <w:rFonts w:ascii="標楷體" w:eastAsia="標楷體" w:hAnsi="標楷體"/>
+        </w:rPr>
+        <w:t>tringstream</w:t>
+      </w:r>
+      <w:proofErr w:type="spellEnd"/>
+      <w:r>
+        <w:rPr>
+          <w:rFonts w:ascii="標楷體" w:eastAsia="標楷體" w:hAnsi="標楷體" w:hint="eastAsia"/>
+        </w:rPr>
+        <w:t>字串符流，</w:t>
+      </w:r>
+      <w:r>
+        <w:rPr>
+          <w:rFonts w:ascii="標楷體" w:eastAsia="標楷體" w:hAnsi="標楷體" w:hint="eastAsia"/>
+        </w:rPr>
+        <w:t>將</w:t>
+      </w:r>
+      <w:r>
+        <w:rPr>
+          <w:rFonts w:ascii="標楷體" w:eastAsia="標楷體" w:hAnsi="標楷體" w:hint="eastAsia"/>
+        </w:rPr>
+        <w:t>字串以&lt;&lt;運算子添加到</w:t>
+      </w:r>
+      <w:proofErr w:type="spellStart"/>
+      <w:r>
+        <w:rPr>
+          <w:rFonts w:ascii="標楷體" w:eastAsia="標楷體" w:hAnsi="標楷體" w:hint="eastAsia"/>
+        </w:rPr>
+        <w:t>s</w:t>
+      </w:r>
+      <w:r>
+        <w:rPr>
+          <w:rFonts w:ascii="標楷體" w:eastAsia="標楷體" w:hAnsi="標楷體"/>
+        </w:rPr>
+        <w:t>tringstream</w:t>
+      </w:r>
+      <w:proofErr w:type="spellEnd"/>
+      <w:r>
+        <w:rPr>
+          <w:rFonts w:ascii="標楷體" w:eastAsia="標楷體" w:hAnsi="標楷體" w:hint="eastAsia"/>
+        </w:rPr>
+        <w:t>，</w:t>
+      </w:r>
+      <w:r>
+        <w:rPr>
+          <w:rFonts w:ascii="標楷體" w:eastAsia="標楷體" w:hAnsi="標楷體" w:hint="eastAsia"/>
+        </w:rPr>
+        <w:t>全部添加完後，再用&gt;&gt;運算子</w:t>
+      </w:r>
+      <w:r>
+        <w:rPr>
+          <w:rFonts w:ascii="標楷體" w:eastAsia="標楷體" w:hAnsi="標楷體" w:hint="eastAsia"/>
+        </w:rPr>
+        <w:t>添加回v</w:t>
+      </w:r>
+      <w:r>
+        <w:rPr>
+          <w:rFonts w:ascii="標楷體" w:eastAsia="標楷體" w:hAnsi="標楷體"/>
+        </w:rPr>
+        <w:t>ector&lt;string&gt;</w:t>
+      </w:r>
+      <w:r>
+        <w:rPr>
+          <w:rFonts w:ascii="標楷體" w:eastAsia="標楷體" w:hAnsi="標楷體" w:hint="eastAsia"/>
+        </w:rPr>
+        <w:t>，最後的v</w:t>
+      </w:r>
+      <w:r>
+        <w:rPr>
+          <w:rFonts w:ascii="標楷體" w:eastAsia="標楷體" w:hAnsi="標楷體"/>
+        </w:rPr>
+        <w:t>ector&lt;string&gt;</w:t>
+      </w:r>
+      <w:r>
+        <w:rPr>
+          <w:rFonts w:ascii="標楷體" w:eastAsia="標楷體" w:hAnsi="標楷體" w:hint="eastAsia"/>
+        </w:rPr>
+        <w:t>即是分割完後的字串v</w:t>
+      </w:r>
+      <w:r>
+        <w:rPr>
+          <w:rFonts w:ascii="標楷體" w:eastAsia="標楷體" w:hAnsi="標楷體"/>
+        </w:rPr>
+        <w:t>ector</w:t>
+      </w:r>
+      <w:r>
+        <w:rPr>
+          <w:rFonts w:ascii="標楷體" w:eastAsia="標楷體" w:hAnsi="標楷體" w:hint="eastAsia"/>
+        </w:rPr>
+        <w:t>。</w:t>
+      </w:r>
+    </w:p>
+    <w:p>
+      <w:pPr>
+        <w:widowControl/>
+        <w:rPr>
+          <w:rFonts w:ascii="標楷體" w:eastAsia="標楷體" w:hAnsi="標楷體" w:hint="eastAsia"/>
+        </w:rPr>
+      </w:pPr>
+    </w:p>
+    <w:p>
+      <w:pPr>
+        <w:widowControl/>
+        <w:rPr>
+          <w:rFonts w:ascii="標楷體" w:eastAsia="標楷體" w:hAnsi="標楷體"/>
+        </w:rPr>
+      </w:pPr>
+      <w:r>
+        <w:rPr>
+          <w:rFonts w:ascii="標楷體" w:eastAsia="標楷體" w:hAnsi="標楷體" w:hint="eastAsia"/>
+        </w:rPr>
+        <w:t>問題二十</w:t>
+      </w:r>
+      <w:r>
+        <w:rPr>
+          <w:rFonts w:ascii="標楷體" w:eastAsia="標楷體" w:hAnsi="標楷體" w:hint="eastAsia"/>
+        </w:rPr>
+        <w:t>五</w:t>
+      </w:r>
+      <w:r>
+        <w:rPr>
+          <w:rFonts w:ascii="標楷體" w:eastAsia="標楷體" w:hAnsi="標楷體" w:hint="eastAsia"/>
+        </w:rPr>
+        <w:t>：</w:t>
+      </w:r>
+      <w:r>
+        <w:rPr>
+          <w:rFonts w:ascii="標楷體" w:eastAsia="標楷體" w:hAnsi="標楷體" w:hint="eastAsia"/>
+        </w:rPr>
+        <w:t>做地圖編輯器的時候，想利用</w:t>
+      </w:r>
+      <w:r>
+        <w:rPr>
+          <w:rFonts w:ascii="標楷體" w:eastAsia="標楷體" w:hAnsi="標楷體" w:hint="eastAsia"/>
+        </w:rPr>
+        <w:t>工具列</w:t>
+      </w:r>
+      <w:r>
+        <w:rPr>
+          <w:rFonts w:ascii="標楷體" w:eastAsia="標楷體" w:hAnsi="標楷體" w:hint="eastAsia"/>
+        </w:rPr>
+        <w:t>做出新增</w:t>
+      </w:r>
+      <w:r>
+        <w:rPr>
+          <w:rFonts w:ascii="標楷體" w:eastAsia="標楷體" w:hAnsi="標楷體" w:hint="eastAsia"/>
+        </w:rPr>
+        <w:t>物件</w:t>
+      </w:r>
+      <w:r>
+        <w:rPr>
+          <w:rFonts w:ascii="標楷體" w:eastAsia="標楷體" w:hAnsi="標楷體" w:hint="eastAsia"/>
+        </w:rPr>
+        <w:t>/</w:t>
+      </w:r>
+      <w:r>
+        <w:rPr>
+          <w:rFonts w:ascii="標楷體" w:eastAsia="標楷體" w:hAnsi="標楷體" w:hint="eastAsia"/>
+        </w:rPr>
+        <w:t>載入地圖等等功能，但工具列</w:t>
+      </w:r>
+      <w:r>
+        <w:rPr>
+          <w:rFonts w:ascii="標楷體" w:eastAsia="標楷體" w:hAnsi="標楷體" w:hint="eastAsia"/>
+        </w:rPr>
+        <w:t>實作在g</w:t>
+      </w:r>
+      <w:r>
+        <w:rPr>
+          <w:rFonts w:ascii="標楷體" w:eastAsia="標楷體" w:hAnsi="標楷體"/>
+        </w:rPr>
+        <w:t>ame</w:t>
+      </w:r>
+      <w:r>
+        <w:rPr>
+          <w:rFonts w:ascii="標楷體" w:eastAsia="標楷體" w:hAnsi="標楷體" w:hint="eastAsia"/>
+        </w:rPr>
+        <w:t>Vi</w:t>
+      </w:r>
+      <w:r>
+        <w:rPr>
+          <w:rFonts w:ascii="標楷體" w:eastAsia="標楷體" w:hAnsi="標楷體"/>
+        </w:rPr>
+        <w:t>ew.cpp</w:t>
+      </w:r>
+      <w:r>
+        <w:rPr>
+          <w:rFonts w:ascii="標楷體" w:eastAsia="標楷體" w:hAnsi="標楷體" w:hint="eastAsia"/>
+        </w:rPr>
+        <w:t>中，跟</w:t>
+      </w:r>
+      <w:r>
+        <w:rPr>
+          <w:rFonts w:ascii="標楷體" w:eastAsia="標楷體" w:hAnsi="標楷體" w:hint="eastAsia"/>
+        </w:rPr>
+        <w:t>m</w:t>
+      </w:r>
+      <w:r>
+        <w:rPr>
+          <w:rFonts w:ascii="標楷體" w:eastAsia="標楷體" w:hAnsi="標楷體"/>
+        </w:rPr>
+        <w:t>ygame.cpp</w:t>
+      </w:r>
+      <w:r>
+        <w:rPr>
+          <w:rFonts w:ascii="標楷體" w:eastAsia="標楷體" w:hAnsi="標楷體" w:hint="eastAsia"/>
+        </w:rPr>
+        <w:t>似乎沒有交集，</w:t>
+      </w:r>
+      <w:r>
+        <w:rPr>
+          <w:rFonts w:ascii="標楷體" w:eastAsia="標楷體" w:hAnsi="標楷體" w:hint="eastAsia"/>
+        </w:rPr>
+        <w:t>因此</w:t>
+      </w:r>
+      <w:r>
+        <w:rPr>
+          <w:rFonts w:ascii="標楷體" w:eastAsia="標楷體" w:hAnsi="標楷體" w:hint="eastAsia"/>
+        </w:rPr>
+        <w:t>在</w:t>
+      </w:r>
+      <w:r>
+        <w:rPr>
+          <w:rFonts w:ascii="標楷體" w:eastAsia="標楷體" w:hAnsi="標楷體" w:hint="eastAsia"/>
+        </w:rPr>
+        <w:t>m</w:t>
+      </w:r>
+      <w:r>
+        <w:rPr>
+          <w:rFonts w:ascii="標楷體" w:eastAsia="標楷體" w:hAnsi="標楷體"/>
+        </w:rPr>
+        <w:t>ygame.cpp</w:t>
+      </w:r>
+      <w:r>
+        <w:rPr>
+          <w:rFonts w:ascii="標楷體" w:eastAsia="標楷體" w:hAnsi="標楷體" w:hint="eastAsia"/>
+        </w:rPr>
+        <w:t>取得不到</w:t>
+      </w:r>
+      <w:r>
+        <w:rPr>
+          <w:rFonts w:ascii="標楷體" w:eastAsia="標楷體" w:hAnsi="標楷體" w:hint="eastAsia"/>
+        </w:rPr>
+        <w:t>透過工具列得到的檔名。</w:t>
+      </w:r>
+    </w:p>
+    <w:p>
+      <w:pPr>
+        <w:rPr>
+          <w:rFonts w:ascii="標楷體" w:eastAsia="標楷體" w:hAnsi="標楷體"/>
+        </w:rPr>
+      </w:pPr>
+      <w:r>
+        <w:rPr>
+          <w:rFonts w:ascii="標楷體" w:eastAsia="標楷體" w:hAnsi="標楷體" w:hint="eastAsia"/>
+        </w:rPr>
+        <w:t>解決方法：</w:t>
+      </w:r>
+      <w:r>
+        <w:rPr>
+          <w:rFonts w:ascii="標楷體" w:eastAsia="標楷體" w:hAnsi="標楷體" w:hint="eastAsia"/>
+        </w:rPr>
+        <w:t>以新增物件為例，當透過工具列新增物件的時候，</w:t>
+      </w:r>
+      <w:r>
+        <w:rPr>
+          <w:rFonts w:ascii="標楷體" w:eastAsia="標楷體" w:hAnsi="標楷體" w:hint="eastAsia"/>
+        </w:rPr>
+        <w:t>將新增的物件複製到指定的資料夾中，同時在該資料夾以</w:t>
+      </w:r>
+      <w:proofErr w:type="spellStart"/>
+      <w:r>
+        <w:rPr>
+          <w:rFonts w:ascii="標楷體" w:eastAsia="標楷體" w:hAnsi="標楷體" w:hint="eastAsia"/>
+        </w:rPr>
+        <w:t>f</w:t>
+      </w:r>
+      <w:r>
+        <w:rPr>
+          <w:rFonts w:ascii="標楷體" w:eastAsia="標楷體" w:hAnsi="標楷體"/>
+        </w:rPr>
+        <w:t>stream</w:t>
+      </w:r>
+      <w:proofErr w:type="spellEnd"/>
+      <w:r>
+        <w:rPr>
+          <w:rFonts w:ascii="標楷體" w:eastAsia="標楷體" w:hAnsi="標楷體" w:hint="eastAsia"/>
+        </w:rPr>
+        <w:t>寫下txt</w:t>
+      </w:r>
+      <w:r>
+        <w:rPr>
+          <w:rFonts w:ascii="標楷體" w:eastAsia="標楷體" w:hAnsi="標楷體" w:hint="eastAsia"/>
+        </w:rPr>
+        <w:t>，其內容為</w:t>
+      </w:r>
+      <w:r>
+        <w:rPr>
+          <w:rFonts w:ascii="標楷體" w:eastAsia="標楷體" w:hAnsi="標楷體" w:hint="eastAsia"/>
+        </w:rPr>
+        <w:t>「</w:t>
+      </w:r>
+      <w:r>
+        <w:rPr>
+          <w:rFonts w:ascii="標楷體" w:eastAsia="標楷體" w:hAnsi="標楷體" w:hint="eastAsia"/>
+        </w:rPr>
+        <w:t>新增的物</w:t>
+      </w:r>
+      <w:r>
+        <w:rPr>
+          <w:rFonts w:ascii="標楷體" w:eastAsia="標楷體" w:hAnsi="標楷體" w:hint="eastAsia"/>
+        </w:rPr>
+        <w:lastRenderedPageBreak/>
+        <w:t>件種類</w:t>
       </w:r>
       <w:r>
         <w:rPr>
@@ -2278,30 +4494,522 @@
         <w:rPr>
           <w:rFonts w:ascii="標楷體" w:eastAsia="標楷體" w:hAnsi="標楷體" w:hint="eastAsia"/>
         </w:rPr>
-        <w:t>，如果會超標，則把該中文字放到下一行顯示。</w:t>
-      </w:r>
-    </w:p>
-    <w:p>
-      <w:pPr>
-        <w:rPr>
-          <w:rFonts w:ascii="標楷體" w:eastAsia="標楷體" w:hAnsi="標楷體"/>
-        </w:rPr>
-      </w:pPr>
-    </w:p>
-    <w:p>
-      <w:pPr>
-        <w:rPr>
-          <w:rFonts w:ascii="標楷體" w:eastAsia="標楷體" w:hAnsi="標楷體" w:hint="eastAsia"/>
-        </w:rPr>
-      </w:pPr>
-      <w:r>
-        <w:rPr>
-          <w:rFonts w:ascii="標楷體" w:eastAsia="標楷體" w:hAnsi="標楷體" w:hint="eastAsia"/>
-        </w:rPr>
-        <w:t>問題十四：</w:t>
+        <w:t>以及「該物件的檔名」</w:t>
+      </w:r>
+      <w:r>
+        <w:rPr>
+          <w:rFonts w:ascii="標楷體" w:eastAsia="標楷體" w:hAnsi="標楷體" w:hint="eastAsia"/>
+        </w:rPr>
+        <w:t>，</w:t>
+      </w:r>
+      <w:r>
+        <w:rPr>
+          <w:rFonts w:ascii="標楷體" w:eastAsia="標楷體" w:hAnsi="標楷體" w:hint="eastAsia"/>
+        </w:rPr>
+        <w:t>兩字串</w:t>
+      </w:r>
+      <w:r>
+        <w:rPr>
+          <w:rFonts w:ascii="標楷體" w:eastAsia="標楷體" w:hAnsi="標楷體" w:hint="eastAsia"/>
+        </w:rPr>
+        <w:t>以空白分割。</w:t>
+      </w:r>
+    </w:p>
+    <w:p>
+      <w:pPr>
+        <w:rPr>
+          <w:rFonts w:ascii="標楷體" w:eastAsia="標楷體" w:hAnsi="標楷體"/>
+        </w:rPr>
+      </w:pPr>
+      <w:r>
+        <w:rPr>
+          <w:rFonts w:ascii="標楷體" w:eastAsia="標楷體" w:hAnsi="標楷體" w:hint="eastAsia"/>
+        </w:rPr>
+        <w:t>新增完txt後，</w:t>
+      </w:r>
+      <w:r>
+        <w:rPr>
+          <w:rFonts w:ascii="標楷體" w:eastAsia="標楷體" w:hAnsi="標楷體" w:hint="eastAsia"/>
+        </w:rPr>
+        <w:t>在mygame.cpp中</w:t>
+      </w:r>
+      <w:r>
+        <w:rPr>
+          <w:rFonts w:ascii="標楷體" w:eastAsia="標楷體" w:hAnsi="標楷體" w:hint="eastAsia"/>
+        </w:rPr>
+        <w:t>檢查「是否有新增的t</w:t>
+      </w:r>
+      <w:r>
+        <w:rPr>
+          <w:rFonts w:ascii="標楷體" w:eastAsia="標楷體" w:hAnsi="標楷體"/>
+        </w:rPr>
+        <w:t>xt</w:t>
+      </w:r>
+      <w:r>
+        <w:rPr>
+          <w:rFonts w:ascii="標楷體" w:eastAsia="標楷體" w:hAnsi="標楷體" w:hint="eastAsia"/>
+        </w:rPr>
+        <w:t>」，如果有，則分析該txt的內容，</w:t>
+      </w:r>
+      <w:r>
+        <w:rPr>
+          <w:rFonts w:ascii="標楷體" w:eastAsia="標楷體" w:hAnsi="標楷體" w:hint="eastAsia"/>
+        </w:rPr>
+        <w:t>並將其</w:t>
+      </w:r>
+      <w:r>
+        <w:rPr>
+          <w:rFonts w:ascii="標楷體" w:eastAsia="標楷體" w:hAnsi="標楷體" w:hint="eastAsia"/>
+        </w:rPr>
+        <w:t>新增的物件添加到地圖編輯器中，同時刪掉</w:t>
+      </w:r>
+      <w:r>
+        <w:rPr>
+          <w:rFonts w:ascii="標楷體" w:eastAsia="標楷體" w:hAnsi="標楷體" w:hint="eastAsia"/>
+        </w:rPr>
+        <w:t>新增的txt。</w:t>
+      </w:r>
+    </w:p>
+    <w:p>
+      <w:pPr>
+        <w:rPr>
+          <w:rFonts w:ascii="標楷體" w:eastAsia="標楷體" w:hAnsi="標楷體"/>
+        </w:rPr>
+      </w:pPr>
+    </w:p>
+    <w:p>
+      <w:pPr>
+        <w:rPr>
+          <w:rFonts w:ascii="標楷體" w:eastAsia="標楷體" w:hAnsi="標楷體"/>
+        </w:rPr>
+      </w:pPr>
+      <w:r>
+        <w:rPr>
+          <w:rFonts w:ascii="標楷體" w:eastAsia="標楷體" w:hAnsi="標楷體" w:hint="eastAsia"/>
+        </w:rPr>
+        <w:t>問題二十六：</w:t>
+      </w:r>
+      <w:r>
+        <w:rPr>
+          <w:rFonts w:ascii="標楷體" w:eastAsia="標楷體" w:hAnsi="標楷體" w:hint="eastAsia"/>
+        </w:rPr>
+        <w:t>地圖編輯器中新增的物件</w:t>
+      </w:r>
+      <w:r>
+        <w:rPr>
+          <w:rFonts w:ascii="標楷體" w:eastAsia="標楷體" w:hAnsi="標楷體" w:hint="eastAsia"/>
+        </w:rPr>
+        <w:t>想要進行</w:t>
+      </w:r>
+      <w:r>
+        <w:rPr>
+          <w:rFonts w:ascii="標楷體" w:eastAsia="標楷體" w:hAnsi="標楷體" w:hint="eastAsia"/>
+        </w:rPr>
+        <w:t>拖曳以及刪除操作。</w:t>
+      </w:r>
+    </w:p>
+    <w:p>
+      <w:pPr>
+        <w:rPr>
+          <w:rFonts w:ascii="標楷體" w:eastAsia="標楷體" w:hAnsi="標楷體"/>
+        </w:rPr>
+      </w:pPr>
+      <w:r>
+        <w:rPr>
+          <w:rFonts w:ascii="標楷體" w:eastAsia="標楷體" w:hAnsi="標楷體" w:hint="eastAsia"/>
+        </w:rPr>
+        <w:t>解決方式：</w:t>
+      </w:r>
+      <w:r>
+        <w:rPr>
+          <w:rFonts w:ascii="標楷體" w:eastAsia="標楷體" w:hAnsi="標楷體" w:hint="eastAsia"/>
+        </w:rPr>
+        <w:t>在地圖編輯器中，當滑鼠點擊</w:t>
+      </w:r>
+      <w:r>
+        <w:rPr>
+          <w:rFonts w:ascii="標楷體" w:eastAsia="標楷體" w:hAnsi="標楷體" w:hint="eastAsia"/>
+        </w:rPr>
+        <w:t>螢幕時，</w:t>
+      </w:r>
+      <w:r>
+        <w:rPr>
+          <w:rFonts w:ascii="標楷體" w:eastAsia="標楷體" w:hAnsi="標楷體" w:hint="eastAsia"/>
+        </w:rPr>
+        <w:t>抓取</w:t>
+      </w:r>
+      <w:r>
+        <w:rPr>
+          <w:rFonts w:ascii="標楷體" w:eastAsia="標楷體" w:hAnsi="標楷體" w:hint="eastAsia"/>
+        </w:rPr>
+        <w:t>「點擊到的物件」，</w:t>
+      </w:r>
+      <w:r>
+        <w:rPr>
+          <w:rFonts w:ascii="標楷體" w:eastAsia="標楷體" w:hAnsi="標楷體" w:hint="eastAsia"/>
+        </w:rPr>
+        <w:t>如果按住左鍵</w:t>
+      </w:r>
+      <w:r>
+        <w:rPr>
+          <w:rFonts w:ascii="標楷體" w:eastAsia="標楷體" w:hAnsi="標楷體" w:hint="eastAsia"/>
+        </w:rPr>
+        <w:t>並移動，則讓</w:t>
+      </w:r>
+      <w:r>
+        <w:rPr>
+          <w:rFonts w:ascii="標楷體" w:eastAsia="標楷體" w:hAnsi="標楷體" w:hint="eastAsia"/>
+        </w:rPr>
+        <w:t>抓取的物件隨著滑鼠座標移動，如果按下d</w:t>
+      </w:r>
+      <w:r>
+        <w:rPr>
+          <w:rFonts w:ascii="標楷體" w:eastAsia="標楷體" w:hAnsi="標楷體"/>
+        </w:rPr>
+        <w:t>elete</w:t>
+      </w:r>
+      <w:r>
+        <w:rPr>
+          <w:rFonts w:ascii="標楷體" w:eastAsia="標楷體" w:hAnsi="標楷體" w:hint="eastAsia"/>
+        </w:rPr>
+        <w:t>鍵，則將物件從</w:t>
+      </w:r>
+      <w:r>
+        <w:rPr>
+          <w:rFonts w:ascii="標楷體" w:eastAsia="標楷體" w:hAnsi="標楷體" w:hint="eastAsia"/>
+        </w:rPr>
+        <w:t>刪除。</w:t>
+      </w:r>
+      <w:r>
+        <w:rPr>
+          <w:rFonts w:ascii="標楷體" w:eastAsia="標楷體" w:hAnsi="標楷體" w:hint="eastAsia"/>
+        </w:rPr>
+        <w:t>需要注意的是，抓取的物件移動時設定的位置不能是滑鼠的位置，</w:t>
+      </w:r>
+      <w:r>
+        <w:rPr>
+          <w:rFonts w:ascii="標楷體" w:eastAsia="標楷體" w:hAnsi="標楷體" w:hint="eastAsia"/>
+        </w:rPr>
+        <w:t>應該要設成</w:t>
+      </w:r>
+      <w:r>
+        <w:rPr>
+          <w:rFonts w:ascii="標楷體" w:eastAsia="標楷體" w:hAnsi="標楷體" w:hint="eastAsia"/>
+        </w:rPr>
+        <w:t>滑鼠位置減去「</w:t>
+      </w:r>
+      <w:r>
+        <w:rPr>
+          <w:rFonts w:ascii="標楷體" w:eastAsia="標楷體" w:hAnsi="標楷體" w:hint="eastAsia"/>
+        </w:rPr>
+        <w:t>點擊瞬間，滑鼠</w:t>
+      </w:r>
+      <w:r>
+        <w:rPr>
+          <w:rFonts w:ascii="標楷體" w:eastAsia="標楷體" w:hAnsi="標楷體" w:hint="eastAsia"/>
+        </w:rPr>
+        <w:t>位置</w:t>
+      </w:r>
+      <w:r>
+        <w:rPr>
+          <w:rFonts w:ascii="標楷體" w:eastAsia="標楷體" w:hAnsi="標楷體" w:hint="eastAsia"/>
+        </w:rPr>
+        <w:t>與</w:t>
+      </w:r>
+      <w:r>
+        <w:rPr>
+          <w:rFonts w:ascii="標楷體" w:eastAsia="標楷體" w:hAnsi="標楷體" w:hint="eastAsia"/>
+        </w:rPr>
+        <w:t>選擇物件</w:t>
+      </w:r>
+      <w:r>
+        <w:rPr>
+          <w:rFonts w:ascii="標楷體" w:eastAsia="標楷體" w:hAnsi="標楷體" w:hint="eastAsia"/>
+        </w:rPr>
+        <w:t>的座標差</w:t>
+      </w:r>
+      <w:r>
+        <w:rPr>
+          <w:rFonts w:ascii="標楷體" w:eastAsia="標楷體" w:hAnsi="標楷體" w:hint="eastAsia"/>
+        </w:rPr>
+        <w:t>」</w:t>
+      </w:r>
+      <w:r>
+        <w:rPr>
+          <w:rFonts w:ascii="標楷體" w:eastAsia="標楷體" w:hAnsi="標楷體" w:hint="eastAsia"/>
+        </w:rPr>
+        <w:t>。</w:t>
+      </w:r>
+    </w:p>
+    <w:p>
+      <w:pPr>
+        <w:rPr>
+          <w:rFonts w:ascii="標楷體" w:eastAsia="標楷體" w:hAnsi="標楷體"/>
+        </w:rPr>
+      </w:pPr>
+    </w:p>
+    <w:p>
+      <w:pPr>
+        <w:rPr>
+          <w:rFonts w:ascii="標楷體" w:eastAsia="標楷體" w:hAnsi="標楷體"/>
+        </w:rPr>
+      </w:pPr>
+      <w:r>
+        <w:rPr>
+          <w:rFonts w:ascii="標楷體" w:eastAsia="標楷體" w:hAnsi="標楷體" w:hint="eastAsia"/>
+        </w:rPr>
+        <w:t>問題二十七：新增</w:t>
+      </w:r>
+      <w:r>
+        <w:rPr>
+          <w:rFonts w:ascii="標楷體" w:eastAsia="標楷體" w:hAnsi="標楷體" w:hint="eastAsia"/>
+        </w:rPr>
+        <w:t>/編輯</w:t>
+      </w:r>
+      <w:r>
+        <w:rPr>
+          <w:rFonts w:ascii="標楷體" w:eastAsia="標楷體" w:hAnsi="標楷體" w:hint="eastAsia"/>
+        </w:rPr>
+        <w:t>好的地圖要</w:t>
+      </w:r>
+      <w:r>
+        <w:rPr>
+          <w:rFonts w:ascii="標楷體" w:eastAsia="標楷體" w:hAnsi="標楷體" w:hint="eastAsia"/>
+        </w:rPr>
+        <w:t>存檔。</w:t>
+      </w:r>
+    </w:p>
+    <w:p>
+      <w:pPr>
+        <w:rPr>
+          <w:rFonts w:ascii="標楷體" w:eastAsia="標楷體" w:hAnsi="標楷體"/>
+        </w:rPr>
+      </w:pPr>
+      <w:r>
+        <w:rPr>
+          <w:rFonts w:ascii="標楷體" w:eastAsia="標楷體" w:hAnsi="標楷體" w:hint="eastAsia"/>
+        </w:rPr>
+        <w:t>解決方式：</w:t>
+      </w:r>
+      <w:r>
+        <w:rPr>
+          <w:rFonts w:ascii="標楷體" w:eastAsia="標楷體" w:hAnsi="標楷體" w:hint="eastAsia"/>
+        </w:rPr>
+        <w:t>將地圖編輯器中</w:t>
+      </w:r>
+      <w:r>
+        <w:rPr>
+          <w:rFonts w:ascii="標楷體" w:eastAsia="標楷體" w:hAnsi="標楷體" w:hint="eastAsia"/>
+        </w:rPr>
+        <w:t>新增/編輯好的地圖，</w:t>
+      </w:r>
+      <w:r>
+        <w:rPr>
+          <w:rFonts w:ascii="標楷體" w:eastAsia="標楷體" w:hAnsi="標楷體" w:hint="eastAsia"/>
+        </w:rPr>
+        <w:t>其</w:t>
+      </w:r>
+      <w:r>
+        <w:rPr>
+          <w:rFonts w:ascii="標楷體" w:eastAsia="標楷體" w:hAnsi="標楷體" w:hint="eastAsia"/>
+        </w:rPr>
+        <w:t>地圖上的</w:t>
+      </w:r>
+      <w:r>
+        <w:rPr>
+          <w:rFonts w:ascii="標楷體" w:eastAsia="標楷體" w:hAnsi="標楷體" w:hint="eastAsia"/>
+        </w:rPr>
+        <w:t>物件</w:t>
+      </w:r>
+      <w:r>
+        <w:rPr>
+          <w:rFonts w:ascii="標楷體" w:eastAsia="標楷體" w:hAnsi="標楷體" w:hint="eastAsia"/>
+        </w:rPr>
+        <w:t>轉換成</w:t>
+      </w:r>
+      <w:r>
+        <w:rPr>
+          <w:rFonts w:ascii="標楷體" w:eastAsia="標楷體" w:hAnsi="標楷體" w:hint="eastAsia"/>
+        </w:rPr>
+        <w:t>遊戲中使用的地圖</w:t>
+      </w:r>
+      <w:proofErr w:type="spellStart"/>
+      <w:r>
+        <w:rPr>
+          <w:rFonts w:ascii="標楷體" w:eastAsia="標楷體" w:hAnsi="標楷體" w:hint="eastAsia"/>
+        </w:rPr>
+        <w:t>CBlockMap</w:t>
+      </w:r>
+      <w:proofErr w:type="spellEnd"/>
+      <w:r>
+        <w:rPr>
+          <w:rFonts w:ascii="標楷體" w:eastAsia="標楷體" w:hAnsi="標楷體" w:hint="eastAsia"/>
+        </w:rPr>
+        <w:t>，並</w:t>
+      </w:r>
+      <w:r>
+        <w:rPr>
+          <w:rFonts w:ascii="標楷體" w:eastAsia="標楷體" w:hAnsi="標楷體" w:hint="eastAsia"/>
+        </w:rPr>
+        <w:t>使用</w:t>
+      </w:r>
+      <w:proofErr w:type="spellStart"/>
+      <w:r>
+        <w:rPr>
+          <w:rFonts w:ascii="標楷體" w:eastAsia="標楷體" w:hAnsi="標楷體" w:hint="eastAsia"/>
+        </w:rPr>
+        <w:t>CBlockMap</w:t>
+      </w:r>
+      <w:proofErr w:type="spellEnd"/>
+      <w:r>
+        <w:rPr>
+          <w:rFonts w:ascii="標楷體" w:eastAsia="標楷體" w:hAnsi="標楷體" w:hint="eastAsia"/>
+        </w:rPr>
+        <w:t>內的函式</w:t>
+      </w:r>
+      <w:r>
+        <w:rPr>
+          <w:rFonts w:ascii="標楷體" w:eastAsia="標楷體" w:hAnsi="標楷體" w:hint="eastAsia"/>
+        </w:rPr>
+        <w:t>新增/覆寫</w:t>
+      </w:r>
+      <w:r>
+        <w:rPr>
+          <w:rFonts w:ascii="標楷體" w:eastAsia="標楷體" w:hAnsi="標楷體" w:hint="eastAsia"/>
+        </w:rPr>
+        <w:t>地圖資訊。</w:t>
+      </w:r>
+    </w:p>
+    <w:p>
+      <w:pPr>
+        <w:rPr>
+          <w:rFonts w:ascii="標楷體" w:eastAsia="標楷體" w:hAnsi="標楷體"/>
+        </w:rPr>
+      </w:pPr>
+    </w:p>
+    <w:p>
+      <w:pPr>
+        <w:rPr>
+          <w:rFonts w:ascii="標楷體" w:eastAsia="標楷體" w:hAnsi="標楷體"/>
+        </w:rPr>
+      </w:pPr>
+      <w:r>
+        <w:rPr>
+          <w:rFonts w:ascii="標楷體" w:eastAsia="標楷體" w:hAnsi="標楷體" w:hint="eastAsia"/>
+        </w:rPr>
+        <w:t>問題二十八</w:t>
+      </w:r>
+      <w:r>
+        <w:rPr>
+          <w:rFonts w:ascii="標楷體" w:eastAsia="標楷體" w:hAnsi="標楷體" w:hint="eastAsia"/>
+        </w:rPr>
+        <w:t>：編輯好地圖後，希望能直接測試，不用關掉程式讓地圖重新載入。</w:t>
+      </w:r>
+    </w:p>
+    <w:p>
+      <w:pPr>
+        <w:rPr>
+          <w:rFonts w:ascii="標楷體" w:eastAsia="標楷體" w:hAnsi="標楷體" w:hint="eastAsia"/>
+        </w:rPr>
+      </w:pPr>
+      <w:r>
+        <w:rPr>
+          <w:rFonts w:ascii="標楷體" w:eastAsia="標楷體" w:hAnsi="標楷體" w:hint="eastAsia"/>
+        </w:rPr>
+        <w:t>解決方法：</w:t>
+      </w:r>
+      <w:r>
+        <w:rPr>
+          <w:rFonts w:ascii="標楷體" w:eastAsia="標楷體" w:hAnsi="標楷體" w:hint="eastAsia"/>
+        </w:rPr>
+        <w:t>此問題來自於原本載入地圖</w:t>
+      </w:r>
+      <w:r>
+        <w:rPr>
+          <w:rFonts w:ascii="標楷體" w:eastAsia="標楷體" w:hAnsi="標楷體" w:hint="eastAsia"/>
+        </w:rPr>
+        <w:t>發生</w:t>
+      </w:r>
+      <w:r>
+        <w:rPr>
+          <w:rFonts w:ascii="標楷體" w:eastAsia="標楷體" w:hAnsi="標楷體" w:hint="eastAsia"/>
+        </w:rPr>
+        <w:t>在</w:t>
+      </w:r>
+      <w:r>
+        <w:rPr>
+          <w:rFonts w:ascii="標楷體" w:eastAsia="標楷體" w:hAnsi="標楷體" w:hint="eastAsia"/>
+        </w:rPr>
+        <w:t>開啟程式的瞬間</w:t>
+      </w:r>
+      <w:r>
+        <w:rPr>
+          <w:rFonts w:ascii="標楷體" w:eastAsia="標楷體" w:hAnsi="標楷體" w:hint="eastAsia"/>
+        </w:rPr>
+        <w:t>，</w:t>
+      </w:r>
+      <w:r>
+        <w:rPr>
+          <w:rFonts w:ascii="標楷體" w:eastAsia="標楷體" w:hAnsi="標楷體" w:hint="eastAsia"/>
+        </w:rPr>
+        <w:t>因此如果在地圖編輯器修改完地圖，重新進入遊戲時是不會重新載入地圖的。</w:t>
+      </w:r>
+      <w:r>
+        <w:rPr>
+          <w:rFonts w:ascii="標楷體" w:eastAsia="標楷體" w:hAnsi="標楷體" w:hint="eastAsia"/>
+        </w:rPr>
+        <w:t>而如果</w:t>
+      </w:r>
+      <w:r>
+        <w:rPr>
+          <w:rFonts w:ascii="標楷體" w:eastAsia="標楷體" w:hAnsi="標楷體" w:hint="eastAsia"/>
+        </w:rPr>
+        <w:t>改成</w:t>
       </w:r>
       <w:bookmarkStart w:id="0" w:name="_GoBack"/>
       <w:bookmarkEnd w:id="0"/>
+      <w:r>
+        <w:rPr>
+          <w:rFonts w:ascii="標楷體" w:eastAsia="標楷體" w:hAnsi="標楷體" w:hint="eastAsia"/>
+        </w:rPr>
+        <w:t>每次進入遊戲都重新載入地圖，又感覺略沒效率，因此我們採用：</w:t>
+      </w:r>
+      <w:r>
+        <w:rPr>
+          <w:rFonts w:ascii="標楷體" w:eastAsia="標楷體" w:hAnsi="標楷體" w:hint="eastAsia"/>
+        </w:rPr>
+        <w:t>在</w:t>
+      </w:r>
+      <w:r>
+        <w:rPr>
+          <w:rFonts w:ascii="標楷體" w:eastAsia="標楷體" w:hAnsi="標楷體" w:hint="eastAsia"/>
+        </w:rPr>
+        <w:t>存檔地圖的同時，紀錄「被修改過的地圖編號」，</w:t>
+      </w:r>
+      <w:r>
+        <w:rPr>
+          <w:rFonts w:ascii="標楷體" w:eastAsia="標楷體" w:hAnsi="標楷體" w:hint="eastAsia"/>
+        </w:rPr>
+        <w:t>在</w:t>
+      </w:r>
+      <w:r>
+        <w:rPr>
+          <w:rFonts w:ascii="標楷體" w:eastAsia="標楷體" w:hAnsi="標楷體" w:hint="eastAsia"/>
+        </w:rPr>
+        <w:t>進入遊戲的時候，</w:t>
+      </w:r>
+      <w:r>
+        <w:rPr>
+          <w:rFonts w:ascii="標楷體" w:eastAsia="標楷體" w:hAnsi="標楷體" w:hint="eastAsia"/>
+        </w:rPr>
+        <w:t>只</w:t>
+      </w:r>
+      <w:r>
+        <w:rPr>
+          <w:rFonts w:ascii="標楷體" w:eastAsia="標楷體" w:hAnsi="標楷體" w:hint="eastAsia"/>
+        </w:rPr>
+        <w:t>重新創建被修改過的地圖，替換掉原本的地圖。</w:t>
+      </w:r>
     </w:p>
     <w:sectPr>
       <w:pgSz w:w="11906" w:h="16838"/>
@@ -2475,12 +5183,11 @@
     <w:lsdException w:name="Table Contemporary" w:semiHidden="1" w:unhideWhenUsed="1"/>
     <w:lsdException w:name="Table Elegant" w:semiHidden="1" w:unhideWhenUsed="1"/>
     <w:lsdException w:name="Table Professional" w:semiHidden="1" w:unhideWhenUsed="1"/>
-    <w:lsdException w:name="Table Subtle 1" w:semiHidden="1" w:unhideWhenUsed="1"/>
     <w:lsdException w:name="Table Subtle 2" w:semiHidden="1" w:unhideWhenUsed="1"/>
     <w:lsdException w:name="Table Web 1" w:semiHidden="1" w:unhideWhenUsed="1"/>
-    <w:lsdException w:name="Table Web 2" w:semiHidden="1" w:unhideWhenUsed="1"/>
     <w:lsdException w:name="Balloon Text" w:semiHidden="1" w:unhideWhenUsed="1"/>
     <w:lsdException w:name="Table Grid" w:uiPriority="59"/>
+    <w:lsdException w:name="Table Theme" w:semiHidden="1" w:unhideWhenUsed="1"/>
     <w:lsdException w:name="Placeholder Text" w:semiHidden="1"/>
     <w:lsdException w:name="No Spacing" w:uiPriority="1" w:qFormat="1"/>
     <w:lsdException w:name="Light Shading" w:uiPriority="60"/>
@@ -2818,6 +5525,17 @@
       <w:szCs w:val="18"/>
     </w:rPr>
   </w:style>
+  <w:style w:type="character" w:styleId="aa">
+    <w:name w:val="Hyperlink"/>
+    <w:basedOn w:val="a0"/>
+    <w:uiPriority w:val="99"/>
+    <w:unhideWhenUsed/>
+    <w:rsid w:val="00622D18"/>
+    <w:rPr>
+      <w:color w:val="0000FF" w:themeColor="hyperlink"/>
+      <w:u w:val="single"/>
+    </w:rPr>
+  </w:style>
 </w:styles>
 </file>
 

</xml_diff>

<commit_message>
SLoWMoTIoN Ver 1.18.5 : Improve Jump delay and animation numbers update report
</commit_message>
<xml_diff>
--- a/SLoWMoTIoN/RES/report/4/4-1問題與解決方法.docx
+++ b/SLoWMoTIoN/RES/report/4/4-1問題與解決方法.docx
@@ -12,7 +12,21 @@
         <w:rPr>
           <w:rFonts w:ascii="標楷體" w:eastAsia="標楷體" w:hAnsi="標楷體" w:hint="eastAsia"/>
         </w:rPr>
-        <w:t>問題一：</w:t>
+        <w:t>問題</w:t>
+      </w:r>
+      <w:proofErr w:type="gramStart"/>
+      <w:r>
+        <w:rPr>
+          <w:rFonts w:ascii="標楷體" w:eastAsia="標楷體" w:hAnsi="標楷體" w:hint="eastAsia"/>
+        </w:rPr>
+        <w:t>一</w:t>
+      </w:r>
+      <w:proofErr w:type="gramEnd"/>
+      <w:r>
+        <w:rPr>
+          <w:rFonts w:ascii="標楷體" w:eastAsia="標楷體" w:hAnsi="標楷體" w:hint="eastAsia"/>
+        </w:rPr>
+        <w:t>：</w:t>
       </w:r>
       <w:r>
         <w:rPr>
@@ -105,13 +119,27 @@
         <w:rPr>
           <w:rFonts w:ascii="標楷體" w:eastAsia="標楷體" w:hAnsi="標楷體" w:hint="eastAsia"/>
         </w:rPr>
-        <w:t>很多原生函式</w:t>
-      </w:r>
-      <w:r>
-        <w:rPr>
-          <w:rFonts w:ascii="標楷體" w:eastAsia="標楷體" w:hAnsi="標楷體" w:hint="eastAsia"/>
-        </w:rPr>
-        <w:t>都只接受</w:t>
+        <w:t>很多原</w:t>
+      </w:r>
+      <w:proofErr w:type="gramStart"/>
+      <w:r>
+        <w:rPr>
+          <w:rFonts w:ascii="標楷體" w:eastAsia="標楷體" w:hAnsi="標楷體" w:hint="eastAsia"/>
+        </w:rPr>
+        <w:t>生函式</w:t>
+      </w:r>
+      <w:r>
+        <w:rPr>
+          <w:rFonts w:ascii="標楷體" w:eastAsia="標楷體" w:hAnsi="標楷體" w:hint="eastAsia"/>
+        </w:rPr>
+        <w:t>都</w:t>
+      </w:r>
+      <w:proofErr w:type="gramEnd"/>
+      <w:r>
+        <w:rPr>
+          <w:rFonts w:ascii="標楷體" w:eastAsia="標楷體" w:hAnsi="標楷體" w:hint="eastAsia"/>
+        </w:rPr>
+        <w:t>只接受</w:t>
       </w:r>
       <w:r>
         <w:rPr>
@@ -166,7 +194,21 @@
         <w:rPr>
           <w:rFonts w:ascii="標楷體" w:eastAsia="標楷體" w:hAnsi="標楷體" w:hint="eastAsia"/>
         </w:rPr>
-        <w:t>自行做一函式將s</w:t>
+        <w:t>自行做一</w:t>
+      </w:r>
+      <w:proofErr w:type="gramStart"/>
+      <w:r>
+        <w:rPr>
+          <w:rFonts w:ascii="標楷體" w:eastAsia="標楷體" w:hAnsi="標楷體" w:hint="eastAsia"/>
+        </w:rPr>
+        <w:t>函式將</w:t>
+      </w:r>
+      <w:proofErr w:type="gramEnd"/>
+      <w:r>
+        <w:rPr>
+          <w:rFonts w:ascii="標楷體" w:eastAsia="標楷體" w:hAnsi="標楷體" w:hint="eastAsia"/>
+        </w:rPr>
+        <w:t>s</w:t>
       </w:r>
       <w:r>
         <w:rPr>
@@ -302,12 +344,14 @@
         </w:rPr>
         <w:t>問題</w:t>
       </w:r>
+      <w:proofErr w:type="gramStart"/>
       <w:r>
         <w:rPr>
           <w:rFonts w:ascii="標楷體" w:eastAsia="標楷體" w:hAnsi="標楷體" w:hint="eastAsia"/>
         </w:rPr>
         <w:t>三</w:t>
       </w:r>
+      <w:proofErr w:type="gramEnd"/>
       <w:r>
         <w:rPr>
           <w:rFonts w:ascii="標楷體" w:eastAsia="標楷體" w:hAnsi="標楷體" w:hint="eastAsia"/>
@@ -324,7 +368,35 @@
         <w:rPr>
           <w:rFonts w:ascii="標楷體" w:eastAsia="標楷體" w:hAnsi="標楷體" w:hint="eastAsia"/>
         </w:rPr>
-        <w:t>，原本預期達到的效果是人物走→走到一半換成地圖捲動→地圖捲到底時，在換人物走，</w:t>
+        <w:t>，原本預期達到的效果是人物走→走到一半換成地圖捲動→地圖</w:t>
+      </w:r>
+      <w:proofErr w:type="gramStart"/>
+      <w:r>
+        <w:rPr>
+          <w:rFonts w:ascii="標楷體" w:eastAsia="標楷體" w:hAnsi="標楷體" w:hint="eastAsia"/>
+        </w:rPr>
+        <w:t>捲</w:t>
+      </w:r>
+      <w:proofErr w:type="gramEnd"/>
+      <w:r>
+        <w:rPr>
+          <w:rFonts w:ascii="標楷體" w:eastAsia="標楷體" w:hAnsi="標楷體" w:hint="eastAsia"/>
+        </w:rPr>
+        <w:t>到底時，在</w:t>
+      </w:r>
+      <w:proofErr w:type="gramStart"/>
+      <w:r>
+        <w:rPr>
+          <w:rFonts w:ascii="標楷體" w:eastAsia="標楷體" w:hAnsi="標楷體" w:hint="eastAsia"/>
+        </w:rPr>
+        <w:t>換人物走</w:t>
+      </w:r>
+      <w:proofErr w:type="gramEnd"/>
+      <w:r>
+        <w:rPr>
+          <w:rFonts w:ascii="標楷體" w:eastAsia="標楷體" w:hAnsi="標楷體" w:hint="eastAsia"/>
+        </w:rPr>
+        <w:t>，</w:t>
       </w:r>
       <w:r>
         <w:rPr>
@@ -373,7 +445,35 @@
         <w:rPr>
           <w:rFonts w:ascii="標楷體" w:eastAsia="標楷體" w:hAnsi="標楷體" w:hint="eastAsia"/>
         </w:rPr>
-        <w:t>(達到時地圖捲動)，以及判斷地圖是否捲到底(捲到底則地圖停止捲動，人物開始行走)，後來</w:t>
+        <w:t>(達到時地圖捲動)，以及判斷地圖是否</w:t>
+      </w:r>
+      <w:proofErr w:type="gramStart"/>
+      <w:r>
+        <w:rPr>
+          <w:rFonts w:ascii="標楷體" w:eastAsia="標楷體" w:hAnsi="標楷體" w:hint="eastAsia"/>
+        </w:rPr>
+        <w:t>捲</w:t>
+      </w:r>
+      <w:proofErr w:type="gramEnd"/>
+      <w:r>
+        <w:rPr>
+          <w:rFonts w:ascii="標楷體" w:eastAsia="標楷體" w:hAnsi="標楷體" w:hint="eastAsia"/>
+        </w:rPr>
+        <w:t>到底(</w:t>
+      </w:r>
+      <w:proofErr w:type="gramStart"/>
+      <w:r>
+        <w:rPr>
+          <w:rFonts w:ascii="標楷體" w:eastAsia="標楷體" w:hAnsi="標楷體" w:hint="eastAsia"/>
+        </w:rPr>
+        <w:t>捲</w:t>
+      </w:r>
+      <w:proofErr w:type="gramEnd"/>
+      <w:r>
+        <w:rPr>
+          <w:rFonts w:ascii="標楷體" w:eastAsia="標楷體" w:hAnsi="標楷體" w:hint="eastAsia"/>
+        </w:rPr>
+        <w:t>到底則地圖停止捲動，人物開始行走)，後來</w:t>
       </w:r>
       <w:r>
         <w:rPr>
@@ -881,13 +981,27 @@
         <w:rPr>
           <w:rFonts w:ascii="標楷體" w:eastAsia="標楷體" w:hAnsi="標楷體" w:hint="eastAsia"/>
         </w:rPr>
-        <w:t>，這樣一來，</w:t>
-      </w:r>
-      <w:r>
-        <w:rPr>
-          <w:rFonts w:ascii="標楷體" w:eastAsia="標楷體" w:hAnsi="標楷體" w:hint="eastAsia"/>
-        </w:rPr>
-        <w:t>圖層小的圖片自然</w:t>
+        <w:t>，這樣</w:t>
+      </w:r>
+      <w:proofErr w:type="gramStart"/>
+      <w:r>
+        <w:rPr>
+          <w:rFonts w:ascii="標楷體" w:eastAsia="標楷體" w:hAnsi="標楷體" w:hint="eastAsia"/>
+        </w:rPr>
+        <w:t>一來，</w:t>
+      </w:r>
+      <w:r>
+        <w:rPr>
+          <w:rFonts w:ascii="標楷體" w:eastAsia="標楷體" w:hAnsi="標楷體" w:hint="eastAsia"/>
+        </w:rPr>
+        <w:t>圖層小</w:t>
+      </w:r>
+      <w:proofErr w:type="gramEnd"/>
+      <w:r>
+        <w:rPr>
+          <w:rFonts w:ascii="標楷體" w:eastAsia="標楷體" w:hAnsi="標楷體" w:hint="eastAsia"/>
+        </w:rPr>
+        <w:t>的圖片自然</w:t>
       </w:r>
       <w:r>
         <w:rPr>
@@ -996,7 +1110,21 @@
         <w:rPr>
           <w:rFonts w:ascii="標楷體" w:eastAsia="標楷體" w:hAnsi="標楷體" w:hint="eastAsia"/>
         </w:rPr>
-        <w:t>會計算出要「跑過多少個執行緒」，</w:t>
+        <w:t>會計算出要「跑過多少個執行</w:t>
+      </w:r>
+      <w:proofErr w:type="gramStart"/>
+      <w:r>
+        <w:rPr>
+          <w:rFonts w:ascii="標楷體" w:eastAsia="標楷體" w:hAnsi="標楷體" w:hint="eastAsia"/>
+        </w:rPr>
+        <w:t>緒</w:t>
+      </w:r>
+      <w:proofErr w:type="gramEnd"/>
+      <w:r>
+        <w:rPr>
+          <w:rFonts w:ascii="標楷體" w:eastAsia="標楷體" w:hAnsi="標楷體" w:hint="eastAsia"/>
+        </w:rPr>
+        <w:t>」，</w:t>
       </w:r>
       <w:r>
         <w:rPr>
@@ -1387,13 +1515,27 @@
         <w:rPr>
           <w:rFonts w:ascii="標楷體" w:eastAsia="標楷體" w:hAnsi="標楷體" w:hint="eastAsia"/>
         </w:rPr>
-        <w:t>該函式</w:t>
-      </w:r>
-      <w:r>
-        <w:rPr>
-          <w:rFonts w:ascii="標楷體" w:eastAsia="標楷體" w:hAnsi="標楷體" w:hint="eastAsia"/>
-        </w:rPr>
-        <w:t>的好處是，由於</w:t>
+        <w:t>該</w:t>
+      </w:r>
+      <w:proofErr w:type="gramStart"/>
+      <w:r>
+        <w:rPr>
+          <w:rFonts w:ascii="標楷體" w:eastAsia="標楷體" w:hAnsi="標楷體" w:hint="eastAsia"/>
+        </w:rPr>
+        <w:t>函式</w:t>
+      </w:r>
+      <w:r>
+        <w:rPr>
+          <w:rFonts w:ascii="標楷體" w:eastAsia="標楷體" w:hAnsi="標楷體" w:hint="eastAsia"/>
+        </w:rPr>
+        <w:t>的好處</w:t>
+      </w:r>
+      <w:proofErr w:type="gramEnd"/>
+      <w:r>
+        <w:rPr>
+          <w:rFonts w:ascii="標楷體" w:eastAsia="標楷體" w:hAnsi="標楷體" w:hint="eastAsia"/>
+        </w:rPr>
+        <w:t>是，由於</w:t>
       </w:r>
       <w:proofErr w:type="spellStart"/>
       <w:r>
@@ -1831,6 +1973,7 @@
         </w:rPr>
         <w:t>解決方法：</w:t>
       </w:r>
+      <w:proofErr w:type="gramStart"/>
       <w:r>
         <w:rPr>
           <w:rFonts w:ascii="標楷體" w:eastAsia="標楷體" w:hAnsi="標楷體" w:hint="eastAsia"/>
@@ -1841,7 +1984,14 @@
         <w:rPr>
           <w:rFonts w:ascii="標楷體" w:eastAsia="標楷體" w:hAnsi="標楷體" w:hint="eastAsia"/>
         </w:rPr>
-        <w:t>爬回去</w:t>
+        <w:t>爬</w:t>
+      </w:r>
+      <w:proofErr w:type="gramEnd"/>
+      <w:r>
+        <w:rPr>
+          <w:rFonts w:ascii="標楷體" w:eastAsia="標楷體" w:hAnsi="標楷體" w:hint="eastAsia"/>
+        </w:rPr>
+        <w:t>回去</w:t>
       </w:r>
       <w:r>
         <w:rPr>
@@ -2132,7 +2282,21 @@
         <w:rPr>
           <w:rFonts w:ascii="標楷體" w:eastAsia="標楷體" w:hAnsi="標楷體" w:hint="eastAsia"/>
         </w:rPr>
-        <w:t>對話，如果每個要觸發對話的物件都必須擁有</w:t>
+        <w:t>對話，如果每</w:t>
+      </w:r>
+      <w:proofErr w:type="gramStart"/>
+      <w:r>
+        <w:rPr>
+          <w:rFonts w:ascii="標楷體" w:eastAsia="標楷體" w:hAnsi="標楷體" w:hint="eastAsia"/>
+        </w:rPr>
+        <w:t>個</w:t>
+      </w:r>
+      <w:proofErr w:type="gramEnd"/>
+      <w:r>
+        <w:rPr>
+          <w:rFonts w:ascii="標楷體" w:eastAsia="標楷體" w:hAnsi="標楷體" w:hint="eastAsia"/>
+        </w:rPr>
+        <w:t>要觸發對話的物件都必須擁有</w:t>
       </w:r>
       <w:proofErr w:type="spellStart"/>
       <w:r>
@@ -2588,7 +2752,21 @@
         <w:rPr>
           <w:rFonts w:ascii="標楷體" w:eastAsia="標楷體" w:hAnsi="標楷體" w:hint="eastAsia"/>
         </w:rPr>
-        <w:t>拿到第二個b</w:t>
+        <w:t>拿到第二</w:t>
+      </w:r>
+      <w:proofErr w:type="gramStart"/>
+      <w:r>
+        <w:rPr>
+          <w:rFonts w:ascii="標楷體" w:eastAsia="標楷體" w:hAnsi="標楷體" w:hint="eastAsia"/>
+        </w:rPr>
+        <w:t>個</w:t>
+      </w:r>
+      <w:proofErr w:type="gramEnd"/>
+      <w:r>
+        <w:rPr>
+          <w:rFonts w:ascii="標楷體" w:eastAsia="標楷體" w:hAnsi="標楷體" w:hint="eastAsia"/>
+        </w:rPr>
+        <w:t>b</w:t>
       </w:r>
       <w:r>
         <w:rPr>
@@ -2741,11 +2919,19 @@
         </w:rPr>
         <w:t>而在</w:t>
       </w:r>
-      <w:r>
-        <w:rPr>
-          <w:rFonts w:ascii="標楷體" w:eastAsia="標楷體" w:hAnsi="標楷體" w:hint="eastAsia"/>
-        </w:rPr>
-        <w:t>在輸出文字的時候選擇子字串輸出。</w:t>
+      <w:proofErr w:type="gramStart"/>
+      <w:r>
+        <w:rPr>
+          <w:rFonts w:ascii="標楷體" w:eastAsia="標楷體" w:hAnsi="標楷體" w:hint="eastAsia"/>
+        </w:rPr>
+        <w:t>在</w:t>
+      </w:r>
+      <w:proofErr w:type="gramEnd"/>
+      <w:r>
+        <w:rPr>
+          <w:rFonts w:ascii="標楷體" w:eastAsia="標楷體" w:hAnsi="標楷體" w:hint="eastAsia"/>
+        </w:rPr>
+        <w:t>輸出文字的時候選擇子字串輸出。</w:t>
       </w:r>
     </w:p>
     <w:p>
@@ -2802,7 +2988,21 @@
         <w:rPr>
           <w:rFonts w:ascii="標楷體" w:eastAsia="標楷體" w:hAnsi="標楷體" w:hint="eastAsia"/>
         </w:rPr>
-        <w:t>並賦予新的小怪物一亂數時間，當時間到的時候</w:t>
+        <w:t>並賦予新的小怪物</w:t>
+      </w:r>
+      <w:proofErr w:type="gramStart"/>
+      <w:r>
+        <w:rPr>
+          <w:rFonts w:ascii="標楷體" w:eastAsia="標楷體" w:hAnsi="標楷體" w:hint="eastAsia"/>
+        </w:rPr>
+        <w:t>一</w:t>
+      </w:r>
+      <w:proofErr w:type="gramEnd"/>
+      <w:r>
+        <w:rPr>
+          <w:rFonts w:ascii="標楷體" w:eastAsia="標楷體" w:hAnsi="標楷體" w:hint="eastAsia"/>
+        </w:rPr>
+        <w:t>亂數時間，當時間到的時候</w:t>
       </w:r>
       <w:r>
         <w:rPr>
@@ -3525,6 +3725,7 @@
         </w:rPr>
         <w:t>，否則只會</w:t>
       </w:r>
+      <w:proofErr w:type="gramStart"/>
       <w:r>
         <w:rPr>
           <w:rFonts w:ascii="標楷體" w:eastAsia="標楷體" w:hAnsi="標楷體" w:hint="eastAsia"/>
@@ -3535,7 +3736,28 @@
         <w:rPr>
           <w:rFonts w:ascii="標楷體" w:eastAsia="標楷體" w:hAnsi="標楷體" w:hint="eastAsia"/>
         </w:rPr>
-        <w:t>父類別，而不會解構到子類別。</w:t>
+        <w:t>父類別</w:t>
+      </w:r>
+      <w:proofErr w:type="gramEnd"/>
+      <w:r>
+        <w:rPr>
+          <w:rFonts w:ascii="標楷體" w:eastAsia="標楷體" w:hAnsi="標楷體" w:hint="eastAsia"/>
+        </w:rPr>
+        <w:t>，而不會解</w:t>
+      </w:r>
+      <w:proofErr w:type="gramStart"/>
+      <w:r>
+        <w:rPr>
+          <w:rFonts w:ascii="標楷體" w:eastAsia="標楷體" w:hAnsi="標楷體" w:hint="eastAsia"/>
+        </w:rPr>
+        <w:t>構到子類別</w:t>
+      </w:r>
+      <w:proofErr w:type="gramEnd"/>
+      <w:r>
+        <w:rPr>
+          <w:rFonts w:ascii="標楷體" w:eastAsia="標楷體" w:hAnsi="標楷體" w:hint="eastAsia"/>
+        </w:rPr>
+        <w:t>。</w:t>
       </w:r>
     </w:p>
     <w:p>
@@ -4151,7 +4373,7 @@
     <w:p>
       <w:pPr>
         <w:rPr>
-          <w:rFonts w:ascii="標楷體" w:eastAsia="標楷體" w:hAnsi="標楷體" w:hint="eastAsia"/>
+          <w:rFonts w:ascii="標楷體" w:eastAsia="標楷體" w:hAnsi="標楷體"/>
         </w:rPr>
       </w:pPr>
       <w:r>
@@ -4174,11 +4396,19 @@
         <w:t>tringstream</w:t>
       </w:r>
       <w:proofErr w:type="spellEnd"/>
-      <w:r>
-        <w:rPr>
-          <w:rFonts w:ascii="標楷體" w:eastAsia="標楷體" w:hAnsi="標楷體" w:hint="eastAsia"/>
-        </w:rPr>
-        <w:t>字串符流，</w:t>
+      <w:proofErr w:type="gramStart"/>
+      <w:r>
+        <w:rPr>
+          <w:rFonts w:ascii="標楷體" w:eastAsia="標楷體" w:hAnsi="標楷體" w:hint="eastAsia"/>
+        </w:rPr>
+        <w:t>字串符流</w:t>
+      </w:r>
+      <w:proofErr w:type="gramEnd"/>
+      <w:r>
+        <w:rPr>
+          <w:rFonts w:ascii="標楷體" w:eastAsia="標楷體" w:hAnsi="標楷體" w:hint="eastAsia"/>
+        </w:rPr>
+        <w:t>，</w:t>
       </w:r>
       <w:r>
         <w:rPr>
@@ -4265,7 +4495,7 @@
       <w:pPr>
         <w:widowControl/>
         <w:rPr>
-          <w:rFonts w:ascii="標楷體" w:eastAsia="標楷體" w:hAnsi="標楷體" w:hint="eastAsia"/>
+          <w:rFonts w:ascii="標楷體" w:eastAsia="標楷體" w:hAnsi="標楷體"/>
         </w:rPr>
       </w:pPr>
     </w:p>
@@ -4328,13 +4558,27 @@
         <w:rPr>
           <w:rFonts w:ascii="標楷體" w:eastAsia="標楷體" w:hAnsi="標楷體" w:hint="eastAsia"/>
         </w:rPr>
-        <w:t>載入地圖等等功能，但工具列</w:t>
-      </w:r>
-      <w:r>
-        <w:rPr>
-          <w:rFonts w:ascii="標楷體" w:eastAsia="標楷體" w:hAnsi="標楷體" w:hint="eastAsia"/>
-        </w:rPr>
-        <w:t>實作在g</w:t>
+        <w:t>載入地圖等等功能，但</w:t>
+      </w:r>
+      <w:proofErr w:type="gramStart"/>
+      <w:r>
+        <w:rPr>
+          <w:rFonts w:ascii="標楷體" w:eastAsia="標楷體" w:hAnsi="標楷體" w:hint="eastAsia"/>
+        </w:rPr>
+        <w:t>工具列</w:t>
+      </w:r>
+      <w:r>
+        <w:rPr>
+          <w:rFonts w:ascii="標楷體" w:eastAsia="標楷體" w:hAnsi="標楷體" w:hint="eastAsia"/>
+        </w:rPr>
+        <w:t>實作</w:t>
+      </w:r>
+      <w:proofErr w:type="gramEnd"/>
+      <w:r>
+        <w:rPr>
+          <w:rFonts w:ascii="標楷體" w:eastAsia="標楷體" w:hAnsi="標楷體" w:hint="eastAsia"/>
+        </w:rPr>
+        <w:t>在g</w:t>
       </w:r>
       <w:r>
         <w:rPr>
@@ -4561,7 +4805,21 @@
         <w:rPr>
           <w:rFonts w:ascii="標楷體" w:eastAsia="標楷體" w:hAnsi="標楷體" w:hint="eastAsia"/>
         </w:rPr>
-        <w:t>新增的物件添加到地圖編輯器中，同時刪掉</w:t>
+        <w:t>新增的物件添加到地圖編輯器中，同時</w:t>
+      </w:r>
+      <w:proofErr w:type="gramStart"/>
+      <w:r>
+        <w:rPr>
+          <w:rFonts w:ascii="標楷體" w:eastAsia="標楷體" w:hAnsi="標楷體" w:hint="eastAsia"/>
+        </w:rPr>
+        <w:t>刪</w:t>
+      </w:r>
+      <w:proofErr w:type="gramEnd"/>
+      <w:r>
+        <w:rPr>
+          <w:rFonts w:ascii="標楷體" w:eastAsia="標楷體" w:hAnsi="標楷體" w:hint="eastAsia"/>
+        </w:rPr>
+        <w:t>掉</w:t>
       </w:r>
       <w:r>
         <w:rPr>
@@ -4909,7 +5167,7 @@
     <w:p>
       <w:pPr>
         <w:rPr>
-          <w:rFonts w:ascii="標楷體" w:eastAsia="標楷體" w:hAnsi="標楷體" w:hint="eastAsia"/>
+          <w:rFonts w:ascii="標楷體" w:eastAsia="標楷體" w:hAnsi="標楷體"/>
         </w:rPr>
       </w:pPr>
       <w:r>
@@ -4966,50 +5224,1591 @@
         </w:rPr>
         <w:t>改成</w:t>
       </w:r>
+      <w:r>
+        <w:rPr>
+          <w:rFonts w:ascii="標楷體" w:eastAsia="標楷體" w:hAnsi="標楷體" w:hint="eastAsia"/>
+        </w:rPr>
+        <w:t>每次進入遊戲都重新載入地圖，又</w:t>
+      </w:r>
+      <w:proofErr w:type="gramStart"/>
+      <w:r>
+        <w:rPr>
+          <w:rFonts w:ascii="標楷體" w:eastAsia="標楷體" w:hAnsi="標楷體" w:hint="eastAsia"/>
+        </w:rPr>
+        <w:t>感覺略沒效率</w:t>
+      </w:r>
+      <w:proofErr w:type="gramEnd"/>
+      <w:r>
+        <w:rPr>
+          <w:rFonts w:ascii="標楷體" w:eastAsia="標楷體" w:hAnsi="標楷體" w:hint="eastAsia"/>
+        </w:rPr>
+        <w:t>，因此我們採用：</w:t>
+      </w:r>
+      <w:r>
+        <w:rPr>
+          <w:rFonts w:ascii="標楷體" w:eastAsia="標楷體" w:hAnsi="標楷體" w:hint="eastAsia"/>
+        </w:rPr>
+        <w:t>在</w:t>
+      </w:r>
+      <w:r>
+        <w:rPr>
+          <w:rFonts w:ascii="標楷體" w:eastAsia="標楷體" w:hAnsi="標楷體" w:hint="eastAsia"/>
+        </w:rPr>
+        <w:t>存檔地圖的同時，紀錄「被修改過的地圖編號」，</w:t>
+      </w:r>
+      <w:r>
+        <w:rPr>
+          <w:rFonts w:ascii="標楷體" w:eastAsia="標楷體" w:hAnsi="標楷體" w:hint="eastAsia"/>
+        </w:rPr>
+        <w:t>在</w:t>
+      </w:r>
+      <w:r>
+        <w:rPr>
+          <w:rFonts w:ascii="標楷體" w:eastAsia="標楷體" w:hAnsi="標楷體" w:hint="eastAsia"/>
+        </w:rPr>
+        <w:t>進入遊戲的時候，</w:t>
+      </w:r>
+      <w:r>
+        <w:rPr>
+          <w:rFonts w:ascii="標楷體" w:eastAsia="標楷體" w:hAnsi="標楷體" w:hint="eastAsia"/>
+        </w:rPr>
+        <w:t>只</w:t>
+      </w:r>
+      <w:r>
+        <w:rPr>
+          <w:rFonts w:ascii="標楷體" w:eastAsia="標楷體" w:hAnsi="標楷體" w:hint="eastAsia"/>
+        </w:rPr>
+        <w:t>重新創建被修改過的地圖，替換掉原本的地圖。</w:t>
+      </w:r>
+    </w:p>
+    <w:p>
+      <w:pPr>
+        <w:rPr>
+          <w:rFonts w:ascii="標楷體" w:eastAsia="標楷體" w:hAnsi="標楷體"/>
+        </w:rPr>
+      </w:pPr>
+    </w:p>
+    <w:p>
+      <w:pPr>
+        <w:rPr>
+          <w:rFonts w:ascii="標楷體" w:eastAsia="標楷體" w:hAnsi="標楷體"/>
+        </w:rPr>
+      </w:pPr>
+      <w:r>
+        <w:rPr>
+          <w:rFonts w:ascii="標楷體" w:eastAsia="標楷體" w:hAnsi="標楷體" w:hint="eastAsia"/>
+        </w:rPr>
+        <w:t>問題二十九：人物在2D卷軸上，想把上(W)鍵，做成跳躍</w:t>
+      </w:r>
+    </w:p>
+    <w:p>
+      <w:pPr>
+        <w:rPr>
+          <w:rFonts w:ascii="標楷體" w:eastAsia="標楷體" w:hAnsi="標楷體"/>
+        </w:rPr>
+      </w:pPr>
+      <w:r>
+        <w:rPr>
+          <w:rFonts w:ascii="標楷體" w:eastAsia="標楷體" w:hAnsi="標楷體" w:hint="eastAsia"/>
+        </w:rPr>
+        <w:t>解決方式：在</w:t>
+      </w:r>
+      <w:r>
+        <w:rPr>
+          <w:rFonts w:ascii="標楷體" w:eastAsia="標楷體" w:hAnsi="標楷體"/>
+        </w:rPr>
+        <w:t>role</w:t>
+      </w:r>
+      <w:r>
+        <w:rPr>
+          <w:rFonts w:ascii="標楷體" w:eastAsia="標楷體" w:hAnsi="標楷體" w:hint="eastAsia"/>
+        </w:rPr>
+        <w:t>中給予</w:t>
+      </w:r>
+      <w:r>
+        <w:rPr>
+          <w:rFonts w:ascii="標楷體" w:eastAsia="標楷體" w:hAnsi="標楷體" w:hint="eastAsia"/>
+        </w:rPr>
+        <w:t>y方向</w:t>
+      </w:r>
+      <w:r>
+        <w:rPr>
+          <w:rFonts w:ascii="標楷體" w:eastAsia="標楷體" w:hAnsi="標楷體" w:hint="eastAsia"/>
+        </w:rPr>
+        <w:t>的初速度，以及</w:t>
+      </w:r>
+      <w:r>
+        <w:rPr>
+          <w:rFonts w:ascii="標楷體" w:eastAsia="標楷體" w:hAnsi="標楷體" w:hint="eastAsia"/>
+        </w:rPr>
+        <w:t>重</w:t>
+      </w:r>
+      <w:r>
+        <w:rPr>
+          <w:rFonts w:ascii="標楷體" w:eastAsia="標楷體" w:hAnsi="標楷體" w:hint="eastAsia"/>
+        </w:rPr>
+        <w:t>力</w:t>
+      </w:r>
+      <w:r>
+        <w:rPr>
+          <w:rFonts w:ascii="標楷體" w:eastAsia="標楷體" w:hAnsi="標楷體" w:hint="eastAsia"/>
+        </w:rPr>
+        <w:t>，</w:t>
+      </w:r>
+      <w:r>
+        <w:rPr>
+          <w:rFonts w:ascii="標楷體" w:eastAsia="標楷體" w:hAnsi="標楷體" w:hint="eastAsia"/>
+        </w:rPr>
+        <w:t>判斷在跳躍後</w:t>
+      </w:r>
+      <w:r>
+        <w:rPr>
+          <w:rFonts w:ascii="標楷體" w:eastAsia="標楷體" w:hAnsi="標楷體" w:hint="eastAsia"/>
+        </w:rPr>
+        <w:t>，每次都將初速減掉重力來做為目前y軸之速</w:t>
+      </w:r>
+      <w:r>
+        <w:rPr>
+          <w:rFonts w:ascii="標楷體" w:eastAsia="標楷體" w:hAnsi="標楷體" w:hint="eastAsia"/>
+        </w:rPr>
+        <w:t>，</w:t>
+      </w:r>
+      <w:r>
+        <w:rPr>
+          <w:rFonts w:ascii="標楷體" w:eastAsia="標楷體" w:hAnsi="標楷體" w:hint="eastAsia"/>
+        </w:rPr>
+        <w:t>即</w:t>
+      </w:r>
+      <w:r>
+        <w:rPr>
+          <w:rFonts w:ascii="標楷體" w:eastAsia="標楷體" w:hAnsi="標楷體" w:hint="eastAsia"/>
+        </w:rPr>
+        <w:t>完成</w:t>
+      </w:r>
+      <w:r>
+        <w:rPr>
+          <w:rFonts w:ascii="標楷體" w:eastAsia="標楷體" w:hAnsi="標楷體" w:hint="eastAsia"/>
+        </w:rPr>
+        <w:t>跳躍。</w:t>
+      </w:r>
+    </w:p>
+    <w:p>
+      <w:pPr>
+        <w:rPr>
+          <w:rFonts w:ascii="標楷體" w:eastAsia="標楷體" w:hAnsi="標楷體"/>
+        </w:rPr>
+      </w:pPr>
+    </w:p>
+    <w:p>
+      <w:pPr>
+        <w:rPr>
+          <w:rFonts w:ascii="標楷體" w:eastAsia="標楷體" w:hAnsi="標楷體"/>
+        </w:rPr>
+      </w:pPr>
+      <w:r>
+        <w:rPr>
+          <w:rFonts w:ascii="標楷體" w:eastAsia="標楷體" w:hAnsi="標楷體" w:hint="eastAsia"/>
+        </w:rPr>
+        <w:t>問題三十：跳躍後落在地圖物件或地上，</w:t>
+      </w:r>
+      <w:r>
+        <w:rPr>
+          <w:rFonts w:ascii="標楷體" w:eastAsia="標楷體" w:hAnsi="標楷體" w:hint="eastAsia"/>
+        </w:rPr>
+        <w:t>要停止</w:t>
+      </w:r>
+    </w:p>
+    <w:p>
+      <w:pPr>
+        <w:rPr>
+          <w:rFonts w:ascii="標楷體" w:eastAsia="標楷體" w:hAnsi="標楷體"/>
+        </w:rPr>
+      </w:pPr>
+      <w:r>
+        <w:rPr>
+          <w:rFonts w:ascii="標楷體" w:eastAsia="標楷體" w:hAnsi="標楷體" w:hint="eastAsia"/>
+        </w:rPr>
+        <w:t>解決方式：</w:t>
+      </w:r>
+      <w:r>
+        <w:rPr>
+          <w:rFonts w:ascii="標楷體" w:eastAsia="標楷體" w:hAnsi="標楷體" w:hint="eastAsia"/>
+        </w:rPr>
+        <w:t>在無額外地圖物件的情況下，當r</w:t>
+      </w:r>
+      <w:r>
+        <w:rPr>
+          <w:rFonts w:ascii="標楷體" w:eastAsia="標楷體" w:hAnsi="標楷體"/>
+        </w:rPr>
+        <w:t>ole</w:t>
+      </w:r>
+      <w:r>
+        <w:rPr>
+          <w:rFonts w:ascii="標楷體" w:eastAsia="標楷體" w:hAnsi="標楷體" w:hint="eastAsia"/>
+        </w:rPr>
+        <w:t xml:space="preserve">的y + </w:t>
+      </w:r>
+      <w:r>
+        <w:rPr>
+          <w:rFonts w:ascii="標楷體" w:eastAsia="標楷體" w:hAnsi="標楷體"/>
+        </w:rPr>
+        <w:t>height</w:t>
+      </w:r>
+      <w:r>
+        <w:rPr>
+          <w:rFonts w:ascii="標楷體" w:eastAsia="標楷體" w:hAnsi="標楷體" w:hint="eastAsia"/>
+        </w:rPr>
+        <w:t>(也就是</w:t>
+      </w:r>
+      <w:proofErr w:type="gramStart"/>
+      <w:r>
+        <w:rPr>
+          <w:rFonts w:ascii="標楷體" w:eastAsia="標楷體" w:hAnsi="標楷體" w:hint="eastAsia"/>
+        </w:rPr>
+        <w:t>底部)</w:t>
+      </w:r>
+      <w:proofErr w:type="gramEnd"/>
+      <w:r>
+        <w:rPr>
+          <w:rFonts w:ascii="標楷體" w:eastAsia="標楷體" w:hAnsi="標楷體" w:hint="eastAsia"/>
+        </w:rPr>
+        <w:t>&gt;=480時，</w:t>
+      </w:r>
+      <w:r>
+        <w:rPr>
+          <w:rFonts w:ascii="標楷體" w:eastAsia="標楷體" w:hAnsi="標楷體" w:hint="eastAsia"/>
+        </w:rPr>
+        <w:t>便修正</w:t>
+      </w:r>
+      <w:r>
+        <w:rPr>
+          <w:rFonts w:ascii="標楷體" w:eastAsia="標楷體" w:hAnsi="標楷體" w:hint="eastAsia"/>
+        </w:rPr>
+        <w:t>其y坐標，並</w:t>
+      </w:r>
+      <w:r>
+        <w:rPr>
+          <w:rFonts w:ascii="標楷體" w:eastAsia="標楷體" w:hAnsi="標楷體" w:hint="eastAsia"/>
+        </w:rPr>
+        <w:t>設置</w:t>
+      </w:r>
+      <w:r>
+        <w:rPr>
+          <w:rFonts w:ascii="標楷體" w:eastAsia="標楷體" w:hAnsi="標楷體" w:hint="eastAsia"/>
+        </w:rPr>
+        <w:t>r</w:t>
+      </w:r>
+      <w:r>
+        <w:rPr>
+          <w:rFonts w:ascii="標楷體" w:eastAsia="標楷體" w:hAnsi="標楷體"/>
+        </w:rPr>
+        <w:t>ole</w:t>
+      </w:r>
+      <w:r>
+        <w:rPr>
+          <w:rFonts w:ascii="標楷體" w:eastAsia="標楷體" w:hAnsi="標楷體" w:hint="eastAsia"/>
+        </w:rPr>
+        <w:t>是否在跳躍中的</w:t>
+      </w:r>
+      <w:r>
+        <w:rPr>
+          <w:rFonts w:ascii="標楷體" w:eastAsia="標楷體" w:hAnsi="標楷體" w:hint="eastAsia"/>
+        </w:rPr>
+        <w:t>布林變數為f</w:t>
+      </w:r>
+      <w:r>
+        <w:rPr>
+          <w:rFonts w:ascii="標楷體" w:eastAsia="標楷體" w:hAnsi="標楷體"/>
+        </w:rPr>
+        <w:t>alse</w:t>
+      </w:r>
+      <w:r>
+        <w:rPr>
+          <w:rFonts w:ascii="標楷體" w:eastAsia="標楷體" w:hAnsi="標楷體" w:hint="eastAsia"/>
+        </w:rPr>
+        <w:t>，使role重新</w:t>
+      </w:r>
+      <w:r>
+        <w:rPr>
+          <w:rFonts w:ascii="標楷體" w:eastAsia="標楷體" w:hAnsi="標楷體" w:hint="eastAsia"/>
+        </w:rPr>
+        <w:t>「站在地板上」</w:t>
+      </w:r>
+      <w:r>
+        <w:rPr>
+          <w:rFonts w:ascii="標楷體" w:eastAsia="標楷體" w:hAnsi="標楷體" w:hint="eastAsia"/>
+        </w:rPr>
+        <w:t>；而在方塊上</w:t>
+      </w:r>
+      <w:r>
+        <w:rPr>
+          <w:rFonts w:ascii="標楷體" w:eastAsia="標楷體" w:hAnsi="標楷體" w:hint="eastAsia"/>
+        </w:rPr>
+        <w:t>則是與480的判斷，換成與地圖物件頂部坐標的判斷，其餘事</w:t>
+      </w:r>
+      <w:r>
+        <w:rPr>
+          <w:rFonts w:ascii="標楷體" w:eastAsia="標楷體" w:hAnsi="標楷體" w:hint="eastAsia"/>
+        </w:rPr>
+        <w:t>同樣的</w:t>
+      </w:r>
+      <w:r>
+        <w:rPr>
+          <w:rFonts w:ascii="標楷體" w:eastAsia="標楷體" w:hAnsi="標楷體" w:hint="eastAsia"/>
+        </w:rPr>
+        <w:t>方式</w:t>
+      </w:r>
+      <w:r>
+        <w:rPr>
+          <w:rFonts w:ascii="標楷體" w:eastAsia="標楷體" w:hAnsi="標楷體" w:hint="eastAsia"/>
+        </w:rPr>
+        <w:t>。</w:t>
+      </w:r>
+    </w:p>
+    <w:p>
+      <w:pPr>
+        <w:rPr>
+          <w:rFonts w:ascii="標楷體" w:eastAsia="標楷體" w:hAnsi="標楷體"/>
+        </w:rPr>
+      </w:pPr>
+    </w:p>
+    <w:p>
+      <w:pPr>
+        <w:rPr>
+          <w:rFonts w:ascii="標楷體" w:eastAsia="標楷體" w:hAnsi="標楷體"/>
+        </w:rPr>
+      </w:pPr>
+      <w:r>
+        <w:rPr>
+          <w:rFonts w:ascii="標楷體" w:eastAsia="標楷體" w:hAnsi="標楷體" w:hint="eastAsia"/>
+        </w:rPr>
+        <w:t>問題三十一：</w:t>
+      </w:r>
+      <w:r>
+        <w:rPr>
+          <w:rFonts w:ascii="標楷體" w:eastAsia="標楷體" w:hAnsi="標楷體" w:hint="eastAsia"/>
+        </w:rPr>
+        <w:t>跳在地圖物件上後，</w:t>
+      </w:r>
+      <w:r>
+        <w:rPr>
+          <w:rFonts w:ascii="標楷體" w:eastAsia="標楷體" w:hAnsi="標楷體" w:hint="eastAsia"/>
+        </w:rPr>
+        <w:t>離開不</w:t>
+      </w:r>
+      <w:r>
+        <w:rPr>
+          <w:rFonts w:ascii="標楷體" w:eastAsia="標楷體" w:hAnsi="標楷體" w:hint="eastAsia"/>
+        </w:rPr>
+        <w:t>會下降</w:t>
+      </w:r>
+    </w:p>
+    <w:p>
+      <w:pPr>
+        <w:rPr>
+          <w:rFonts w:ascii="標楷體" w:eastAsia="標楷體" w:hAnsi="標楷體"/>
+        </w:rPr>
+      </w:pPr>
+      <w:r>
+        <w:rPr>
+          <w:rFonts w:ascii="標楷體" w:eastAsia="標楷體" w:hAnsi="標楷體" w:hint="eastAsia"/>
+        </w:rPr>
+        <w:t>解決方式：</w:t>
+      </w:r>
+      <w:r>
+        <w:rPr>
+          <w:rFonts w:ascii="標楷體" w:eastAsia="標楷體" w:hAnsi="標楷體" w:hint="eastAsia"/>
+        </w:rPr>
+        <w:t>在主程式中加入</w:t>
+      </w:r>
+      <w:proofErr w:type="spellStart"/>
+      <w:r>
+        <w:rPr>
+          <w:rFonts w:ascii="標楷體" w:eastAsia="標楷體" w:hAnsi="標楷體" w:hint="eastAsia"/>
+        </w:rPr>
+        <w:t>i</w:t>
+      </w:r>
+      <w:r>
+        <w:rPr>
+          <w:rFonts w:ascii="標楷體" w:eastAsia="標楷體" w:hAnsi="標楷體"/>
+        </w:rPr>
+        <w:t>sOnFloor</w:t>
+      </w:r>
+      <w:proofErr w:type="spellEnd"/>
+      <w:r>
+        <w:rPr>
+          <w:rFonts w:ascii="標楷體" w:eastAsia="標楷體" w:hAnsi="標楷體" w:hint="eastAsia"/>
+        </w:rPr>
+        <w:t>，</w:t>
+      </w:r>
+      <w:r>
+        <w:rPr>
+          <w:rFonts w:ascii="標楷體" w:eastAsia="標楷體" w:hAnsi="標楷體" w:hint="eastAsia"/>
+        </w:rPr>
+        <w:t>來判斷是否在地面或地圖物件上，並在role中加入</w:t>
+      </w:r>
+      <w:proofErr w:type="spellStart"/>
+      <w:r>
+        <w:rPr>
+          <w:rFonts w:ascii="標楷體" w:eastAsia="標楷體" w:hAnsi="標楷體" w:hint="eastAsia"/>
+        </w:rPr>
+        <w:t>G</w:t>
+      </w:r>
+      <w:r>
+        <w:rPr>
+          <w:rFonts w:ascii="標楷體" w:eastAsia="標楷體" w:hAnsi="標楷體"/>
+        </w:rPr>
+        <w:t>etDrop</w:t>
+      </w:r>
+      <w:proofErr w:type="spellEnd"/>
+      <w:r>
+        <w:rPr>
+          <w:rFonts w:ascii="標楷體" w:eastAsia="標楷體" w:hAnsi="標楷體" w:hint="eastAsia"/>
+        </w:rPr>
+        <w:t>，來獲取目前是否處於下降狀態，</w:t>
+      </w:r>
+      <w:r>
+        <w:rPr>
+          <w:rFonts w:ascii="標楷體" w:eastAsia="標楷體" w:hAnsi="標楷體" w:hint="eastAsia"/>
+        </w:rPr>
+        <w:t>當</w:t>
+      </w:r>
+      <w:proofErr w:type="spellStart"/>
+      <w:r>
+        <w:rPr>
+          <w:rFonts w:ascii="標楷體" w:eastAsia="標楷體" w:hAnsi="標楷體" w:hint="eastAsia"/>
+        </w:rPr>
+        <w:t>i</w:t>
+      </w:r>
+      <w:r>
+        <w:rPr>
+          <w:rFonts w:ascii="標楷體" w:eastAsia="標楷體" w:hAnsi="標楷體"/>
+        </w:rPr>
+        <w:t>sOnFloor</w:t>
+      </w:r>
+      <w:proofErr w:type="spellEnd"/>
+      <w:r>
+        <w:rPr>
+          <w:rFonts w:ascii="標楷體" w:eastAsia="標楷體" w:hAnsi="標楷體" w:hint="eastAsia"/>
+        </w:rPr>
+        <w:t xml:space="preserve"> = f</w:t>
+      </w:r>
+      <w:r>
+        <w:rPr>
+          <w:rFonts w:ascii="標楷體" w:eastAsia="標楷體" w:hAnsi="標楷體"/>
+        </w:rPr>
+        <w:t>alse</w:t>
+      </w:r>
+      <w:r>
+        <w:rPr>
+          <w:rFonts w:ascii="標楷體" w:eastAsia="標楷體" w:hAnsi="標楷體" w:hint="eastAsia"/>
+        </w:rPr>
+        <w:t>，</w:t>
+      </w:r>
+      <w:r>
+        <w:rPr>
+          <w:rFonts w:ascii="標楷體" w:eastAsia="標楷體" w:hAnsi="標楷體" w:hint="eastAsia"/>
+        </w:rPr>
+        <w:t>並沒沒有在跳躍時</w:t>
+      </w:r>
+      <w:r>
+        <w:rPr>
+          <w:rFonts w:ascii="標楷體" w:eastAsia="標楷體" w:hAnsi="標楷體" w:hint="eastAsia"/>
+        </w:rPr>
+        <w:t>，</w:t>
+      </w:r>
+      <w:r>
+        <w:rPr>
+          <w:rFonts w:ascii="標楷體" w:eastAsia="標楷體" w:hAnsi="標楷體" w:hint="eastAsia"/>
+        </w:rPr>
+        <w:t>將r</w:t>
+      </w:r>
+      <w:r>
+        <w:rPr>
+          <w:rFonts w:ascii="標楷體" w:eastAsia="標楷體" w:hAnsi="標楷體"/>
+        </w:rPr>
+        <w:t>ole</w:t>
+      </w:r>
+      <w:r>
+        <w:rPr>
+          <w:rFonts w:ascii="標楷體" w:eastAsia="標楷體" w:hAnsi="標楷體" w:hint="eastAsia"/>
+        </w:rPr>
+        <w:t>強制設成在下降狀態，並無法跳躍，直到回到地板，或地圖物件上。</w:t>
+      </w:r>
+    </w:p>
+    <w:p>
+      <w:pPr>
+        <w:rPr>
+          <w:rFonts w:ascii="標楷體" w:eastAsia="標楷體" w:hAnsi="標楷體"/>
+        </w:rPr>
+      </w:pPr>
+    </w:p>
+    <w:p>
+      <w:pPr>
+        <w:rPr>
+          <w:rFonts w:ascii="標楷體" w:eastAsia="標楷體" w:hAnsi="標楷體" w:hint="eastAsia"/>
+        </w:rPr>
+      </w:pPr>
+    </w:p>
+    <w:p>
+      <w:pPr>
+        <w:rPr>
+          <w:rFonts w:ascii="標楷體" w:eastAsia="標楷體" w:hAnsi="標楷體"/>
+        </w:rPr>
+      </w:pPr>
+      <w:r>
+        <w:rPr>
+          <w:rFonts w:ascii="標楷體" w:eastAsia="標楷體" w:hAnsi="標楷體" w:hint="eastAsia"/>
+        </w:rPr>
+        <w:lastRenderedPageBreak/>
+        <w:t>問題三十二：r</w:t>
+      </w:r>
+      <w:r>
+        <w:rPr>
+          <w:rFonts w:ascii="標楷體" w:eastAsia="標楷體" w:hAnsi="標楷體"/>
+        </w:rPr>
+        <w:t>ole</w:t>
+      </w:r>
+      <w:r>
+        <w:rPr>
+          <w:rFonts w:ascii="標楷體" w:eastAsia="標楷體" w:hAnsi="標楷體" w:hint="eastAsia"/>
+        </w:rPr>
+        <w:t>之攻擊方式，想以拋物線，而不是直線進行攻擊</w:t>
+      </w:r>
+    </w:p>
+    <w:p>
+      <w:pPr>
+        <w:rPr>
+          <w:rFonts w:ascii="標楷體" w:eastAsia="標楷體" w:hAnsi="標楷體"/>
+        </w:rPr>
+      </w:pPr>
+      <w:r>
+        <w:rPr>
+          <w:rFonts w:ascii="標楷體" w:eastAsia="標楷體" w:hAnsi="標楷體" w:hint="eastAsia"/>
+        </w:rPr>
+        <w:t>解決方式：</w:t>
+      </w:r>
+      <w:r>
+        <w:rPr>
+          <w:rFonts w:ascii="標楷體" w:eastAsia="標楷體" w:hAnsi="標楷體" w:hint="eastAsia"/>
+        </w:rPr>
+        <w:t>將滑鼠坐標，與r</w:t>
+      </w:r>
+      <w:r>
+        <w:rPr>
+          <w:rFonts w:ascii="標楷體" w:eastAsia="標楷體" w:hAnsi="標楷體"/>
+        </w:rPr>
+        <w:t>ole</w:t>
+      </w:r>
+      <w:r>
+        <w:rPr>
+          <w:rFonts w:ascii="標楷體" w:eastAsia="標楷體" w:hAnsi="標楷體" w:hint="eastAsia"/>
+        </w:rPr>
+        <w:t>之坐標為基礎，計算出一初速度，</w:t>
+      </w:r>
+      <w:r>
+        <w:rPr>
+          <w:rFonts w:ascii="標楷體" w:eastAsia="標楷體" w:hAnsi="標楷體" w:hint="eastAsia"/>
+        </w:rPr>
+        <w:t>並賦予重力使其會以拋物線方式運動。</w:t>
+      </w:r>
+    </w:p>
+    <w:p>
+      <w:pPr>
+        <w:rPr>
+          <w:rFonts w:ascii="標楷體" w:eastAsia="標楷體" w:hAnsi="標楷體"/>
+        </w:rPr>
+      </w:pPr>
+    </w:p>
+    <w:p>
+      <w:pPr>
+        <w:rPr>
+          <w:rFonts w:ascii="標楷體" w:eastAsia="標楷體" w:hAnsi="標楷體"/>
+        </w:rPr>
+      </w:pPr>
+      <w:r>
+        <w:rPr>
+          <w:rFonts w:ascii="標楷體" w:eastAsia="標楷體" w:hAnsi="標楷體" w:hint="eastAsia"/>
+        </w:rPr>
+        <w:t>問題三十二：在r</w:t>
+      </w:r>
+      <w:r>
+        <w:rPr>
+          <w:rFonts w:ascii="標楷體" w:eastAsia="標楷體" w:hAnsi="標楷體"/>
+        </w:rPr>
+        <w:t>ole</w:t>
+      </w:r>
+      <w:r>
+        <w:rPr>
+          <w:rFonts w:ascii="標楷體" w:eastAsia="標楷體" w:hAnsi="標楷體" w:hint="eastAsia"/>
+        </w:rPr>
+        <w:t>攻擊後，出現大量m</w:t>
+      </w:r>
+      <w:r>
+        <w:rPr>
+          <w:rFonts w:ascii="標楷體" w:eastAsia="標楷體" w:hAnsi="標楷體"/>
+        </w:rPr>
+        <w:t>emory leak</w:t>
+      </w:r>
+      <w:r>
+        <w:rPr>
+          <w:rFonts w:ascii="標楷體" w:eastAsia="標楷體" w:hAnsi="標楷體" w:hint="eastAsia"/>
+        </w:rPr>
+        <w:t>問題</w:t>
+      </w:r>
+    </w:p>
+    <w:p>
+      <w:pPr>
+        <w:rPr>
+          <w:rFonts w:ascii="標楷體" w:eastAsia="標楷體" w:hAnsi="標楷體"/>
+        </w:rPr>
+      </w:pPr>
+      <w:r>
+        <w:rPr>
+          <w:rFonts w:ascii="標楷體" w:eastAsia="標楷體" w:hAnsi="標楷體" w:hint="eastAsia"/>
+        </w:rPr>
+        <w:t>解決方式：判斷丟出物件是否該消失</w:t>
+      </w:r>
+      <w:r>
+        <w:rPr>
+          <w:rFonts w:ascii="標楷體" w:eastAsia="標楷體" w:hAnsi="標楷體" w:hint="eastAsia"/>
+        </w:rPr>
+        <w:t>(碰撞到BOSS、</w:t>
+      </w:r>
+      <w:proofErr w:type="gramStart"/>
+      <w:r>
+        <w:rPr>
+          <w:rFonts w:ascii="標楷體" w:eastAsia="標楷體" w:hAnsi="標楷體" w:hint="eastAsia"/>
+        </w:rPr>
+        <w:t>小怪</w:t>
+      </w:r>
+      <w:proofErr w:type="gramEnd"/>
+      <w:r>
+        <w:rPr>
+          <w:rFonts w:ascii="標楷體" w:eastAsia="標楷體" w:hAnsi="標楷體" w:hint="eastAsia"/>
+        </w:rPr>
+        <w:t>，或超出地圖後)</w:t>
+      </w:r>
+      <w:r>
+        <w:rPr>
+          <w:rFonts w:ascii="標楷體" w:eastAsia="標楷體" w:hAnsi="標楷體" w:hint="eastAsia"/>
+        </w:rPr>
+        <w:t>，d</w:t>
+      </w:r>
+      <w:r>
+        <w:rPr>
+          <w:rFonts w:ascii="標楷體" w:eastAsia="標楷體" w:hAnsi="標楷體"/>
+        </w:rPr>
+        <w:t>elete</w:t>
+      </w:r>
+      <w:r>
+        <w:rPr>
+          <w:rFonts w:ascii="標楷體" w:eastAsia="標楷體" w:hAnsi="標楷體" w:hint="eastAsia"/>
+        </w:rPr>
+        <w:t>該物件，並使用</w:t>
+      </w:r>
+      <w:r>
+        <w:rPr>
+          <w:rFonts w:ascii="標楷體" w:eastAsia="標楷體" w:hAnsi="標楷體"/>
+        </w:rPr>
+        <w:t>erase</w:t>
+      </w:r>
+      <w:r>
+        <w:rPr>
+          <w:rFonts w:ascii="標楷體" w:eastAsia="標楷體" w:hAnsi="標楷體" w:hint="eastAsia"/>
+        </w:rPr>
+        <w:t>將vector其位置清除。</w:t>
+      </w:r>
+    </w:p>
+    <w:p>
+      <w:pPr>
+        <w:rPr>
+          <w:rFonts w:ascii="標楷體" w:eastAsia="標楷體" w:hAnsi="標楷體"/>
+        </w:rPr>
+      </w:pPr>
+    </w:p>
+    <w:p>
+      <w:pPr>
+        <w:rPr>
+          <w:rFonts w:ascii="標楷體" w:eastAsia="標楷體" w:hAnsi="標楷體"/>
+        </w:rPr>
+      </w:pPr>
+      <w:r>
+        <w:rPr>
+          <w:rFonts w:ascii="標楷體" w:eastAsia="標楷體" w:hAnsi="標楷體" w:hint="eastAsia"/>
+        </w:rPr>
+        <w:t>問題三十三：r</w:t>
+      </w:r>
+      <w:r>
+        <w:rPr>
+          <w:rFonts w:ascii="標楷體" w:eastAsia="標楷體" w:hAnsi="標楷體"/>
+        </w:rPr>
+        <w:t>ole</w:t>
+      </w:r>
+      <w:r>
+        <w:rPr>
+          <w:rFonts w:ascii="標楷體" w:eastAsia="標楷體" w:hAnsi="標楷體" w:hint="eastAsia"/>
+        </w:rPr>
+        <w:t>動畫</w:t>
+      </w:r>
+      <w:r>
+        <w:rPr>
+          <w:rFonts w:ascii="標楷體" w:eastAsia="標楷體" w:hAnsi="標楷體" w:hint="eastAsia"/>
+        </w:rPr>
+        <w:t>只能循環跑圖</w:t>
+      </w:r>
+    </w:p>
+    <w:p>
+      <w:pPr>
+        <w:rPr>
+          <w:rFonts w:ascii="標楷體" w:eastAsia="標楷體" w:hAnsi="標楷體"/>
+        </w:rPr>
+      </w:pPr>
+      <w:r>
+        <w:rPr>
+          <w:rFonts w:ascii="標楷體" w:eastAsia="標楷體" w:hAnsi="標楷體" w:hint="eastAsia"/>
+        </w:rPr>
+        <w:t>解決方式：新增類別</w:t>
+      </w:r>
+      <w:proofErr w:type="spellStart"/>
+      <w:r>
+        <w:rPr>
+          <w:rFonts w:ascii="標楷體" w:eastAsia="標楷體" w:hAnsi="標楷體" w:hint="eastAsia"/>
+        </w:rPr>
+        <w:t>CAction</w:t>
+      </w:r>
+      <w:proofErr w:type="spellEnd"/>
+      <w:r>
+        <w:rPr>
+          <w:rFonts w:ascii="標楷體" w:eastAsia="標楷體" w:hAnsi="標楷體" w:hint="eastAsia"/>
+        </w:rPr>
+        <w:t>，以</w:t>
+      </w:r>
+      <w:r>
+        <w:rPr>
+          <w:rFonts w:ascii="標楷體" w:eastAsia="標楷體" w:hAnsi="標楷體"/>
+        </w:rPr>
+        <w:t>m</w:t>
+      </w:r>
+      <w:r>
+        <w:rPr>
+          <w:rFonts w:ascii="標楷體" w:eastAsia="標楷體" w:hAnsi="標楷體" w:hint="eastAsia"/>
+        </w:rPr>
+        <w:t>ap將動作</w:t>
+      </w:r>
+      <w:r>
+        <w:rPr>
+          <w:rFonts w:ascii="標楷體" w:eastAsia="標楷體" w:hAnsi="標楷體" w:hint="eastAsia"/>
+        </w:rPr>
+        <w:t>，</w:t>
+      </w:r>
+      <w:r>
+        <w:rPr>
+          <w:rFonts w:ascii="標楷體" w:eastAsia="標楷體" w:hAnsi="標楷體" w:hint="eastAsia"/>
+        </w:rPr>
+        <w:t>對應至</w:t>
+      </w:r>
+      <w:r>
+        <w:rPr>
+          <w:rFonts w:ascii="標楷體" w:eastAsia="標楷體" w:hAnsi="標楷體" w:hint="eastAsia"/>
+        </w:rPr>
+        <w:t>該動作之</w:t>
+      </w:r>
+      <w:r>
+        <w:rPr>
+          <w:rFonts w:ascii="標楷體" w:eastAsia="標楷體" w:hAnsi="標楷體" w:hint="eastAsia"/>
+        </w:rPr>
+        <w:t>v</w:t>
+      </w:r>
+      <w:r>
+        <w:rPr>
+          <w:rFonts w:ascii="標楷體" w:eastAsia="標楷體" w:hAnsi="標楷體"/>
+        </w:rPr>
+        <w:t>ector</w:t>
+      </w:r>
+      <w:r>
+        <w:rPr>
+          <w:rFonts w:ascii="標楷體" w:eastAsia="標楷體" w:hAnsi="標楷體" w:hint="eastAsia"/>
+        </w:rPr>
+        <w:t>，並再主程式中判斷應使用何動作</w:t>
+      </w:r>
+      <w:r>
+        <w:rPr>
+          <w:rFonts w:ascii="標楷體" w:eastAsia="標楷體" w:hAnsi="標楷體" w:hint="eastAsia"/>
+        </w:rPr>
+        <w:t>，以及目前面向哪邊</w:t>
+      </w:r>
+      <w:r>
+        <w:rPr>
+          <w:rFonts w:ascii="標楷體" w:eastAsia="標楷體" w:hAnsi="標楷體" w:hint="eastAsia"/>
+        </w:rPr>
+        <w:t>，在</w:t>
+      </w:r>
+      <w:proofErr w:type="spellStart"/>
+      <w:r>
+        <w:rPr>
+          <w:rFonts w:ascii="標楷體" w:eastAsia="標楷體" w:hAnsi="標楷體" w:hint="eastAsia"/>
+        </w:rPr>
+        <w:t>onMove</w:t>
+      </w:r>
+      <w:proofErr w:type="spellEnd"/>
+      <w:r>
+        <w:rPr>
+          <w:rFonts w:ascii="標楷體" w:eastAsia="標楷體" w:hAnsi="標楷體" w:hint="eastAsia"/>
+        </w:rPr>
+        <w:t>時，傳入a</w:t>
+      </w:r>
+      <w:r>
+        <w:rPr>
+          <w:rFonts w:ascii="標楷體" w:eastAsia="標楷體" w:hAnsi="標楷體"/>
+        </w:rPr>
+        <w:t>ction</w:t>
+      </w:r>
+      <w:r>
+        <w:rPr>
+          <w:rFonts w:ascii="標楷體" w:eastAsia="標楷體" w:hAnsi="標楷體" w:hint="eastAsia"/>
+        </w:rPr>
+        <w:t>中</w:t>
+      </w:r>
+      <w:r>
+        <w:rPr>
+          <w:rFonts w:ascii="標楷體" w:eastAsia="標楷體" w:hAnsi="標楷體" w:hint="eastAsia"/>
+        </w:rPr>
+        <w:t>，以動作_方向</w:t>
+      </w:r>
+      <w:r>
+        <w:rPr>
+          <w:rFonts w:ascii="標楷體" w:eastAsia="標楷體" w:hAnsi="標楷體" w:hint="eastAsia"/>
+        </w:rPr>
+        <w:t>(如向左的閒置動畫：</w:t>
+      </w:r>
+      <w:proofErr w:type="spellStart"/>
+      <w:r>
+        <w:rPr>
+          <w:rFonts w:ascii="標楷體" w:eastAsia="標楷體" w:hAnsi="標楷體" w:hint="eastAsia"/>
+        </w:rPr>
+        <w:t>i</w:t>
+      </w:r>
+      <w:r>
+        <w:rPr>
+          <w:rFonts w:ascii="標楷體" w:eastAsia="標楷體" w:hAnsi="標楷體"/>
+        </w:rPr>
+        <w:t>dle_L</w:t>
+      </w:r>
+      <w:proofErr w:type="spellEnd"/>
+      <w:r>
+        <w:rPr>
+          <w:rFonts w:ascii="標楷體" w:eastAsia="標楷體" w:hAnsi="標楷體" w:hint="eastAsia"/>
+        </w:rPr>
+        <w:t>)</w:t>
+      </w:r>
+      <w:r>
+        <w:rPr>
+          <w:rFonts w:ascii="標楷體" w:eastAsia="標楷體" w:hAnsi="標楷體" w:hint="eastAsia"/>
+        </w:rPr>
+        <w:t>作為key值，</w:t>
+      </w:r>
+      <w:r>
+        <w:rPr>
+          <w:rFonts w:ascii="標楷體" w:eastAsia="標楷體" w:hAnsi="標楷體" w:hint="eastAsia"/>
+        </w:rPr>
+        <w:t>循環執行該動作之v</w:t>
+      </w:r>
+      <w:r>
+        <w:rPr>
+          <w:rFonts w:ascii="標楷體" w:eastAsia="標楷體" w:hAnsi="標楷體"/>
+        </w:rPr>
+        <w:t>ector</w:t>
+      </w:r>
+      <w:r>
+        <w:rPr>
+          <w:rFonts w:ascii="標楷體" w:eastAsia="標楷體" w:hAnsi="標楷體" w:hint="eastAsia"/>
+        </w:rPr>
+        <w:t>。</w:t>
+      </w:r>
+    </w:p>
+    <w:p>
+      <w:pPr>
+        <w:rPr>
+          <w:rFonts w:ascii="標楷體" w:eastAsia="標楷體" w:hAnsi="標楷體"/>
+        </w:rPr>
+      </w:pPr>
+    </w:p>
+    <w:p>
+      <w:pPr>
+        <w:rPr>
+          <w:rFonts w:ascii="標楷體" w:eastAsia="標楷體" w:hAnsi="標楷體"/>
+        </w:rPr>
+      </w:pPr>
+      <w:r>
+        <w:rPr>
+          <w:rFonts w:ascii="標楷體" w:eastAsia="標楷體" w:hAnsi="標楷體" w:hint="eastAsia"/>
+        </w:rPr>
+        <w:t>問題三十四：r</w:t>
+      </w:r>
+      <w:r>
+        <w:rPr>
+          <w:rFonts w:ascii="標楷體" w:eastAsia="標楷體" w:hAnsi="標楷體"/>
+        </w:rPr>
+        <w:t>ole</w:t>
+      </w:r>
+      <w:r>
+        <w:rPr>
+          <w:rFonts w:ascii="標楷體" w:eastAsia="標楷體" w:hAnsi="標楷體" w:hint="eastAsia"/>
+        </w:rPr>
+        <w:t>動畫</w:t>
+      </w:r>
+      <w:r>
+        <w:rPr>
+          <w:rFonts w:ascii="標楷體" w:eastAsia="標楷體" w:hAnsi="標楷體" w:hint="eastAsia"/>
+        </w:rPr>
+        <w:t>，在</w:t>
+      </w:r>
+      <w:r>
+        <w:rPr>
+          <w:rFonts w:ascii="標楷體" w:eastAsia="標楷體" w:hAnsi="標楷體" w:hint="eastAsia"/>
+        </w:rPr>
+        <w:t>左右</w:t>
+      </w:r>
+      <w:r>
+        <w:rPr>
+          <w:rFonts w:ascii="標楷體" w:eastAsia="標楷體" w:hAnsi="標楷體" w:hint="eastAsia"/>
+        </w:rPr>
+        <w:t>方向</w:t>
+      </w:r>
+      <w:r>
+        <w:rPr>
+          <w:rFonts w:ascii="標楷體" w:eastAsia="標楷體" w:hAnsi="標楷體" w:hint="eastAsia"/>
+        </w:rPr>
+        <w:t>切換時，有閃爍現象</w:t>
+      </w:r>
+    </w:p>
+    <w:p>
+      <w:pPr>
+        <w:rPr>
+          <w:rFonts w:ascii="標楷體" w:eastAsia="標楷體" w:hAnsi="標楷體"/>
+        </w:rPr>
+      </w:pPr>
+      <w:r>
+        <w:rPr>
+          <w:rFonts w:ascii="標楷體" w:eastAsia="標楷體" w:hAnsi="標楷體" w:hint="eastAsia"/>
+        </w:rPr>
+        <w:t>解決方式</w:t>
+      </w:r>
+      <w:r>
+        <w:rPr>
+          <w:rFonts w:ascii="標楷體" w:eastAsia="標楷體" w:hAnsi="標楷體" w:hint="eastAsia"/>
+        </w:rPr>
+        <w:t>：</w:t>
+      </w:r>
+      <w:r>
+        <w:rPr>
+          <w:rFonts w:ascii="標楷體" w:eastAsia="標楷體" w:hAnsi="標楷體" w:hint="eastAsia"/>
+        </w:rPr>
+        <w:t>在</w:t>
+      </w:r>
+      <w:proofErr w:type="spellStart"/>
+      <w:r>
+        <w:rPr>
+          <w:rFonts w:ascii="標楷體" w:eastAsia="標楷體" w:hAnsi="標楷體" w:hint="eastAsia"/>
+        </w:rPr>
+        <w:t>C</w:t>
+      </w:r>
+      <w:r>
+        <w:rPr>
+          <w:rFonts w:ascii="標楷體" w:eastAsia="標楷體" w:hAnsi="標楷體"/>
+        </w:rPr>
+        <w:t>Action</w:t>
+      </w:r>
+      <w:proofErr w:type="spellEnd"/>
+      <w:r>
+        <w:rPr>
+          <w:rFonts w:ascii="標楷體" w:eastAsia="標楷體" w:hAnsi="標楷體" w:hint="eastAsia"/>
+        </w:rPr>
+        <w:t>的</w:t>
+      </w:r>
+      <w:proofErr w:type="spellStart"/>
+      <w:r>
+        <w:rPr>
+          <w:rFonts w:ascii="標楷體" w:eastAsia="標楷體" w:hAnsi="標楷體" w:hint="eastAsia"/>
+        </w:rPr>
+        <w:t>o</w:t>
+      </w:r>
+      <w:r>
+        <w:rPr>
+          <w:rFonts w:ascii="標楷體" w:eastAsia="標楷體" w:hAnsi="標楷體"/>
+        </w:rPr>
+        <w:t>nMove</w:t>
+      </w:r>
+      <w:proofErr w:type="spellEnd"/>
+      <w:r>
+        <w:rPr>
+          <w:rFonts w:ascii="標楷體" w:eastAsia="標楷體" w:hAnsi="標楷體" w:hint="eastAsia"/>
+        </w:rPr>
+        <w:t>中，</w:t>
+      </w:r>
+      <w:r>
+        <w:rPr>
+          <w:rFonts w:ascii="標楷體" w:eastAsia="標楷體" w:hAnsi="標楷體" w:hint="eastAsia"/>
+        </w:rPr>
+        <w:t>判斷目前動作是否有切換，並以i</w:t>
+      </w:r>
+      <w:r>
+        <w:rPr>
+          <w:rFonts w:ascii="標楷體" w:eastAsia="標楷體" w:hAnsi="標楷體"/>
+        </w:rPr>
+        <w:t>ndex</w:t>
+      </w:r>
+      <w:r>
+        <w:rPr>
+          <w:rFonts w:ascii="標楷體" w:eastAsia="標楷體" w:hAnsi="標楷體" w:hint="eastAsia"/>
+        </w:rPr>
+        <w:t>紀錄目前跑到的張數，當</w:t>
+      </w:r>
+      <w:r>
+        <w:rPr>
+          <w:rFonts w:ascii="標楷體" w:eastAsia="標楷體" w:hAnsi="標楷體" w:hint="eastAsia"/>
+        </w:rPr>
+        <w:t>r</w:t>
+      </w:r>
+      <w:r>
+        <w:rPr>
+          <w:rFonts w:ascii="標楷體" w:eastAsia="標楷體" w:hAnsi="標楷體"/>
+        </w:rPr>
+        <w:t>ole</w:t>
+      </w:r>
+      <w:r>
+        <w:rPr>
+          <w:rFonts w:ascii="標楷體" w:eastAsia="標楷體" w:hAnsi="標楷體" w:hint="eastAsia"/>
+        </w:rPr>
+        <w:t>左右方向切換時</w:t>
+      </w:r>
+      <w:r>
+        <w:rPr>
+          <w:rFonts w:ascii="標楷體" w:eastAsia="標楷體" w:hAnsi="標楷體" w:hint="eastAsia"/>
+        </w:rPr>
+        <w:t>，繼續另一方向的i</w:t>
+      </w:r>
+      <w:r>
+        <w:rPr>
+          <w:rFonts w:ascii="標楷體" w:eastAsia="標楷體" w:hAnsi="標楷體"/>
+        </w:rPr>
+        <w:t>ndex</w:t>
+      </w:r>
+      <w:r>
+        <w:rPr>
+          <w:rFonts w:ascii="標楷體" w:eastAsia="標楷體" w:hAnsi="標楷體" w:hint="eastAsia"/>
+        </w:rPr>
+        <w:t>，使動畫連貫，而不閃爍。</w:t>
+      </w:r>
+    </w:p>
+    <w:p>
+      <w:pPr>
+        <w:rPr>
+          <w:rFonts w:ascii="標楷體" w:eastAsia="標楷體" w:hAnsi="標楷體"/>
+        </w:rPr>
+      </w:pPr>
+    </w:p>
+    <w:p>
+      <w:pPr>
+        <w:rPr>
+          <w:rFonts w:ascii="標楷體" w:eastAsia="標楷體" w:hAnsi="標楷體"/>
+        </w:rPr>
+      </w:pPr>
+      <w:r>
+        <w:rPr>
+          <w:rFonts w:ascii="標楷體" w:eastAsia="標楷體" w:hAnsi="標楷體" w:hint="eastAsia"/>
+        </w:rPr>
+        <w:t>問題三十五：想在某些地方顯示類似視窗，可額外提供資訊之面板</w:t>
+      </w:r>
+    </w:p>
+    <w:p>
+      <w:pPr>
+        <w:rPr>
+          <w:rFonts w:ascii="標楷體" w:eastAsia="標楷體" w:hAnsi="標楷體" w:hint="eastAsia"/>
+        </w:rPr>
+      </w:pPr>
+      <w:r>
+        <w:rPr>
+          <w:rFonts w:ascii="標楷體" w:eastAsia="標楷體" w:hAnsi="標楷體" w:hint="eastAsia"/>
+        </w:rPr>
+        <w:t>解決方式</w:t>
+      </w:r>
+      <w:r>
+        <w:rPr>
+          <w:rFonts w:ascii="標楷體" w:eastAsia="標楷體" w:hAnsi="標楷體" w:hint="eastAsia"/>
+        </w:rPr>
+        <w:t>：實作</w:t>
+      </w:r>
+      <w:proofErr w:type="spellStart"/>
+      <w:r>
+        <w:rPr>
+          <w:rFonts w:ascii="標楷體" w:eastAsia="標楷體" w:hAnsi="標楷體" w:hint="eastAsia"/>
+        </w:rPr>
+        <w:t>CWi</w:t>
+      </w:r>
+      <w:r>
+        <w:rPr>
+          <w:rFonts w:ascii="標楷體" w:eastAsia="標楷體" w:hAnsi="標楷體"/>
+        </w:rPr>
+        <w:t>ndow</w:t>
+      </w:r>
+      <w:proofErr w:type="spellEnd"/>
+      <w:r>
+        <w:rPr>
+          <w:rFonts w:ascii="標楷體" w:eastAsia="標楷體" w:hAnsi="標楷體" w:hint="eastAsia"/>
+        </w:rPr>
+        <w:t>，並在加入B</w:t>
+      </w:r>
+      <w:r>
+        <w:rPr>
+          <w:rFonts w:ascii="標楷體" w:eastAsia="標楷體" w:hAnsi="標楷體"/>
+        </w:rPr>
+        <w:t>utton</w:t>
+      </w:r>
+      <w:r>
+        <w:rPr>
+          <w:rFonts w:ascii="標楷體" w:eastAsia="標楷體" w:hAnsi="標楷體" w:hint="eastAsia"/>
+        </w:rPr>
+        <w:t>，使其可以被關閉</w:t>
+      </w:r>
+      <w:r>
+        <w:rPr>
+          <w:rFonts w:ascii="標楷體" w:eastAsia="標楷體" w:hAnsi="標楷體" w:hint="eastAsia"/>
+        </w:rPr>
+        <w:t>，</w:t>
+      </w:r>
+      <w:r>
+        <w:rPr>
+          <w:rFonts w:ascii="標楷體" w:eastAsia="標楷體" w:hAnsi="標楷體" w:hint="eastAsia"/>
+        </w:rPr>
+        <w:t>並有</w:t>
+      </w:r>
+      <w:proofErr w:type="spellStart"/>
+      <w:r>
+        <w:rPr>
+          <w:rFonts w:ascii="標楷體" w:eastAsia="標楷體" w:hAnsi="標楷體" w:hint="eastAsia"/>
+        </w:rPr>
+        <w:t>i</w:t>
+      </w:r>
+      <w:r>
+        <w:rPr>
+          <w:rFonts w:ascii="標楷體" w:eastAsia="標楷體" w:hAnsi="標楷體"/>
+        </w:rPr>
+        <w:t>sOpen</w:t>
+      </w:r>
+      <w:proofErr w:type="spellEnd"/>
+      <w:r>
+        <w:rPr>
+          <w:rFonts w:ascii="標楷體" w:eastAsia="標楷體" w:hAnsi="標楷體" w:hint="eastAsia"/>
+        </w:rPr>
+        <w:t>方便在面板上顯示之物件，可以和W</w:t>
+      </w:r>
+      <w:r>
+        <w:rPr>
+          <w:rFonts w:ascii="標楷體" w:eastAsia="標楷體" w:hAnsi="標楷體"/>
+        </w:rPr>
+        <w:t>indow</w:t>
+      </w:r>
+      <w:r>
+        <w:rPr>
+          <w:rFonts w:ascii="標楷體" w:eastAsia="標楷體" w:hAnsi="標楷體" w:hint="eastAsia"/>
+        </w:rPr>
+        <w:t>一起</w:t>
+      </w:r>
+      <w:r>
+        <w:rPr>
+          <w:rFonts w:ascii="標楷體" w:eastAsia="標楷體" w:hAnsi="標楷體" w:hint="eastAsia"/>
+        </w:rPr>
+        <w:t>開啟時</w:t>
+      </w:r>
+      <w:r>
+        <w:rPr>
+          <w:rFonts w:ascii="標楷體" w:eastAsia="標楷體" w:hAnsi="標楷體" w:hint="eastAsia"/>
+        </w:rPr>
+        <w:t>出現、關閉</w:t>
+      </w:r>
+      <w:r>
+        <w:rPr>
+          <w:rFonts w:ascii="標楷體" w:eastAsia="標楷體" w:hAnsi="標楷體" w:hint="eastAsia"/>
+        </w:rPr>
+        <w:t>實消失</w:t>
+      </w:r>
+      <w:r>
+        <w:rPr>
+          <w:rFonts w:ascii="標楷體" w:eastAsia="標楷體" w:hAnsi="標楷體" w:hint="eastAsia"/>
+        </w:rPr>
+        <w:t>。</w:t>
+      </w:r>
+    </w:p>
+    <w:p>
+      <w:pPr>
+        <w:rPr>
+          <w:rFonts w:ascii="標楷體" w:eastAsia="標楷體" w:hAnsi="標楷體"/>
+        </w:rPr>
+      </w:pPr>
+    </w:p>
+    <w:p>
+      <w:pPr>
+        <w:rPr>
+          <w:rFonts w:ascii="標楷體" w:eastAsia="標楷體" w:hAnsi="標楷體"/>
+        </w:rPr>
+      </w:pPr>
+      <w:r>
+        <w:rPr>
+          <w:rFonts w:ascii="標楷體" w:eastAsia="標楷體" w:hAnsi="標楷體" w:hint="eastAsia"/>
+        </w:rPr>
+        <w:t>問題三十六：在面板</w:t>
+      </w:r>
+      <w:proofErr w:type="gramStart"/>
+      <w:r>
+        <w:rPr>
+          <w:rFonts w:ascii="標楷體" w:eastAsia="標楷體" w:hAnsi="標楷體" w:hint="eastAsia"/>
+        </w:rPr>
+        <w:t>中</w:t>
+      </w:r>
+      <w:r>
+        <w:rPr>
+          <w:rFonts w:ascii="標楷體" w:eastAsia="標楷體" w:hAnsi="標楷體" w:hint="eastAsia"/>
+        </w:rPr>
+        <w:t>想實顯</w:t>
+      </w:r>
+      <w:proofErr w:type="gramEnd"/>
+      <w:r>
+        <w:rPr>
+          <w:rFonts w:ascii="標楷體" w:eastAsia="標楷體" w:hAnsi="標楷體" w:hint="eastAsia"/>
+        </w:rPr>
+        <w:t>滾輪</w:t>
+      </w:r>
+      <w:r>
+        <w:rPr>
+          <w:rFonts w:ascii="標楷體" w:eastAsia="標楷體" w:hAnsi="標楷體" w:hint="eastAsia"/>
+        </w:rPr>
+        <w:t>捲動頁面</w:t>
+      </w:r>
+    </w:p>
+    <w:p>
+      <w:pPr>
+        <w:rPr>
+          <w:rFonts w:ascii="標楷體" w:eastAsia="標楷體" w:hAnsi="標楷體"/>
+        </w:rPr>
+      </w:pPr>
+      <w:r>
+        <w:rPr>
+          <w:rFonts w:ascii="標楷體" w:eastAsia="標楷體" w:hAnsi="標楷體" w:hint="eastAsia"/>
+        </w:rPr>
+        <w:t>解決方式：</w:t>
+      </w:r>
+      <w:r>
+        <w:rPr>
+          <w:rFonts w:ascii="標楷體" w:eastAsia="標楷體" w:hAnsi="標楷體" w:hint="eastAsia"/>
+        </w:rPr>
+        <w:t>新增</w:t>
+      </w:r>
+      <w:proofErr w:type="spellStart"/>
+      <w:r>
+        <w:rPr>
+          <w:rFonts w:ascii="標楷體" w:eastAsia="標楷體" w:hAnsi="標楷體" w:hint="eastAsia"/>
+        </w:rPr>
+        <w:t>CS</w:t>
+      </w:r>
+      <w:r>
+        <w:rPr>
+          <w:rFonts w:ascii="標楷體" w:eastAsia="標楷體" w:hAnsi="標楷體"/>
+        </w:rPr>
+        <w:t>rolling</w:t>
+      </w:r>
+      <w:proofErr w:type="spellEnd"/>
+      <w:r>
+        <w:rPr>
+          <w:rFonts w:ascii="標楷體" w:eastAsia="標楷體" w:hAnsi="標楷體" w:hint="eastAsia"/>
+        </w:rPr>
+        <w:t>繼承</w:t>
+      </w:r>
+      <w:proofErr w:type="spellStart"/>
+      <w:r>
+        <w:rPr>
+          <w:rFonts w:ascii="標楷體" w:eastAsia="標楷體" w:hAnsi="標楷體" w:hint="eastAsia"/>
+        </w:rPr>
+        <w:t>CW</w:t>
+      </w:r>
+      <w:r>
+        <w:rPr>
+          <w:rFonts w:ascii="標楷體" w:eastAsia="標楷體" w:hAnsi="標楷體"/>
+        </w:rPr>
+        <w:t>indows</w:t>
+      </w:r>
+      <w:proofErr w:type="spellEnd"/>
+      <w:r>
+        <w:rPr>
+          <w:rFonts w:ascii="標楷體" w:eastAsia="標楷體" w:hAnsi="標楷體" w:hint="eastAsia"/>
+        </w:rPr>
+        <w:t>，並</w:t>
+      </w:r>
+      <w:r>
+        <w:rPr>
+          <w:rFonts w:ascii="標楷體" w:eastAsia="標楷體" w:hAnsi="標楷體" w:hint="eastAsia"/>
+        </w:rPr>
+        <w:t>將</w:t>
+      </w:r>
+      <w:proofErr w:type="spellStart"/>
+      <w:r>
+        <w:rPr>
+          <w:rFonts w:ascii="標楷體" w:eastAsia="標楷體" w:hAnsi="標楷體" w:hint="eastAsia"/>
+        </w:rPr>
+        <w:t>a</w:t>
+      </w:r>
+      <w:r>
+        <w:rPr>
+          <w:rFonts w:ascii="標楷體" w:eastAsia="標楷體" w:hAnsi="標楷體"/>
+        </w:rPr>
+        <w:t>fx</w:t>
+      </w:r>
+      <w:r>
+        <w:rPr>
+          <w:rFonts w:ascii="標楷體" w:eastAsia="標楷體" w:hAnsi="標楷體"/>
+        </w:rPr>
+        <w:t>win</w:t>
+      </w:r>
+      <w:proofErr w:type="spellEnd"/>
+      <w:r>
+        <w:rPr>
+          <w:rFonts w:ascii="標楷體" w:eastAsia="標楷體" w:hAnsi="標楷體" w:hint="eastAsia"/>
+        </w:rPr>
+        <w:t>中</w:t>
+      </w:r>
+      <w:r>
+        <w:rPr>
+          <w:rFonts w:ascii="標楷體" w:eastAsia="標楷體" w:hAnsi="標楷體" w:hint="eastAsia"/>
+        </w:rPr>
+        <w:t>的</w:t>
+      </w:r>
+      <w:proofErr w:type="spellStart"/>
+      <w:r>
+        <w:rPr>
+          <w:rFonts w:ascii="標楷體" w:eastAsia="標楷體" w:hAnsi="標楷體" w:hint="eastAsia"/>
+        </w:rPr>
+        <w:t>o</w:t>
+      </w:r>
+      <w:r>
+        <w:rPr>
+          <w:rFonts w:ascii="標楷體" w:eastAsia="標楷體" w:hAnsi="標楷體"/>
+        </w:rPr>
+        <w:t>nMouseWheel</w:t>
+      </w:r>
+      <w:proofErr w:type="spellEnd"/>
+      <w:r>
+        <w:rPr>
+          <w:rFonts w:ascii="標楷體" w:eastAsia="標楷體" w:hAnsi="標楷體" w:hint="eastAsia"/>
+        </w:rPr>
+        <w:t>，</w:t>
+      </w:r>
+      <w:r>
+        <w:rPr>
+          <w:rFonts w:ascii="標楷體" w:eastAsia="標楷體" w:hAnsi="標楷體" w:hint="eastAsia"/>
+        </w:rPr>
+        <w:t>接回</w:t>
+      </w:r>
+      <w:proofErr w:type="spellStart"/>
+      <w:r>
+        <w:rPr>
+          <w:rFonts w:ascii="標楷體" w:eastAsia="標楷體" w:hAnsi="標楷體" w:hint="eastAsia"/>
+        </w:rPr>
+        <w:t>Ga</w:t>
+      </w:r>
+      <w:r>
+        <w:rPr>
+          <w:rFonts w:ascii="標楷體" w:eastAsia="標楷體" w:hAnsi="標楷體"/>
+        </w:rPr>
+        <w:t>meView</w:t>
+      </w:r>
+      <w:proofErr w:type="spellEnd"/>
+      <w:r>
+        <w:rPr>
+          <w:rFonts w:ascii="標楷體" w:eastAsia="標楷體" w:hAnsi="標楷體" w:hint="eastAsia"/>
+        </w:rPr>
+        <w:t>中新增狀態</w:t>
+      </w:r>
+      <w:proofErr w:type="spellStart"/>
+      <w:r>
+        <w:rPr>
+          <w:rFonts w:ascii="標楷體" w:eastAsia="標楷體" w:hAnsi="標楷體" w:hint="eastAsia"/>
+        </w:rPr>
+        <w:t>O</w:t>
+      </w:r>
+      <w:r>
+        <w:rPr>
+          <w:rFonts w:ascii="標楷體" w:eastAsia="標楷體" w:hAnsi="標楷體"/>
+        </w:rPr>
+        <w:t>nMouseWheel</w:t>
+      </w:r>
+      <w:proofErr w:type="spellEnd"/>
+      <w:r>
+        <w:rPr>
+          <w:rFonts w:ascii="標楷體" w:eastAsia="標楷體" w:hAnsi="標楷體" w:hint="eastAsia"/>
+        </w:rPr>
+        <w:t>，呼叫</w:t>
+      </w:r>
+      <w:proofErr w:type="spellStart"/>
+      <w:r>
+        <w:rPr>
+          <w:rFonts w:ascii="標楷體" w:eastAsia="標楷體" w:hAnsi="標楷體" w:hint="eastAsia"/>
+        </w:rPr>
+        <w:t>C</w:t>
+      </w:r>
+      <w:r>
+        <w:rPr>
+          <w:rFonts w:ascii="標楷體" w:eastAsia="標楷體" w:hAnsi="標楷體"/>
+        </w:rPr>
+        <w:t>Game</w:t>
+      </w:r>
+      <w:proofErr w:type="spellEnd"/>
+      <w:r>
+        <w:rPr>
+          <w:rFonts w:ascii="標楷體" w:eastAsia="標楷體" w:hAnsi="標楷體" w:hint="eastAsia"/>
+        </w:rPr>
+        <w:t>的s</w:t>
+      </w:r>
+      <w:r>
+        <w:rPr>
+          <w:rFonts w:ascii="標楷體" w:eastAsia="標楷體" w:hAnsi="標楷體"/>
+        </w:rPr>
+        <w:t>tatic instance</w:t>
+      </w:r>
+      <w:r>
+        <w:rPr>
+          <w:rFonts w:ascii="標楷體" w:eastAsia="標楷體" w:hAnsi="標楷體" w:hint="eastAsia"/>
+        </w:rPr>
+        <w:t xml:space="preserve"> -&gt; 新增的滑鼠捲動狀態</w:t>
+      </w:r>
+      <w:r>
+        <w:rPr>
+          <w:rFonts w:ascii="標楷體" w:eastAsia="標楷體" w:hAnsi="標楷體" w:hint="eastAsia"/>
+        </w:rPr>
+        <w:t>，</w:t>
+      </w:r>
+      <w:r>
+        <w:rPr>
+          <w:rFonts w:ascii="標楷體" w:eastAsia="標楷體" w:hAnsi="標楷體" w:hint="eastAsia"/>
+        </w:rPr>
+        <w:t>最後於</w:t>
+      </w:r>
+      <w:proofErr w:type="spellStart"/>
+      <w:r>
+        <w:rPr>
+          <w:rFonts w:ascii="標楷體" w:eastAsia="標楷體" w:hAnsi="標楷體" w:hint="eastAsia"/>
+        </w:rPr>
+        <w:t>CG</w:t>
+      </w:r>
+      <w:r>
+        <w:rPr>
+          <w:rFonts w:ascii="標楷體" w:eastAsia="標楷體" w:hAnsi="標楷體"/>
+        </w:rPr>
+        <w:t>ame</w:t>
+      </w:r>
+      <w:proofErr w:type="spellEnd"/>
+      <w:r>
+        <w:rPr>
+          <w:rFonts w:ascii="標楷體" w:eastAsia="標楷體" w:hAnsi="標楷體" w:hint="eastAsia"/>
+        </w:rPr>
+        <w:t>中將新增狀態</w:t>
+      </w:r>
+      <w:proofErr w:type="spellStart"/>
+      <w:r>
+        <w:rPr>
+          <w:rFonts w:ascii="標楷體" w:eastAsia="標楷體" w:hAnsi="標楷體" w:hint="eastAsia"/>
+        </w:rPr>
+        <w:t>O</w:t>
+      </w:r>
+      <w:r>
+        <w:rPr>
+          <w:rFonts w:ascii="標楷體" w:eastAsia="標楷體" w:hAnsi="標楷體"/>
+        </w:rPr>
+        <w:t>nMouseWhell</w:t>
+      </w:r>
+      <w:proofErr w:type="spellEnd"/>
+      <w:r>
+        <w:rPr>
+          <w:rFonts w:ascii="標楷體" w:eastAsia="標楷體" w:hAnsi="標楷體" w:hint="eastAsia"/>
+        </w:rPr>
+        <w:t>，並於</w:t>
+      </w:r>
+      <w:proofErr w:type="spellStart"/>
+      <w:r>
+        <w:rPr>
+          <w:rFonts w:ascii="標楷體" w:eastAsia="標楷體" w:hAnsi="標楷體" w:hint="eastAsia"/>
+        </w:rPr>
+        <w:t>CG</w:t>
+      </w:r>
+      <w:r>
+        <w:rPr>
+          <w:rFonts w:ascii="標楷體" w:eastAsia="標楷體" w:hAnsi="標楷體"/>
+        </w:rPr>
+        <w:t>ameState</w:t>
+      </w:r>
+      <w:proofErr w:type="spellEnd"/>
+      <w:r>
+        <w:rPr>
+          <w:rFonts w:ascii="標楷體" w:eastAsia="標楷體" w:hAnsi="標楷體" w:hint="eastAsia"/>
+        </w:rPr>
+        <w:t>中以</w:t>
+      </w:r>
+      <w:proofErr w:type="spellStart"/>
+      <w:r>
+        <w:rPr>
+          <w:rFonts w:ascii="標楷體" w:eastAsia="標楷體" w:hAnsi="標楷體" w:hint="eastAsia"/>
+        </w:rPr>
+        <w:t>v</w:t>
+      </w:r>
+      <w:r>
+        <w:rPr>
+          <w:rFonts w:ascii="標楷體" w:eastAsia="標楷體" w:hAnsi="標楷體"/>
+        </w:rPr>
+        <w:t>irtul</w:t>
+      </w:r>
+      <w:proofErr w:type="spellEnd"/>
+      <w:r>
+        <w:rPr>
+          <w:rFonts w:ascii="標楷體" w:eastAsia="標楷體" w:hAnsi="標楷體" w:hint="eastAsia"/>
+        </w:rPr>
+        <w:t>宣告，於需要的遊戲狀態，如</w:t>
+      </w:r>
+      <w:proofErr w:type="spellStart"/>
+      <w:r>
+        <w:rPr>
+          <w:rFonts w:ascii="標楷體" w:eastAsia="標楷體" w:hAnsi="標楷體" w:hint="eastAsia"/>
+        </w:rPr>
+        <w:t>GameStateInit</w:t>
+      </w:r>
+      <w:proofErr w:type="spellEnd"/>
+      <w:r>
+        <w:rPr>
+          <w:rFonts w:ascii="標楷體" w:eastAsia="標楷體" w:hAnsi="標楷體" w:hint="eastAsia"/>
+        </w:rPr>
+        <w:t>中新增即可</w:t>
+      </w:r>
+      <w:r>
+        <w:rPr>
+          <w:rFonts w:ascii="標楷體" w:eastAsia="標楷體" w:hAnsi="標楷體" w:hint="eastAsia"/>
+        </w:rPr>
+        <w:t>，並以其傳入的short參數，來判斷要往上還是往下捲動，以及要捲動多少。</w:t>
+      </w:r>
+    </w:p>
+    <w:p>
+      <w:pPr>
+        <w:rPr>
+          <w:rFonts w:ascii="標楷體" w:eastAsia="標楷體" w:hAnsi="標楷體"/>
+        </w:rPr>
+      </w:pPr>
+    </w:p>
+    <w:p>
+      <w:pPr>
+        <w:rPr>
+          <w:rFonts w:ascii="標楷體" w:eastAsia="標楷體" w:hAnsi="標楷體" w:hint="eastAsia"/>
+        </w:rPr>
+      </w:pPr>
       <w:bookmarkStart w:id="0" w:name="_GoBack"/>
       <w:bookmarkEnd w:id="0"/>
-      <w:r>
-        <w:rPr>
-          <w:rFonts w:ascii="標楷體" w:eastAsia="標楷體" w:hAnsi="標楷體" w:hint="eastAsia"/>
-        </w:rPr>
-        <w:t>每次進入遊戲都重新載入地圖，又感覺略沒效率，因此我們採用：</w:t>
-      </w:r>
-      <w:r>
-        <w:rPr>
-          <w:rFonts w:ascii="標楷體" w:eastAsia="標楷體" w:hAnsi="標楷體" w:hint="eastAsia"/>
-        </w:rPr>
-        <w:t>在</w:t>
-      </w:r>
-      <w:r>
-        <w:rPr>
-          <w:rFonts w:ascii="標楷體" w:eastAsia="標楷體" w:hAnsi="標楷體" w:hint="eastAsia"/>
-        </w:rPr>
-        <w:t>存檔地圖的同時，紀錄「被修改過的地圖編號」，</w:t>
-      </w:r>
-      <w:r>
-        <w:rPr>
-          <w:rFonts w:ascii="標楷體" w:eastAsia="標楷體" w:hAnsi="標楷體" w:hint="eastAsia"/>
-        </w:rPr>
-        <w:t>在</w:t>
-      </w:r>
-      <w:r>
-        <w:rPr>
-          <w:rFonts w:ascii="標楷體" w:eastAsia="標楷體" w:hAnsi="標楷體" w:hint="eastAsia"/>
-        </w:rPr>
-        <w:t>進入遊戲的時候，</w:t>
-      </w:r>
-      <w:r>
-        <w:rPr>
-          <w:rFonts w:ascii="標楷體" w:eastAsia="標楷體" w:hAnsi="標楷體" w:hint="eastAsia"/>
-        </w:rPr>
-        <w:t>只</w:t>
-      </w:r>
-      <w:r>
-        <w:rPr>
-          <w:rFonts w:ascii="標楷體" w:eastAsia="標楷體" w:hAnsi="標楷體" w:hint="eastAsia"/>
-        </w:rPr>
-        <w:t>重新創建被修改過的地圖，替換掉原本的地圖。</w:t>
-      </w:r>
     </w:p>
     <w:sectPr>
       <w:pgSz w:w="11906" w:h="16838"/>
@@ -5141,6 +6940,7 @@
     <w:lsdException w:name="HTML Sample" w:semiHidden="1" w:unhideWhenUsed="1"/>
     <w:lsdException w:name="HTML Typewriter" w:semiHidden="1" w:unhideWhenUsed="1"/>
     <w:lsdException w:name="HTML Variable" w:semiHidden="1" w:unhideWhenUsed="1"/>
+    <w:lsdException w:name="Normal Table" w:semiHidden="1" w:unhideWhenUsed="1"/>
     <w:lsdException w:name="annotation subject" w:semiHidden="1" w:unhideWhenUsed="1"/>
     <w:lsdException w:name="No List" w:semiHidden="1" w:unhideWhenUsed="1"/>
     <w:lsdException w:name="Outline List 1" w:semiHidden="1" w:unhideWhenUsed="1"/>
@@ -5183,8 +6983,11 @@
     <w:lsdException w:name="Table Contemporary" w:semiHidden="1" w:unhideWhenUsed="1"/>
     <w:lsdException w:name="Table Elegant" w:semiHidden="1" w:unhideWhenUsed="1"/>
     <w:lsdException w:name="Table Professional" w:semiHidden="1" w:unhideWhenUsed="1"/>
+    <w:lsdException w:name="Table Subtle 1" w:semiHidden="1" w:unhideWhenUsed="1"/>
     <w:lsdException w:name="Table Subtle 2" w:semiHidden="1" w:unhideWhenUsed="1"/>
     <w:lsdException w:name="Table Web 1" w:semiHidden="1" w:unhideWhenUsed="1"/>
+    <w:lsdException w:name="Table Web 2" w:semiHidden="1" w:unhideWhenUsed="1"/>
+    <w:lsdException w:name="Table Web 3" w:semiHidden="1" w:unhideWhenUsed="1"/>
     <w:lsdException w:name="Balloon Text" w:semiHidden="1" w:unhideWhenUsed="1"/>
     <w:lsdException w:name="Table Grid" w:uiPriority="59"/>
     <w:lsdException w:name="Table Theme" w:semiHidden="1" w:unhideWhenUsed="1"/>

</xml_diff>